<commit_message>
Updated requirements and specifications
</commit_message>
<xml_diff>
--- a/Requirements/Requirements.docx
+++ b/Requirements/Requirements.docx
@@ -1,6 +1,6 @@
 
 <file path=word/document.xml><?xml version="1.0" encoding="utf-8"?>
-<w:document xmlns:wpc="http://schemas.microsoft.com/office/word/2010/wordprocessingCanvas" xmlns:cx="http://schemas.microsoft.com/office/drawing/2014/chartex" xmlns:cx1="http://schemas.microsoft.com/office/drawing/2015/9/8/chartex" xmlns:mc="http://schemas.openxmlformats.org/markup-compatibility/2006" xmlns:o="urn:schemas-microsoft-com:office:office" xmlns:r="http://schemas.openxmlformats.org/officeDocument/2006/relationships" xmlns:m="http://schemas.openxmlformats.org/officeDocument/2006/math" xmlns:v="urn:schemas-microsoft-com:vml" xmlns:wp14="http://schemas.microsoft.com/office/word/2010/wordprocessingDrawing" xmlns:wp="http://schemas.openxmlformats.org/drawingml/2006/wordprocessingDrawing" xmlns:w10="urn:schemas-microsoft-com:office:word" xmlns:w="http://schemas.openxmlformats.org/wordprocessingml/2006/main" xmlns:w14="http://schemas.microsoft.com/office/word/2010/wordml" xmlns:w15="http://schemas.microsoft.com/office/word/2012/wordml" xmlns:w16se="http://schemas.microsoft.com/office/word/2015/wordml/symex" xmlns:wpg="http://schemas.microsoft.com/office/word/2010/wordprocessingGroup" xmlns:wpi="http://schemas.microsoft.com/office/word/2010/wordprocessingInk" xmlns:wne="http://schemas.microsoft.com/office/word/2006/wordml" xmlns:wps="http://schemas.microsoft.com/office/word/2010/wordprocessingShape" mc:Ignorable="w14 w15 w16se wp14">
+<w:document xmlns:wpc="http://schemas.microsoft.com/office/word/2010/wordprocessingCanvas" xmlns:cx="http://schemas.microsoft.com/office/drawing/2014/chartex" xmlns:cx1="http://schemas.microsoft.com/office/drawing/2015/9/8/chartex" xmlns:cx2="http://schemas.microsoft.com/office/drawing/2015/10/21/chartex" xmlns:cx3="http://schemas.microsoft.com/office/drawing/2016/5/9/chartex" xmlns:cx4="http://schemas.microsoft.com/office/drawing/2016/5/10/chartex" xmlns:cx5="http://schemas.microsoft.com/office/drawing/2016/5/11/chartex" xmlns:cx6="http://schemas.microsoft.com/office/drawing/2016/5/12/chartex" xmlns:cx7="http://schemas.microsoft.com/office/drawing/2016/5/13/chartex" xmlns:cx8="http://schemas.microsoft.com/office/drawing/2016/5/14/chartex" xmlns:mc="http://schemas.openxmlformats.org/markup-compatibility/2006" xmlns:aink="http://schemas.microsoft.com/office/drawing/2016/ink" xmlns:am3d="http://schemas.microsoft.com/office/drawing/2017/model3d" xmlns:o="urn:schemas-microsoft-com:office:office" xmlns:r="http://schemas.openxmlformats.org/officeDocument/2006/relationships" xmlns:m="http://schemas.openxmlformats.org/officeDocument/2006/math" xmlns:v="urn:schemas-microsoft-com:vml" xmlns:wp14="http://schemas.microsoft.com/office/word/2010/wordprocessingDrawing" xmlns:wp="http://schemas.openxmlformats.org/drawingml/2006/wordprocessingDrawing" xmlns:w10="urn:schemas-microsoft-com:office:word" xmlns:w="http://schemas.openxmlformats.org/wordprocessingml/2006/main" xmlns:w14="http://schemas.microsoft.com/office/word/2010/wordml" xmlns:w15="http://schemas.microsoft.com/office/word/2012/wordml" xmlns:w16cex="http://schemas.microsoft.com/office/word/2018/wordml/cex" xmlns:w16cid="http://schemas.microsoft.com/office/word/2016/wordml/cid" xmlns:w16="http://schemas.microsoft.com/office/word/2018/wordml" xmlns:w16se="http://schemas.microsoft.com/office/word/2015/wordml/symex" xmlns:wpg="http://schemas.microsoft.com/office/word/2010/wordprocessingGroup" xmlns:wpi="http://schemas.microsoft.com/office/word/2010/wordprocessingInk" xmlns:wne="http://schemas.microsoft.com/office/word/2006/wordml" xmlns:wps="http://schemas.microsoft.com/office/word/2010/wordprocessingShape" mc:Ignorable="w14 w15 w16se w16cid w16 w16cex wp14">
   <w:body>
     <w:p>
       <w:pPr>
@@ -17,18 +17,8 @@
           <w:sz w:val="44"/>
           <w:szCs w:val="44"/>
         </w:rPr>
-        <w:t xml:space="preserve">Project </w:t>
-      </w:r>
-      <w:proofErr w:type="spellStart"/>
-      <w:r>
-        <w:rPr>
-          <w:rFonts w:ascii="Times New Roman" w:hAnsi="Times New Roman" w:cs="Times New Roman"/>
-          <w:sz w:val="44"/>
-          <w:szCs w:val="44"/>
-        </w:rPr>
-        <w:t>Prezoom</w:t>
-      </w:r>
-      <w:proofErr w:type="spellEnd"/>
+        <w:t>Project Prezoom</w:t>
+      </w:r>
     </w:p>
     <w:p>
       <w:pPr>
@@ -89,7 +79,7 @@
           <w:szCs w:val="44"/>
         </w:rPr>
         <w:drawing>
-          <wp:inline distT="0" distB="0" distL="0" distR="0">
+          <wp:inline distT="0" distB="0" distL="0" distR="0" wp14:anchorId="24547045" wp14:editId="5663DF42">
             <wp:extent cx="6229350" cy="4962436"/>
             <wp:effectExtent l="0" t="0" r="0" b="0"/>
             <wp:docPr id="5" name="Picture 5" descr="C:\Users\Shujana\9874-2020-bravo\Requirements\Domain Model Diagrams\domainModel.jpg"/>
@@ -182,7 +172,6 @@
           <w:szCs w:val="44"/>
           <w:u w:val="single"/>
         </w:rPr>
-        <w:lastRenderedPageBreak/>
         <w:t>Lexicon:</w:t>
       </w:r>
     </w:p>
@@ -469,7 +458,6 @@
               <w:t xml:space="preserve">It makes the user to create a new </w:t>
             </w:r>
             <w:proofErr w:type="spellStart"/>
-            <w:proofErr w:type="gramStart"/>
             <w:r>
               <w:rPr>
                 <w:rFonts w:ascii="Times New Roman" w:hAnsi="Times New Roman" w:cs="Times New Roman"/>
@@ -479,7 +467,6 @@
               <w:t>project.User</w:t>
             </w:r>
             <w:proofErr w:type="spellEnd"/>
-            <w:proofErr w:type="gramEnd"/>
             <w:r>
               <w:rPr>
                 <w:rFonts w:ascii="Times New Roman" w:hAnsi="Times New Roman" w:cs="Times New Roman"/>
@@ -949,29 +936,7 @@
                 <w:szCs w:val="24"/>
                 <w:shd w:val="clear" w:color="auto" w:fill="FFFFFF"/>
               </w:rPr>
-              <w:t xml:space="preserve">By using this </w:t>
-            </w:r>
-            <w:proofErr w:type="gramStart"/>
-            <w:r>
-              <w:rPr>
-                <w:rFonts w:ascii="Times New Roman" w:hAnsi="Times New Roman" w:cs="Times New Roman"/>
-                <w:color w:val="333333"/>
-                <w:sz w:val="24"/>
-                <w:szCs w:val="24"/>
-                <w:shd w:val="clear" w:color="auto" w:fill="FFFFFF"/>
-              </w:rPr>
-              <w:t>command</w:t>
-            </w:r>
-            <w:proofErr w:type="gramEnd"/>
-            <w:r>
-              <w:rPr>
-                <w:rFonts w:ascii="Times New Roman" w:hAnsi="Times New Roman" w:cs="Times New Roman"/>
-                <w:color w:val="333333"/>
-                <w:sz w:val="24"/>
-                <w:szCs w:val="24"/>
-                <w:shd w:val="clear" w:color="auto" w:fill="FFFFFF"/>
-              </w:rPr>
-              <w:t xml:space="preserve"> I can use another computer with access to the same Drive, I have to re-link the data from the new computer to the same file. I even changed the names of the multiple computers to the same name, so they have the same "</w:t>
+              <w:t>By using this command I can use another computer with access to the same Drive, I have to re-link the data from the new computer to the same file. I even changed the names of the multiple computers to the same name, so they have the same "</w:t>
             </w:r>
             <w:proofErr w:type="spellStart"/>
             <w:r>
@@ -1180,7 +1145,6 @@
               <w:t xml:space="preserve">The user can add one or more object according to their </w:t>
             </w:r>
             <w:proofErr w:type="spellStart"/>
-            <w:proofErr w:type="gramStart"/>
             <w:r>
               <w:rPr>
                 <w:rFonts w:ascii="Times New Roman" w:hAnsi="Times New Roman" w:cs="Times New Roman"/>
@@ -1190,7 +1154,6 @@
               <w:t>needs.And</w:t>
             </w:r>
             <w:proofErr w:type="spellEnd"/>
-            <w:proofErr w:type="gramEnd"/>
             <w:r>
               <w:rPr>
                 <w:rFonts w:ascii="Times New Roman" w:hAnsi="Times New Roman" w:cs="Times New Roman"/>
@@ -1235,7 +1198,6 @@
                 <w:sz w:val="24"/>
                 <w:szCs w:val="24"/>
               </w:rPr>
-              <w:lastRenderedPageBreak/>
               <w:t>Example:Oval,square</w:t>
             </w:r>
             <w:proofErr w:type="spellEnd"/>
@@ -1293,7 +1255,6 @@
                 <w:sz w:val="32"/>
                 <w:szCs w:val="32"/>
               </w:rPr>
-              <w:lastRenderedPageBreak/>
               <w:t>SetObjectColor</w:t>
             </w:r>
             <w:proofErr w:type="spellEnd"/>
@@ -1698,29 +1659,7 @@
                 <w:szCs w:val="24"/>
                 <w:shd w:val="clear" w:color="auto" w:fill="FFFFFF"/>
               </w:rPr>
-              <w:t xml:space="preserve">This command is to Customizing your horizontal </w:t>
-            </w:r>
-            <w:proofErr w:type="gramStart"/>
-            <w:r>
-              <w:rPr>
-                <w:rFonts w:ascii="Times New Roman" w:hAnsi="Times New Roman" w:cs="Times New Roman"/>
-                <w:color w:val="000000"/>
-                <w:sz w:val="24"/>
-                <w:szCs w:val="24"/>
-                <w:shd w:val="clear" w:color="auto" w:fill="FFFFFF"/>
-              </w:rPr>
-              <w:t>command  will</w:t>
-            </w:r>
-            <w:proofErr w:type="gramEnd"/>
-            <w:r>
-              <w:rPr>
-                <w:rFonts w:ascii="Times New Roman" w:hAnsi="Times New Roman" w:cs="Times New Roman"/>
-                <w:color w:val="000000"/>
-                <w:sz w:val="24"/>
-                <w:szCs w:val="24"/>
-                <w:shd w:val="clear" w:color="auto" w:fill="FFFFFF"/>
-              </w:rPr>
-              <w:t xml:space="preserve"> enable you to enhance the appearance of your presentation.</w:t>
+              <w:t>This command is to Customizing your horizontal command  will enable you to enhance the appearance of your presentation.</w:t>
             </w:r>
           </w:p>
           <w:p>
@@ -1846,29 +1785,7 @@
                 <w:szCs w:val="24"/>
                 <w:shd w:val="clear" w:color="auto" w:fill="FFFFFF"/>
               </w:rPr>
-              <w:t xml:space="preserve">This command is to Customizing your vertical </w:t>
-            </w:r>
-            <w:proofErr w:type="gramStart"/>
-            <w:r>
-              <w:rPr>
-                <w:rFonts w:ascii="Times New Roman" w:hAnsi="Times New Roman" w:cs="Times New Roman"/>
-                <w:color w:val="000000"/>
-                <w:sz w:val="24"/>
-                <w:szCs w:val="24"/>
-                <w:shd w:val="clear" w:color="auto" w:fill="FFFFFF"/>
-              </w:rPr>
-              <w:t>command  will</w:t>
-            </w:r>
-            <w:proofErr w:type="gramEnd"/>
-            <w:r>
-              <w:rPr>
-                <w:rFonts w:ascii="Times New Roman" w:hAnsi="Times New Roman" w:cs="Times New Roman"/>
-                <w:color w:val="000000"/>
-                <w:sz w:val="24"/>
-                <w:szCs w:val="24"/>
-                <w:shd w:val="clear" w:color="auto" w:fill="FFFFFF"/>
-              </w:rPr>
-              <w:t xml:space="preserve"> enable you to enhance the appearance of your presentation.</w:t>
+              <w:t>This command is to Customizing your vertical command  will enable you to enhance the appearance of your presentation.</w:t>
             </w:r>
           </w:p>
           <w:p>
@@ -2096,7 +2013,6 @@
               <w:t xml:space="preserve">It is mainly for to hide and to show the </w:t>
             </w:r>
             <w:proofErr w:type="spellStart"/>
-            <w:proofErr w:type="gramStart"/>
             <w:r>
               <w:rPr>
                 <w:rFonts w:ascii="Times New Roman" w:hAnsi="Times New Roman" w:cs="Times New Roman"/>
@@ -2108,7 +2024,6 @@
               <w:t>information.Two</w:t>
             </w:r>
             <w:proofErr w:type="spellEnd"/>
-            <w:proofErr w:type="gramEnd"/>
             <w:r>
               <w:rPr>
                 <w:rFonts w:ascii="Times New Roman" w:hAnsi="Times New Roman" w:cs="Times New Roman"/>
@@ -2271,18 +2186,7 @@
                 <w:szCs w:val="24"/>
                 <w:shd w:val="clear" w:color="auto" w:fill="FFFFFF"/>
               </w:rPr>
-              <w:t xml:space="preserve"> is the attribute of activity element. The orientation of presentation activity can be portrait, landscape, sensor, unspecified etc. Your screen will always display in Landscape mode, when you rotate your </w:t>
-            </w:r>
-            <w:r>
-              <w:rPr>
-                <w:rFonts w:ascii="Times New Roman" w:hAnsi="Times New Roman" w:cs="Times New Roman"/>
-                <w:color w:val="000000" w:themeColor="text1"/>
-                <w:sz w:val="24"/>
-                <w:szCs w:val="24"/>
-                <w:shd w:val="clear" w:color="auto" w:fill="FFFFFF"/>
-              </w:rPr>
-              <w:lastRenderedPageBreak/>
-              <w:t>device, no changes will apply for the current activity</w:t>
+              <w:t xml:space="preserve"> is the attribute of activity element. The orientation of presentation activity can be portrait, landscape, sensor, unspecified etc. Your screen will always display in Landscape mode, when you rotate your device, no changes will apply for the current activity</w:t>
             </w:r>
           </w:p>
         </w:tc>
@@ -2314,7 +2218,6 @@
                 <w:sz w:val="32"/>
                 <w:szCs w:val="32"/>
               </w:rPr>
-              <w:lastRenderedPageBreak/>
               <w:t>SetObjectTriggerState</w:t>
             </w:r>
             <w:proofErr w:type="spellEnd"/>
@@ -3058,25 +2961,7 @@
                 <w:sz w:val="24"/>
                 <w:szCs w:val="24"/>
               </w:rPr>
-              <w:t xml:space="preserve">This command will </w:t>
-            </w:r>
-            <w:proofErr w:type="gramStart"/>
-            <w:r>
-              <w:rPr>
-                <w:rFonts w:ascii="Times New Roman" w:hAnsi="Times New Roman" w:cs="Times New Roman"/>
-                <w:sz w:val="24"/>
-                <w:szCs w:val="24"/>
-              </w:rPr>
-              <w:t>allows</w:t>
-            </w:r>
-            <w:proofErr w:type="gramEnd"/>
-            <w:r>
-              <w:rPr>
-                <w:rFonts w:ascii="Times New Roman" w:hAnsi="Times New Roman" w:cs="Times New Roman"/>
-                <w:sz w:val="24"/>
-                <w:szCs w:val="24"/>
-              </w:rPr>
-              <w:t xml:space="preserve"> you to change the font of the text. </w:t>
+              <w:t xml:space="preserve">This command will allows you to change the font of the text. </w:t>
             </w:r>
             <w:proofErr w:type="spellStart"/>
             <w:r>
@@ -3477,7 +3362,6 @@
                 <w:sz w:val="32"/>
                 <w:szCs w:val="32"/>
               </w:rPr>
-              <w:lastRenderedPageBreak/>
               <w:t>SaveOnCloud</w:t>
             </w:r>
             <w:proofErr w:type="spellEnd"/>
@@ -4127,19 +4011,8 @@
                 <w:sz w:val="24"/>
                 <w:szCs w:val="24"/>
               </w:rPr>
-              <w:t xml:space="preserve">This command will help us to view the </w:t>
-            </w:r>
-            <w:proofErr w:type="gramStart"/>
-            <w:r>
-              <w:rPr>
-                <w:rFonts w:ascii="Times New Roman" w:hAnsi="Times New Roman" w:cs="Times New Roman"/>
-                <w:color w:val="000000" w:themeColor="text1"/>
-                <w:sz w:val="24"/>
-                <w:szCs w:val="24"/>
-              </w:rPr>
-              <w:t>presentation ,</w:t>
-            </w:r>
-            <w:proofErr w:type="gramEnd"/>
+              <w:t>This command will help us to view the presentation ,</w:t>
+            </w:r>
             <w:r>
               <w:rPr>
                 <w:rFonts w:ascii="Times New Roman" w:hAnsi="Times New Roman" w:cs="Times New Roman"/>
@@ -4514,7 +4387,6 @@
               <w:t xml:space="preserve">This command will helps to start the </w:t>
             </w:r>
             <w:proofErr w:type="spellStart"/>
-            <w:proofErr w:type="gramStart"/>
             <w:r>
               <w:rPr>
                 <w:rFonts w:ascii="Times New Roman" w:hAnsi="Times New Roman" w:cs="Times New Roman"/>
@@ -4524,7 +4396,6 @@
               <w:t>transition.At</w:t>
             </w:r>
             <w:proofErr w:type="spellEnd"/>
-            <w:proofErr w:type="gramEnd"/>
             <w:r>
               <w:rPr>
                 <w:rFonts w:ascii="Times New Roman" w:hAnsi="Times New Roman" w:cs="Times New Roman"/>
@@ -4634,25 +4505,7 @@
                 <w:sz w:val="24"/>
                 <w:szCs w:val="24"/>
               </w:rPr>
-              <w:t xml:space="preserve">This command will </w:t>
-            </w:r>
-            <w:proofErr w:type="gramStart"/>
-            <w:r>
-              <w:rPr>
-                <w:rFonts w:ascii="Times New Roman" w:hAnsi="Times New Roman" w:cs="Times New Roman"/>
-                <w:sz w:val="24"/>
-                <w:szCs w:val="24"/>
-              </w:rPr>
-              <w:t>helps</w:t>
-            </w:r>
-            <w:proofErr w:type="gramEnd"/>
-            <w:r>
-              <w:rPr>
-                <w:rFonts w:ascii="Times New Roman" w:hAnsi="Times New Roman" w:cs="Times New Roman"/>
-                <w:sz w:val="24"/>
-                <w:szCs w:val="24"/>
-              </w:rPr>
-              <w:t xml:space="preserve"> to change the state. At first presentation will be in state 0. Whenever a trigger will become true (time exceed, user press button etc.), state will be change to 1. </w:t>
+              <w:t xml:space="preserve">This command will helps to change the state. At first presentation will be in state 0. Whenever a trigger will become true (time exceed, user press button etc.), state will be change to 1. </w:t>
             </w:r>
           </w:p>
           <w:p>
@@ -4707,7 +4560,6 @@
                 <w:sz w:val="32"/>
                 <w:szCs w:val="32"/>
               </w:rPr>
-              <w:lastRenderedPageBreak/>
               <w:t>NextPage</w:t>
             </w:r>
             <w:proofErr w:type="spellEnd"/>
@@ -4766,25 +4618,7 @@
                 <w:sz w:val="24"/>
                 <w:szCs w:val="24"/>
               </w:rPr>
-              <w:t xml:space="preserve">This command will </w:t>
-            </w:r>
-            <w:proofErr w:type="gramStart"/>
-            <w:r>
-              <w:rPr>
-                <w:rFonts w:ascii="Times New Roman" w:hAnsi="Times New Roman" w:cs="Times New Roman"/>
-                <w:sz w:val="24"/>
-                <w:szCs w:val="24"/>
-              </w:rPr>
-              <w:t>helps</w:t>
-            </w:r>
-            <w:proofErr w:type="gramEnd"/>
-            <w:r>
-              <w:rPr>
-                <w:rFonts w:ascii="Times New Roman" w:hAnsi="Times New Roman" w:cs="Times New Roman"/>
-                <w:sz w:val="24"/>
-                <w:szCs w:val="24"/>
-              </w:rPr>
-              <w:t xml:space="preserve"> to move the presentation to the nest page or upcoming page. </w:t>
+              <w:t xml:space="preserve">This command will helps to move the presentation to the nest page or upcoming page. </w:t>
             </w:r>
           </w:p>
           <w:p>
@@ -4949,8 +4783,6 @@
           <w:szCs w:val="32"/>
         </w:rPr>
       </w:pPr>
-      <w:bookmarkStart w:id="0" w:name="_GoBack"/>
-      <w:bookmarkEnd w:id="0"/>
       <w:r>
         <w:rPr>
           <w:rFonts w:ascii="Times New Roman" w:hAnsi="Times New Roman" w:cs="Times New Roman"/>
@@ -5436,6 +5268,4141 @@
         </w:rPr>
         <w:t>Testing</w:t>
       </w:r>
+    </w:p>
+    <w:p>
+      <w:pPr>
+        <w:rPr>
+          <w:rFonts w:ascii="Times New Roman" w:hAnsi="Times New Roman" w:cs="Times New Roman"/>
+          <w:b/>
+          <w:bCs/>
+          <w:sz w:val="32"/>
+          <w:szCs w:val="32"/>
+        </w:rPr>
+      </w:pPr>
+    </w:p>
+    <w:p>
+      <w:pPr>
+        <w:rPr>
+          <w:rFonts w:ascii="Times New Roman" w:hAnsi="Times New Roman" w:cs="Times New Roman"/>
+          <w:sz w:val="24"/>
+          <w:szCs w:val="24"/>
+          <w:lang w:val="fr-FR"/>
+        </w:rPr>
+      </w:pPr>
+      <w:r>
+        <w:rPr>
+          <w:rFonts w:ascii="Times New Roman" w:eastAsia="Times New Roman" w:hAnsi="Times New Roman" w:cs="Times New Roman"/>
+          <w:b/>
+          <w:bCs/>
+          <w:sz w:val="36"/>
+          <w:szCs w:val="36"/>
+          <w:lang w:eastAsia="en-CA"/>
+        </w:rPr>
+        <w:t>=&gt;</w:t>
+      </w:r>
+      <w:r>
+        <w:rPr>
+          <w:rFonts w:ascii="Times New Roman" w:eastAsia="Times New Roman" w:hAnsi="Times New Roman" w:cs="Times New Roman"/>
+          <w:b/>
+          <w:bCs/>
+          <w:sz w:val="36"/>
+          <w:szCs w:val="36"/>
+          <w:lang w:eastAsia="en-CA"/>
+        </w:rPr>
+        <w:t xml:space="preserve"> </w:t>
+      </w:r>
+      <w:r>
+        <w:rPr>
+          <w:rFonts w:ascii="Times New Roman" w:eastAsia="Times New Roman" w:hAnsi="Times New Roman" w:cs="Times New Roman"/>
+          <w:b/>
+          <w:bCs/>
+          <w:sz w:val="36"/>
+          <w:szCs w:val="36"/>
+          <w:u w:val="single"/>
+          <w:lang w:eastAsia="en-CA"/>
+        </w:rPr>
+        <w:t>User Stories</w:t>
+      </w:r>
+      <w:r>
+        <w:rPr>
+          <w:rFonts w:ascii="Times New Roman" w:eastAsia="Times New Roman" w:hAnsi="Times New Roman" w:cs="Times New Roman"/>
+          <w:b/>
+          <w:bCs/>
+          <w:sz w:val="36"/>
+          <w:szCs w:val="36"/>
+          <w:u w:val="single"/>
+          <w:lang w:eastAsia="en-CA"/>
+        </w:rPr>
+        <w:br/>
+      </w:r>
+      <w:r>
+        <w:rPr>
+          <w:rFonts w:ascii="Times New Roman" w:eastAsia="Times New Roman" w:hAnsi="Times New Roman" w:cs="Times New Roman"/>
+          <w:b/>
+          <w:bCs/>
+          <w:sz w:val="36"/>
+          <w:szCs w:val="36"/>
+          <w:u w:val="single"/>
+          <w:lang w:eastAsia="en-CA"/>
+        </w:rPr>
+        <w:br/>
+      </w:r>
+      <w:proofErr w:type="spellStart"/>
+      <w:r>
+        <w:rPr>
+          <w:rFonts w:ascii="Times New Roman" w:hAnsi="Times New Roman" w:cs="Times New Roman"/>
+          <w:sz w:val="24"/>
+          <w:szCs w:val="24"/>
+          <w:lang w:val="fr-FR"/>
+        </w:rPr>
+        <w:t>Subject</w:t>
+      </w:r>
+      <w:proofErr w:type="spellEnd"/>
+      <w:r>
+        <w:rPr>
+          <w:rFonts w:ascii="Times New Roman" w:hAnsi="Times New Roman" w:cs="Times New Roman"/>
+          <w:sz w:val="24"/>
+          <w:szCs w:val="24"/>
+          <w:lang w:val="fr-FR"/>
+        </w:rPr>
+        <w:t> : Prezoom Project</w:t>
+      </w:r>
+    </w:p>
+    <w:p>
+      <w:pPr>
+        <w:rPr>
+          <w:rFonts w:ascii="Times New Roman" w:hAnsi="Times New Roman" w:cs="Times New Roman"/>
+          <w:sz w:val="24"/>
+          <w:szCs w:val="24"/>
+          <w:lang w:val="fr-FR"/>
+        </w:rPr>
+      </w:pPr>
+      <w:r>
+        <w:rPr>
+          <w:rFonts w:ascii="Times New Roman" w:hAnsi="Times New Roman" w:cs="Times New Roman"/>
+          <w:sz w:val="24"/>
+          <w:szCs w:val="24"/>
+          <w:lang w:val="fr-FR"/>
+        </w:rPr>
+        <w:t xml:space="preserve">Actors </w:t>
+      </w:r>
+      <w:proofErr w:type="spellStart"/>
+      <w:r>
+        <w:rPr>
+          <w:rFonts w:ascii="Times New Roman" w:hAnsi="Times New Roman" w:cs="Times New Roman"/>
+          <w:sz w:val="24"/>
+          <w:szCs w:val="24"/>
+          <w:lang w:val="fr-FR"/>
+        </w:rPr>
+        <w:t>Involve</w:t>
+      </w:r>
+      <w:proofErr w:type="spellEnd"/>
+      <w:r>
+        <w:rPr>
+          <w:rFonts w:ascii="Times New Roman" w:hAnsi="Times New Roman" w:cs="Times New Roman"/>
+          <w:sz w:val="24"/>
+          <w:szCs w:val="24"/>
+          <w:lang w:val="fr-FR"/>
+        </w:rPr>
+        <w:t> : The User and The System</w:t>
+      </w:r>
+    </w:p>
+    <w:p>
+      <w:pPr>
+        <w:rPr>
+          <w:rFonts w:ascii="Times New Roman" w:hAnsi="Times New Roman" w:cs="Times New Roman"/>
+          <w:sz w:val="24"/>
+          <w:szCs w:val="24"/>
+          <w:lang w:val="fr-FR"/>
+        </w:rPr>
+      </w:pPr>
+      <w:proofErr w:type="spellStart"/>
+      <w:r>
+        <w:rPr>
+          <w:rFonts w:ascii="Times New Roman" w:hAnsi="Times New Roman" w:cs="Times New Roman"/>
+          <w:sz w:val="24"/>
+          <w:szCs w:val="24"/>
+          <w:lang w:val="fr-FR"/>
+        </w:rPr>
+        <w:t>Requirements</w:t>
+      </w:r>
+      <w:proofErr w:type="spellEnd"/>
+      <w:r>
+        <w:rPr>
+          <w:rFonts w:ascii="Times New Roman" w:hAnsi="Times New Roman" w:cs="Times New Roman"/>
+          <w:sz w:val="24"/>
+          <w:szCs w:val="24"/>
+          <w:lang w:val="fr-FR"/>
+        </w:rPr>
+        <w:t xml:space="preserve"> </w:t>
+      </w:r>
+      <w:proofErr w:type="spellStart"/>
+      <w:r>
+        <w:rPr>
+          <w:rFonts w:ascii="Times New Roman" w:hAnsi="Times New Roman" w:cs="Times New Roman"/>
+          <w:sz w:val="24"/>
+          <w:szCs w:val="24"/>
+          <w:lang w:val="fr-FR"/>
+        </w:rPr>
+        <w:t>Addressed</w:t>
+      </w:r>
+      <w:proofErr w:type="spellEnd"/>
+      <w:r>
+        <w:rPr>
+          <w:rFonts w:ascii="Times New Roman" w:hAnsi="Times New Roman" w:cs="Times New Roman"/>
+          <w:sz w:val="24"/>
+          <w:szCs w:val="24"/>
+          <w:lang w:val="fr-FR"/>
+        </w:rPr>
+        <w:t> : T0, T1</w:t>
+      </w:r>
+    </w:p>
+    <w:p>
+      <w:pPr>
+        <w:rPr>
+          <w:rFonts w:ascii="Times New Roman" w:hAnsi="Times New Roman" w:cs="Times New Roman"/>
+          <w:sz w:val="24"/>
+          <w:szCs w:val="24"/>
+          <w:lang w:val="fr-FR"/>
+        </w:rPr>
+      </w:pPr>
+      <w:proofErr w:type="spellStart"/>
+      <w:r>
+        <w:rPr>
+          <w:rFonts w:ascii="Times New Roman" w:hAnsi="Times New Roman" w:cs="Times New Roman"/>
+          <w:sz w:val="24"/>
+          <w:szCs w:val="24"/>
+          <w:lang w:val="fr-FR"/>
+        </w:rPr>
+        <w:t>Precondition</w:t>
+      </w:r>
+      <w:proofErr w:type="spellEnd"/>
+      <w:r>
+        <w:rPr>
+          <w:rFonts w:ascii="Times New Roman" w:hAnsi="Times New Roman" w:cs="Times New Roman"/>
+          <w:sz w:val="24"/>
+          <w:szCs w:val="24"/>
+          <w:lang w:val="fr-FR"/>
+        </w:rPr>
+        <w:t xml:space="preserve"> : The system has not </w:t>
+      </w:r>
+      <w:proofErr w:type="spellStart"/>
+      <w:r>
+        <w:rPr>
+          <w:rFonts w:ascii="Times New Roman" w:hAnsi="Times New Roman" w:cs="Times New Roman"/>
+          <w:sz w:val="24"/>
+          <w:szCs w:val="24"/>
+          <w:lang w:val="fr-FR"/>
+        </w:rPr>
+        <w:t>started</w:t>
+      </w:r>
+      <w:proofErr w:type="spellEnd"/>
+      <w:r>
+        <w:rPr>
+          <w:rFonts w:ascii="Times New Roman" w:hAnsi="Times New Roman" w:cs="Times New Roman"/>
+          <w:sz w:val="24"/>
+          <w:szCs w:val="24"/>
+          <w:lang w:val="fr-FR"/>
+        </w:rPr>
+        <w:t xml:space="preserve"> </w:t>
+      </w:r>
+      <w:proofErr w:type="spellStart"/>
+      <w:r>
+        <w:rPr>
+          <w:rFonts w:ascii="Times New Roman" w:hAnsi="Times New Roman" w:cs="Times New Roman"/>
+          <w:sz w:val="24"/>
+          <w:szCs w:val="24"/>
+          <w:lang w:val="fr-FR"/>
+        </w:rPr>
+        <w:t>yet</w:t>
+      </w:r>
+      <w:proofErr w:type="spellEnd"/>
+      <w:r>
+        <w:rPr>
+          <w:rFonts w:ascii="Times New Roman" w:hAnsi="Times New Roman" w:cs="Times New Roman"/>
+          <w:sz w:val="24"/>
+          <w:szCs w:val="24"/>
+          <w:lang w:val="fr-FR"/>
+        </w:rPr>
+        <w:t>.</w:t>
+      </w:r>
+    </w:p>
+    <w:p>
+      <w:pPr>
+        <w:rPr>
+          <w:rFonts w:ascii="Times New Roman" w:hAnsi="Times New Roman" w:cs="Times New Roman"/>
+          <w:sz w:val="24"/>
+          <w:szCs w:val="24"/>
+          <w:lang w:val="fr-FR"/>
+        </w:rPr>
+      </w:pPr>
+    </w:p>
+    <w:p>
+      <w:pPr>
+        <w:rPr>
+          <w:rFonts w:ascii="Times New Roman" w:hAnsi="Times New Roman" w:cs="Times New Roman"/>
+          <w:sz w:val="24"/>
+          <w:szCs w:val="24"/>
+          <w:lang w:val="fr-FR"/>
+        </w:rPr>
+      </w:pPr>
+      <w:r>
+        <w:rPr>
+          <w:rFonts w:ascii="Times New Roman" w:hAnsi="Times New Roman" w:cs="Times New Roman"/>
+          <w:sz w:val="24"/>
+          <w:szCs w:val="24"/>
+          <w:lang w:val="fr-FR"/>
+        </w:rPr>
+        <w:t>User Stories (</w:t>
+      </w:r>
+      <w:proofErr w:type="spellStart"/>
+      <w:r>
+        <w:rPr>
+          <w:rFonts w:ascii="Times New Roman" w:hAnsi="Times New Roman" w:cs="Times New Roman"/>
+          <w:sz w:val="24"/>
+          <w:szCs w:val="24"/>
+          <w:lang w:val="fr-FR"/>
+        </w:rPr>
+        <w:t>Done</w:t>
+      </w:r>
+      <w:proofErr w:type="spellEnd"/>
+      <w:r>
+        <w:rPr>
+          <w:rFonts w:ascii="Times New Roman" w:hAnsi="Times New Roman" w:cs="Times New Roman"/>
+          <w:sz w:val="24"/>
+          <w:szCs w:val="24"/>
+          <w:lang w:val="fr-FR"/>
+        </w:rPr>
+        <w:t>) :</w:t>
+      </w:r>
+    </w:p>
+    <w:p>
+      <w:pPr>
+        <w:pStyle w:val="ListParagraph"/>
+        <w:numPr>
+          <w:ilvl w:val="0"/>
+          <w:numId w:val="4"/>
+        </w:numPr>
+        <w:spacing w:after="0" w:line="276" w:lineRule="auto"/>
+        <w:rPr>
+          <w:rFonts w:ascii="Times New Roman" w:hAnsi="Times New Roman" w:cs="Times New Roman"/>
+          <w:sz w:val="24"/>
+          <w:szCs w:val="24"/>
+          <w:lang w:val="fr-FR"/>
+        </w:rPr>
+      </w:pPr>
+      <w:r>
+        <w:rPr>
+          <w:rFonts w:ascii="Times New Roman" w:hAnsi="Times New Roman" w:cs="Times New Roman"/>
+          <w:sz w:val="24"/>
+          <w:szCs w:val="24"/>
+          <w:lang w:val="fr-FR"/>
+        </w:rPr>
+        <w:t xml:space="preserve">T0 : The user </w:t>
+      </w:r>
+      <w:proofErr w:type="spellStart"/>
+      <w:r>
+        <w:rPr>
+          <w:rFonts w:ascii="Times New Roman" w:hAnsi="Times New Roman" w:cs="Times New Roman"/>
+          <w:sz w:val="24"/>
+          <w:szCs w:val="24"/>
+          <w:lang w:val="fr-FR"/>
+        </w:rPr>
+        <w:t>requests</w:t>
+      </w:r>
+      <w:proofErr w:type="spellEnd"/>
+      <w:r>
+        <w:rPr>
+          <w:rFonts w:ascii="Times New Roman" w:hAnsi="Times New Roman" w:cs="Times New Roman"/>
+          <w:sz w:val="24"/>
+          <w:szCs w:val="24"/>
+          <w:lang w:val="fr-FR"/>
+        </w:rPr>
+        <w:t xml:space="preserve"> the system to start the prezoom </w:t>
+      </w:r>
+      <w:proofErr w:type="spellStart"/>
+      <w:r>
+        <w:rPr>
+          <w:rFonts w:ascii="Times New Roman" w:hAnsi="Times New Roman" w:cs="Times New Roman"/>
+          <w:sz w:val="24"/>
+          <w:szCs w:val="24"/>
+          <w:lang w:val="fr-FR"/>
+        </w:rPr>
+        <w:t>project</w:t>
+      </w:r>
+      <w:proofErr w:type="spellEnd"/>
+      <w:r>
+        <w:rPr>
+          <w:rFonts w:ascii="Times New Roman" w:hAnsi="Times New Roman" w:cs="Times New Roman"/>
+          <w:sz w:val="24"/>
+          <w:szCs w:val="24"/>
+          <w:lang w:val="fr-FR"/>
+        </w:rPr>
+        <w:t xml:space="preserve"> by </w:t>
+      </w:r>
+      <w:proofErr w:type="spellStart"/>
+      <w:r>
+        <w:rPr>
+          <w:rFonts w:ascii="Times New Roman" w:hAnsi="Times New Roman" w:cs="Times New Roman"/>
+          <w:sz w:val="24"/>
+          <w:szCs w:val="24"/>
+          <w:lang w:val="fr-FR"/>
+        </w:rPr>
+        <w:t>clicking</w:t>
+      </w:r>
+      <w:proofErr w:type="spellEnd"/>
+      <w:r>
+        <w:rPr>
+          <w:rFonts w:ascii="Times New Roman" w:hAnsi="Times New Roman" w:cs="Times New Roman"/>
+          <w:sz w:val="24"/>
+          <w:szCs w:val="24"/>
+          <w:lang w:val="fr-FR"/>
+        </w:rPr>
+        <w:t xml:space="preserve"> the </w:t>
+      </w:r>
+      <w:proofErr w:type="spellStart"/>
+      <w:r>
+        <w:rPr>
+          <w:rFonts w:ascii="Times New Roman" w:hAnsi="Times New Roman" w:cs="Times New Roman"/>
+          <w:sz w:val="24"/>
+          <w:szCs w:val="24"/>
+          <w:lang w:val="fr-FR"/>
+        </w:rPr>
+        <w:t>system’s</w:t>
+      </w:r>
+      <w:proofErr w:type="spellEnd"/>
+      <w:r>
+        <w:rPr>
+          <w:rFonts w:ascii="Times New Roman" w:hAnsi="Times New Roman" w:cs="Times New Roman"/>
+          <w:sz w:val="24"/>
+          <w:szCs w:val="24"/>
+          <w:lang w:val="fr-FR"/>
+        </w:rPr>
+        <w:t xml:space="preserve"> run command.</w:t>
+      </w:r>
+    </w:p>
+    <w:p>
+      <w:pPr>
+        <w:pStyle w:val="ListParagraph"/>
+        <w:numPr>
+          <w:ilvl w:val="0"/>
+          <w:numId w:val="4"/>
+        </w:numPr>
+        <w:spacing w:after="0" w:line="276" w:lineRule="auto"/>
+        <w:rPr>
+          <w:rFonts w:ascii="Times New Roman" w:hAnsi="Times New Roman" w:cs="Times New Roman"/>
+          <w:sz w:val="24"/>
+          <w:szCs w:val="24"/>
+          <w:lang w:val="fr-FR"/>
+        </w:rPr>
+      </w:pPr>
+      <w:r>
+        <w:rPr>
+          <w:rFonts w:ascii="Times New Roman" w:hAnsi="Times New Roman" w:cs="Times New Roman"/>
+          <w:sz w:val="24"/>
+          <w:szCs w:val="24"/>
+          <w:lang w:val="fr-FR"/>
+        </w:rPr>
+        <w:t xml:space="preserve">T1 : The system </w:t>
+      </w:r>
+      <w:proofErr w:type="spellStart"/>
+      <w:r>
+        <w:rPr>
+          <w:rFonts w:ascii="Times New Roman" w:hAnsi="Times New Roman" w:cs="Times New Roman"/>
+          <w:sz w:val="24"/>
+          <w:szCs w:val="24"/>
+          <w:lang w:val="fr-FR"/>
+        </w:rPr>
+        <w:t>will</w:t>
+      </w:r>
+      <w:proofErr w:type="spellEnd"/>
+      <w:r>
+        <w:rPr>
+          <w:rFonts w:ascii="Times New Roman" w:hAnsi="Times New Roman" w:cs="Times New Roman"/>
+          <w:sz w:val="24"/>
+          <w:szCs w:val="24"/>
+          <w:lang w:val="fr-FR"/>
+        </w:rPr>
+        <w:t xml:space="preserve"> start a new </w:t>
+      </w:r>
+      <w:proofErr w:type="spellStart"/>
+      <w:r>
+        <w:rPr>
+          <w:rFonts w:ascii="Times New Roman" w:hAnsi="Times New Roman" w:cs="Times New Roman"/>
+          <w:sz w:val="24"/>
+          <w:szCs w:val="24"/>
+          <w:lang w:val="fr-FR"/>
+        </w:rPr>
+        <w:t>window</w:t>
+      </w:r>
+      <w:proofErr w:type="spellEnd"/>
+      <w:r>
+        <w:rPr>
+          <w:rFonts w:ascii="Times New Roman" w:hAnsi="Times New Roman" w:cs="Times New Roman"/>
+          <w:sz w:val="24"/>
+          <w:szCs w:val="24"/>
+          <w:lang w:val="fr-FR"/>
+        </w:rPr>
+        <w:t xml:space="preserve"> for java application.</w:t>
+      </w:r>
+    </w:p>
+    <w:p>
+      <w:pPr>
+        <w:pStyle w:val="ListParagraph"/>
+        <w:numPr>
+          <w:ilvl w:val="0"/>
+          <w:numId w:val="4"/>
+        </w:numPr>
+        <w:spacing w:after="0" w:line="276" w:lineRule="auto"/>
+        <w:rPr>
+          <w:rFonts w:ascii="Times New Roman" w:hAnsi="Times New Roman" w:cs="Times New Roman"/>
+          <w:sz w:val="24"/>
+          <w:szCs w:val="24"/>
+          <w:lang w:val="fr-FR"/>
+        </w:rPr>
+      </w:pPr>
+      <w:r>
+        <w:rPr>
+          <w:rFonts w:ascii="Times New Roman" w:hAnsi="Times New Roman" w:cs="Times New Roman"/>
+          <w:sz w:val="24"/>
+          <w:szCs w:val="24"/>
+          <w:lang w:val="fr-FR"/>
+        </w:rPr>
+        <w:t xml:space="preserve">T2 : The user can open a </w:t>
+      </w:r>
+      <w:proofErr w:type="spellStart"/>
+      <w:r>
+        <w:rPr>
+          <w:rFonts w:ascii="Times New Roman" w:hAnsi="Times New Roman" w:cs="Times New Roman"/>
+          <w:sz w:val="24"/>
+          <w:szCs w:val="24"/>
+          <w:lang w:val="fr-FR"/>
+        </w:rPr>
+        <w:t>presentation</w:t>
+      </w:r>
+      <w:proofErr w:type="spellEnd"/>
+      <w:r>
+        <w:rPr>
+          <w:rFonts w:ascii="Times New Roman" w:hAnsi="Times New Roman" w:cs="Times New Roman"/>
+          <w:sz w:val="24"/>
+          <w:szCs w:val="24"/>
+          <w:lang w:val="fr-FR"/>
+        </w:rPr>
+        <w:t xml:space="preserve"> </w:t>
+      </w:r>
+      <w:proofErr w:type="spellStart"/>
+      <w:r>
+        <w:rPr>
+          <w:rFonts w:ascii="Times New Roman" w:hAnsi="Times New Roman" w:cs="Times New Roman"/>
+          <w:sz w:val="24"/>
+          <w:szCs w:val="24"/>
+          <w:lang w:val="fr-FR"/>
+        </w:rPr>
+        <w:t>from</w:t>
+      </w:r>
+      <w:proofErr w:type="spellEnd"/>
+      <w:r>
+        <w:rPr>
+          <w:rFonts w:ascii="Times New Roman" w:hAnsi="Times New Roman" w:cs="Times New Roman"/>
+          <w:sz w:val="24"/>
+          <w:szCs w:val="24"/>
+          <w:lang w:val="fr-FR"/>
+        </w:rPr>
+        <w:t xml:space="preserve"> file menu</w:t>
+      </w:r>
+    </w:p>
+    <w:p>
+      <w:pPr>
+        <w:pStyle w:val="ListParagraph"/>
+        <w:numPr>
+          <w:ilvl w:val="0"/>
+          <w:numId w:val="4"/>
+        </w:numPr>
+        <w:spacing w:after="0" w:line="276" w:lineRule="auto"/>
+        <w:rPr>
+          <w:rFonts w:ascii="Times New Roman" w:hAnsi="Times New Roman" w:cs="Times New Roman"/>
+          <w:sz w:val="24"/>
+          <w:szCs w:val="24"/>
+          <w:lang w:val="fr-FR"/>
+        </w:rPr>
+      </w:pPr>
+      <w:r>
+        <w:rPr>
+          <w:rFonts w:ascii="Times New Roman" w:hAnsi="Times New Roman" w:cs="Times New Roman"/>
+          <w:sz w:val="24"/>
+          <w:szCs w:val="24"/>
+          <w:lang w:val="fr-FR"/>
+        </w:rPr>
+        <w:t xml:space="preserve">T3 : The user can </w:t>
+      </w:r>
+      <w:proofErr w:type="spellStart"/>
+      <w:r>
+        <w:rPr>
+          <w:rFonts w:ascii="Times New Roman" w:hAnsi="Times New Roman" w:cs="Times New Roman"/>
+          <w:sz w:val="24"/>
+          <w:szCs w:val="24"/>
+          <w:lang w:val="fr-FR"/>
+        </w:rPr>
+        <w:t>create</w:t>
+      </w:r>
+      <w:proofErr w:type="spellEnd"/>
+      <w:r>
+        <w:rPr>
+          <w:rFonts w:ascii="Times New Roman" w:hAnsi="Times New Roman" w:cs="Times New Roman"/>
+          <w:sz w:val="24"/>
+          <w:szCs w:val="24"/>
+          <w:lang w:val="fr-FR"/>
+        </w:rPr>
+        <w:t xml:space="preserve"> a new </w:t>
+      </w:r>
+      <w:proofErr w:type="spellStart"/>
+      <w:r>
+        <w:rPr>
+          <w:rFonts w:ascii="Times New Roman" w:hAnsi="Times New Roman" w:cs="Times New Roman"/>
+          <w:sz w:val="24"/>
+          <w:szCs w:val="24"/>
+          <w:lang w:val="fr-FR"/>
+        </w:rPr>
+        <w:t>presentation</w:t>
+      </w:r>
+      <w:proofErr w:type="spellEnd"/>
+      <w:r>
+        <w:rPr>
+          <w:rFonts w:ascii="Times New Roman" w:hAnsi="Times New Roman" w:cs="Times New Roman"/>
+          <w:sz w:val="24"/>
+          <w:szCs w:val="24"/>
+          <w:lang w:val="fr-FR"/>
+        </w:rPr>
+        <w:t xml:space="preserve"> </w:t>
+      </w:r>
+      <w:proofErr w:type="spellStart"/>
+      <w:r>
+        <w:rPr>
+          <w:rFonts w:ascii="Times New Roman" w:hAnsi="Times New Roman" w:cs="Times New Roman"/>
+          <w:sz w:val="24"/>
+          <w:szCs w:val="24"/>
+          <w:lang w:val="fr-FR"/>
+        </w:rPr>
+        <w:t>from</w:t>
+      </w:r>
+      <w:proofErr w:type="spellEnd"/>
+      <w:r>
+        <w:rPr>
+          <w:rFonts w:ascii="Times New Roman" w:hAnsi="Times New Roman" w:cs="Times New Roman"/>
+          <w:sz w:val="24"/>
+          <w:szCs w:val="24"/>
+          <w:lang w:val="fr-FR"/>
+        </w:rPr>
+        <w:t xml:space="preserve"> file menu</w:t>
+      </w:r>
+    </w:p>
+    <w:p>
+      <w:pPr>
+        <w:pStyle w:val="ListParagraph"/>
+        <w:numPr>
+          <w:ilvl w:val="0"/>
+          <w:numId w:val="4"/>
+        </w:numPr>
+        <w:spacing w:after="0" w:line="276" w:lineRule="auto"/>
+        <w:rPr>
+          <w:rFonts w:ascii="Times New Roman" w:hAnsi="Times New Roman" w:cs="Times New Roman"/>
+          <w:sz w:val="24"/>
+          <w:szCs w:val="24"/>
+          <w:lang w:val="fr-FR"/>
+        </w:rPr>
+      </w:pPr>
+      <w:r>
+        <w:rPr>
+          <w:rFonts w:ascii="Times New Roman" w:hAnsi="Times New Roman" w:cs="Times New Roman"/>
+          <w:sz w:val="24"/>
+          <w:szCs w:val="24"/>
+          <w:lang w:val="fr-FR"/>
+        </w:rPr>
+        <w:t xml:space="preserve">T4 : The user can </w:t>
+      </w:r>
+      <w:proofErr w:type="spellStart"/>
+      <w:r>
+        <w:rPr>
+          <w:rFonts w:ascii="Times New Roman" w:hAnsi="Times New Roman" w:cs="Times New Roman"/>
+          <w:sz w:val="24"/>
+          <w:szCs w:val="24"/>
+          <w:lang w:val="fr-FR"/>
+        </w:rPr>
+        <w:t>save</w:t>
+      </w:r>
+      <w:proofErr w:type="spellEnd"/>
+      <w:r>
+        <w:rPr>
+          <w:rFonts w:ascii="Times New Roman" w:hAnsi="Times New Roman" w:cs="Times New Roman"/>
+          <w:sz w:val="24"/>
+          <w:szCs w:val="24"/>
+          <w:lang w:val="fr-FR"/>
+        </w:rPr>
+        <w:t xml:space="preserve"> the </w:t>
+      </w:r>
+      <w:proofErr w:type="spellStart"/>
+      <w:r>
+        <w:rPr>
+          <w:rFonts w:ascii="Times New Roman" w:hAnsi="Times New Roman" w:cs="Times New Roman"/>
+          <w:sz w:val="24"/>
+          <w:szCs w:val="24"/>
+          <w:lang w:val="fr-FR"/>
+        </w:rPr>
+        <w:t>presentation</w:t>
+      </w:r>
+      <w:proofErr w:type="spellEnd"/>
+      <w:r>
+        <w:rPr>
+          <w:rFonts w:ascii="Times New Roman" w:hAnsi="Times New Roman" w:cs="Times New Roman"/>
+          <w:sz w:val="24"/>
+          <w:szCs w:val="24"/>
+          <w:lang w:val="fr-FR"/>
+        </w:rPr>
+        <w:t xml:space="preserve"> </w:t>
+      </w:r>
+      <w:proofErr w:type="spellStart"/>
+      <w:r>
+        <w:rPr>
+          <w:rFonts w:ascii="Times New Roman" w:hAnsi="Times New Roman" w:cs="Times New Roman"/>
+          <w:sz w:val="24"/>
+          <w:szCs w:val="24"/>
+          <w:lang w:val="fr-FR"/>
+        </w:rPr>
+        <w:t>from</w:t>
+      </w:r>
+      <w:proofErr w:type="spellEnd"/>
+      <w:r>
+        <w:rPr>
+          <w:rFonts w:ascii="Times New Roman" w:hAnsi="Times New Roman" w:cs="Times New Roman"/>
+          <w:sz w:val="24"/>
+          <w:szCs w:val="24"/>
+          <w:lang w:val="fr-FR"/>
+        </w:rPr>
+        <w:t xml:space="preserve"> file menu</w:t>
+      </w:r>
+    </w:p>
+    <w:p>
+      <w:pPr>
+        <w:pStyle w:val="ListParagraph"/>
+        <w:numPr>
+          <w:ilvl w:val="0"/>
+          <w:numId w:val="4"/>
+        </w:numPr>
+        <w:spacing w:after="0" w:line="276" w:lineRule="auto"/>
+        <w:rPr>
+          <w:rFonts w:ascii="Times New Roman" w:hAnsi="Times New Roman" w:cs="Times New Roman"/>
+          <w:sz w:val="24"/>
+          <w:szCs w:val="24"/>
+          <w:lang w:val="fr-FR"/>
+        </w:rPr>
+      </w:pPr>
+      <w:r>
+        <w:rPr>
+          <w:rFonts w:ascii="Times New Roman" w:hAnsi="Times New Roman" w:cs="Times New Roman"/>
+          <w:sz w:val="24"/>
+          <w:szCs w:val="24"/>
+          <w:lang w:val="fr-FR"/>
+        </w:rPr>
+        <w:t xml:space="preserve">T5 : The user can </w:t>
+      </w:r>
+      <w:proofErr w:type="spellStart"/>
+      <w:r>
+        <w:rPr>
+          <w:rFonts w:ascii="Times New Roman" w:hAnsi="Times New Roman" w:cs="Times New Roman"/>
+          <w:sz w:val="24"/>
+          <w:szCs w:val="24"/>
+          <w:lang w:val="fr-FR"/>
+        </w:rPr>
+        <w:t>request</w:t>
+      </w:r>
+      <w:proofErr w:type="spellEnd"/>
+      <w:r>
+        <w:rPr>
+          <w:rFonts w:ascii="Times New Roman" w:hAnsi="Times New Roman" w:cs="Times New Roman"/>
+          <w:sz w:val="24"/>
+          <w:szCs w:val="24"/>
+          <w:lang w:val="fr-FR"/>
+        </w:rPr>
+        <w:t xml:space="preserve"> the system to exit the prezoom </w:t>
+      </w:r>
+      <w:proofErr w:type="spellStart"/>
+      <w:r>
+        <w:rPr>
+          <w:rFonts w:ascii="Times New Roman" w:hAnsi="Times New Roman" w:cs="Times New Roman"/>
+          <w:sz w:val="24"/>
+          <w:szCs w:val="24"/>
+          <w:lang w:val="fr-FR"/>
+        </w:rPr>
+        <w:t>project</w:t>
+      </w:r>
+      <w:proofErr w:type="spellEnd"/>
+      <w:r>
+        <w:rPr>
+          <w:rFonts w:ascii="Times New Roman" w:hAnsi="Times New Roman" w:cs="Times New Roman"/>
+          <w:sz w:val="24"/>
+          <w:szCs w:val="24"/>
+          <w:lang w:val="fr-FR"/>
+        </w:rPr>
+        <w:t xml:space="preserve"> by </w:t>
+      </w:r>
+      <w:proofErr w:type="spellStart"/>
+      <w:r>
+        <w:rPr>
+          <w:rFonts w:ascii="Times New Roman" w:hAnsi="Times New Roman" w:cs="Times New Roman"/>
+          <w:sz w:val="24"/>
+          <w:szCs w:val="24"/>
+          <w:lang w:val="fr-FR"/>
+        </w:rPr>
+        <w:t>clicking</w:t>
+      </w:r>
+      <w:proofErr w:type="spellEnd"/>
+      <w:r>
+        <w:rPr>
+          <w:rFonts w:ascii="Times New Roman" w:hAnsi="Times New Roman" w:cs="Times New Roman"/>
+          <w:sz w:val="24"/>
+          <w:szCs w:val="24"/>
+          <w:lang w:val="fr-FR"/>
+        </w:rPr>
+        <w:t xml:space="preserve"> the </w:t>
+      </w:r>
+      <w:proofErr w:type="spellStart"/>
+      <w:r>
+        <w:rPr>
+          <w:rFonts w:ascii="Times New Roman" w:hAnsi="Times New Roman" w:cs="Times New Roman"/>
+          <w:sz w:val="24"/>
+          <w:szCs w:val="24"/>
+          <w:lang w:val="fr-FR"/>
+        </w:rPr>
+        <w:t>system’s</w:t>
+      </w:r>
+      <w:proofErr w:type="spellEnd"/>
+      <w:r>
+        <w:rPr>
+          <w:rFonts w:ascii="Times New Roman" w:hAnsi="Times New Roman" w:cs="Times New Roman"/>
+          <w:sz w:val="24"/>
+          <w:szCs w:val="24"/>
+          <w:lang w:val="fr-FR"/>
+        </w:rPr>
+        <w:t xml:space="preserve"> exit </w:t>
+      </w:r>
+      <w:proofErr w:type="spellStart"/>
+      <w:r>
+        <w:rPr>
+          <w:rFonts w:ascii="Times New Roman" w:hAnsi="Times New Roman" w:cs="Times New Roman"/>
+          <w:sz w:val="24"/>
+          <w:szCs w:val="24"/>
+          <w:lang w:val="fr-FR"/>
+        </w:rPr>
+        <w:t>button</w:t>
+      </w:r>
+      <w:proofErr w:type="spellEnd"/>
+      <w:r>
+        <w:rPr>
+          <w:rFonts w:ascii="Times New Roman" w:hAnsi="Times New Roman" w:cs="Times New Roman"/>
+          <w:sz w:val="24"/>
+          <w:szCs w:val="24"/>
+          <w:lang w:val="fr-FR"/>
+        </w:rPr>
+        <w:t>.</w:t>
+      </w:r>
+    </w:p>
+    <w:p>
+      <w:pPr>
+        <w:pStyle w:val="ListParagraph"/>
+        <w:numPr>
+          <w:ilvl w:val="0"/>
+          <w:numId w:val="4"/>
+        </w:numPr>
+        <w:spacing w:after="0" w:line="276" w:lineRule="auto"/>
+        <w:rPr>
+          <w:rFonts w:ascii="Times New Roman" w:hAnsi="Times New Roman" w:cs="Times New Roman"/>
+          <w:sz w:val="24"/>
+          <w:szCs w:val="24"/>
+          <w:lang w:val="fr-FR"/>
+        </w:rPr>
+      </w:pPr>
+      <w:r>
+        <w:rPr>
+          <w:rFonts w:ascii="Times New Roman" w:hAnsi="Times New Roman" w:cs="Times New Roman"/>
+          <w:sz w:val="24"/>
+          <w:szCs w:val="24"/>
+          <w:lang w:val="fr-FR"/>
+        </w:rPr>
+        <w:t xml:space="preserve">T6 : The user can </w:t>
+      </w:r>
+      <w:proofErr w:type="spellStart"/>
+      <w:r>
+        <w:rPr>
+          <w:rFonts w:ascii="Times New Roman" w:hAnsi="Times New Roman" w:cs="Times New Roman"/>
+          <w:sz w:val="24"/>
+          <w:szCs w:val="24"/>
+          <w:lang w:val="fr-FR"/>
+        </w:rPr>
+        <w:t>add</w:t>
+      </w:r>
+      <w:proofErr w:type="spellEnd"/>
+      <w:r>
+        <w:rPr>
+          <w:rFonts w:ascii="Times New Roman" w:hAnsi="Times New Roman" w:cs="Times New Roman"/>
+          <w:sz w:val="24"/>
+          <w:szCs w:val="24"/>
+          <w:lang w:val="fr-FR"/>
+        </w:rPr>
+        <w:t xml:space="preserve"> states frome home menu</w:t>
+      </w:r>
+    </w:p>
+    <w:p>
+      <w:pPr>
+        <w:pStyle w:val="ListParagraph"/>
+        <w:numPr>
+          <w:ilvl w:val="0"/>
+          <w:numId w:val="4"/>
+        </w:numPr>
+        <w:spacing w:after="0" w:line="276" w:lineRule="auto"/>
+        <w:rPr>
+          <w:rFonts w:ascii="Times New Roman" w:hAnsi="Times New Roman" w:cs="Times New Roman"/>
+          <w:sz w:val="24"/>
+          <w:szCs w:val="24"/>
+          <w:lang w:val="fr-FR"/>
+        </w:rPr>
+      </w:pPr>
+      <w:r>
+        <w:rPr>
+          <w:rFonts w:ascii="Times New Roman" w:hAnsi="Times New Roman" w:cs="Times New Roman"/>
+          <w:sz w:val="24"/>
+          <w:szCs w:val="24"/>
+          <w:lang w:val="fr-FR"/>
+        </w:rPr>
+        <w:t xml:space="preserve">T7 : The user can </w:t>
+      </w:r>
+      <w:proofErr w:type="spellStart"/>
+      <w:r>
+        <w:rPr>
+          <w:rFonts w:ascii="Times New Roman" w:hAnsi="Times New Roman" w:cs="Times New Roman"/>
+          <w:sz w:val="24"/>
+          <w:szCs w:val="24"/>
+          <w:lang w:val="fr-FR"/>
+        </w:rPr>
+        <w:t>delete</w:t>
+      </w:r>
+      <w:proofErr w:type="spellEnd"/>
+      <w:r>
+        <w:rPr>
+          <w:rFonts w:ascii="Times New Roman" w:hAnsi="Times New Roman" w:cs="Times New Roman"/>
+          <w:sz w:val="24"/>
+          <w:szCs w:val="24"/>
+          <w:lang w:val="fr-FR"/>
+        </w:rPr>
+        <w:t xml:space="preserve"> states </w:t>
+      </w:r>
+      <w:proofErr w:type="spellStart"/>
+      <w:r>
+        <w:rPr>
+          <w:rFonts w:ascii="Times New Roman" w:hAnsi="Times New Roman" w:cs="Times New Roman"/>
+          <w:sz w:val="24"/>
+          <w:szCs w:val="24"/>
+          <w:lang w:val="fr-FR"/>
+        </w:rPr>
+        <w:t>from</w:t>
+      </w:r>
+      <w:proofErr w:type="spellEnd"/>
+      <w:r>
+        <w:rPr>
+          <w:rFonts w:ascii="Times New Roman" w:hAnsi="Times New Roman" w:cs="Times New Roman"/>
+          <w:sz w:val="24"/>
+          <w:szCs w:val="24"/>
+          <w:lang w:val="fr-FR"/>
+        </w:rPr>
+        <w:t xml:space="preserve"> home menu</w:t>
+      </w:r>
+    </w:p>
+    <w:p>
+      <w:pPr>
+        <w:pStyle w:val="ListParagraph"/>
+        <w:numPr>
+          <w:ilvl w:val="0"/>
+          <w:numId w:val="4"/>
+        </w:numPr>
+        <w:spacing w:after="0" w:line="276" w:lineRule="auto"/>
+        <w:rPr>
+          <w:rFonts w:ascii="Times New Roman" w:hAnsi="Times New Roman" w:cs="Times New Roman"/>
+          <w:sz w:val="24"/>
+          <w:szCs w:val="24"/>
+          <w:lang w:val="fr-FR"/>
+        </w:rPr>
+      </w:pPr>
+      <w:r>
+        <w:rPr>
+          <w:rFonts w:ascii="Times New Roman" w:hAnsi="Times New Roman" w:cs="Times New Roman"/>
+          <w:sz w:val="24"/>
+          <w:szCs w:val="24"/>
+          <w:lang w:val="fr-FR"/>
+        </w:rPr>
+        <w:t xml:space="preserve">T8 : The user can </w:t>
+      </w:r>
+      <w:proofErr w:type="spellStart"/>
+      <w:r>
+        <w:rPr>
+          <w:rFonts w:ascii="Times New Roman" w:hAnsi="Times New Roman" w:cs="Times New Roman"/>
+          <w:sz w:val="24"/>
+          <w:szCs w:val="24"/>
+          <w:lang w:val="fr-FR"/>
+        </w:rPr>
+        <w:t>create</w:t>
+      </w:r>
+      <w:proofErr w:type="spellEnd"/>
+      <w:r>
+        <w:rPr>
+          <w:rFonts w:ascii="Times New Roman" w:hAnsi="Times New Roman" w:cs="Times New Roman"/>
+          <w:sz w:val="24"/>
+          <w:szCs w:val="24"/>
+          <w:lang w:val="fr-FR"/>
+        </w:rPr>
+        <w:t xml:space="preserve"> </w:t>
+      </w:r>
+      <w:proofErr w:type="spellStart"/>
+      <w:r>
+        <w:rPr>
+          <w:rFonts w:ascii="Times New Roman" w:hAnsi="Times New Roman" w:cs="Times New Roman"/>
+          <w:sz w:val="24"/>
+          <w:szCs w:val="24"/>
+          <w:lang w:val="fr-FR"/>
+        </w:rPr>
+        <w:t>shapes</w:t>
+      </w:r>
+      <w:proofErr w:type="spellEnd"/>
+      <w:r>
+        <w:rPr>
+          <w:rFonts w:ascii="Times New Roman" w:hAnsi="Times New Roman" w:cs="Times New Roman"/>
+          <w:sz w:val="24"/>
+          <w:szCs w:val="24"/>
+          <w:lang w:val="fr-FR"/>
+        </w:rPr>
+        <w:t xml:space="preserve"> (</w:t>
+      </w:r>
+      <w:proofErr w:type="spellStart"/>
+      <w:r>
+        <w:rPr>
+          <w:rFonts w:ascii="Times New Roman" w:hAnsi="Times New Roman" w:cs="Times New Roman"/>
+          <w:sz w:val="24"/>
+          <w:szCs w:val="24"/>
+          <w:lang w:val="fr-FR"/>
+        </w:rPr>
+        <w:t>circle</w:t>
+      </w:r>
+      <w:proofErr w:type="spellEnd"/>
+      <w:r>
+        <w:rPr>
+          <w:rFonts w:ascii="Times New Roman" w:hAnsi="Times New Roman" w:cs="Times New Roman"/>
+          <w:sz w:val="24"/>
+          <w:szCs w:val="24"/>
+          <w:lang w:val="fr-FR"/>
+        </w:rPr>
+        <w:t xml:space="preserve">, rectangle, square, </w:t>
+      </w:r>
+      <w:proofErr w:type="spellStart"/>
+      <w:r>
+        <w:rPr>
+          <w:rFonts w:ascii="Times New Roman" w:hAnsi="Times New Roman" w:cs="Times New Roman"/>
+          <w:sz w:val="24"/>
+          <w:szCs w:val="24"/>
+          <w:lang w:val="fr-FR"/>
+        </w:rPr>
+        <w:t>oval</w:t>
+      </w:r>
+      <w:proofErr w:type="spellEnd"/>
+      <w:r>
+        <w:rPr>
+          <w:rFonts w:ascii="Times New Roman" w:hAnsi="Times New Roman" w:cs="Times New Roman"/>
+          <w:sz w:val="24"/>
+          <w:szCs w:val="24"/>
+          <w:lang w:val="fr-FR"/>
+        </w:rPr>
+        <w:t xml:space="preserve">, line) </w:t>
+      </w:r>
+      <w:proofErr w:type="spellStart"/>
+      <w:r>
+        <w:rPr>
+          <w:rFonts w:ascii="Times New Roman" w:hAnsi="Times New Roman" w:cs="Times New Roman"/>
+          <w:sz w:val="24"/>
+          <w:szCs w:val="24"/>
+          <w:lang w:val="fr-FR"/>
+        </w:rPr>
+        <w:t>from</w:t>
+      </w:r>
+      <w:proofErr w:type="spellEnd"/>
+      <w:r>
+        <w:rPr>
+          <w:rFonts w:ascii="Times New Roman" w:hAnsi="Times New Roman" w:cs="Times New Roman"/>
+          <w:sz w:val="24"/>
+          <w:szCs w:val="24"/>
+          <w:lang w:val="fr-FR"/>
+        </w:rPr>
+        <w:t xml:space="preserve"> home menu</w:t>
+      </w:r>
+    </w:p>
+    <w:p>
+      <w:pPr>
+        <w:pStyle w:val="ListParagraph"/>
+        <w:numPr>
+          <w:ilvl w:val="0"/>
+          <w:numId w:val="4"/>
+        </w:numPr>
+        <w:spacing w:after="0" w:line="276" w:lineRule="auto"/>
+        <w:rPr>
+          <w:rFonts w:ascii="Times New Roman" w:hAnsi="Times New Roman" w:cs="Times New Roman"/>
+          <w:sz w:val="24"/>
+          <w:szCs w:val="24"/>
+          <w:lang w:val="fr-FR"/>
+        </w:rPr>
+      </w:pPr>
+      <w:r>
+        <w:rPr>
+          <w:rFonts w:ascii="Times New Roman" w:hAnsi="Times New Roman" w:cs="Times New Roman"/>
+          <w:sz w:val="24"/>
+          <w:szCs w:val="24"/>
+          <w:lang w:val="fr-FR"/>
+        </w:rPr>
+        <w:t xml:space="preserve">T9 : The user can </w:t>
+      </w:r>
+      <w:proofErr w:type="spellStart"/>
+      <w:r>
+        <w:rPr>
+          <w:rFonts w:ascii="Times New Roman" w:hAnsi="Times New Roman" w:cs="Times New Roman"/>
+          <w:sz w:val="24"/>
+          <w:szCs w:val="24"/>
+          <w:lang w:val="fr-FR"/>
+        </w:rPr>
+        <w:t>delete</w:t>
+      </w:r>
+      <w:proofErr w:type="spellEnd"/>
+      <w:r>
+        <w:rPr>
+          <w:rFonts w:ascii="Times New Roman" w:hAnsi="Times New Roman" w:cs="Times New Roman"/>
+          <w:sz w:val="24"/>
+          <w:szCs w:val="24"/>
+          <w:lang w:val="fr-FR"/>
+        </w:rPr>
+        <w:t xml:space="preserve"> </w:t>
+      </w:r>
+      <w:proofErr w:type="spellStart"/>
+      <w:r>
+        <w:rPr>
+          <w:rFonts w:ascii="Times New Roman" w:hAnsi="Times New Roman" w:cs="Times New Roman"/>
+          <w:sz w:val="24"/>
+          <w:szCs w:val="24"/>
+          <w:lang w:val="fr-FR"/>
+        </w:rPr>
+        <w:t>shapes</w:t>
+      </w:r>
+      <w:proofErr w:type="spellEnd"/>
+      <w:r>
+        <w:rPr>
+          <w:rFonts w:ascii="Times New Roman" w:hAnsi="Times New Roman" w:cs="Times New Roman"/>
+          <w:sz w:val="24"/>
+          <w:szCs w:val="24"/>
+          <w:lang w:val="fr-FR"/>
+        </w:rPr>
+        <w:t xml:space="preserve"> (</w:t>
+      </w:r>
+      <w:proofErr w:type="spellStart"/>
+      <w:r>
+        <w:rPr>
+          <w:rFonts w:ascii="Times New Roman" w:hAnsi="Times New Roman" w:cs="Times New Roman"/>
+          <w:sz w:val="24"/>
+          <w:szCs w:val="24"/>
+          <w:lang w:val="fr-FR"/>
+        </w:rPr>
+        <w:t>circle</w:t>
+      </w:r>
+      <w:proofErr w:type="spellEnd"/>
+      <w:r>
+        <w:rPr>
+          <w:rFonts w:ascii="Times New Roman" w:hAnsi="Times New Roman" w:cs="Times New Roman"/>
+          <w:sz w:val="24"/>
+          <w:szCs w:val="24"/>
+          <w:lang w:val="fr-FR"/>
+        </w:rPr>
+        <w:t xml:space="preserve">, rectangle, square, </w:t>
+      </w:r>
+      <w:proofErr w:type="spellStart"/>
+      <w:r>
+        <w:rPr>
+          <w:rFonts w:ascii="Times New Roman" w:hAnsi="Times New Roman" w:cs="Times New Roman"/>
+          <w:sz w:val="24"/>
+          <w:szCs w:val="24"/>
+          <w:lang w:val="fr-FR"/>
+        </w:rPr>
+        <w:t>oval</w:t>
+      </w:r>
+      <w:proofErr w:type="spellEnd"/>
+      <w:r>
+        <w:rPr>
+          <w:rFonts w:ascii="Times New Roman" w:hAnsi="Times New Roman" w:cs="Times New Roman"/>
+          <w:sz w:val="24"/>
+          <w:szCs w:val="24"/>
+          <w:lang w:val="fr-FR"/>
+        </w:rPr>
+        <w:t xml:space="preserve">, line) </w:t>
+      </w:r>
+      <w:proofErr w:type="spellStart"/>
+      <w:r>
+        <w:rPr>
+          <w:rFonts w:ascii="Times New Roman" w:hAnsi="Times New Roman" w:cs="Times New Roman"/>
+          <w:sz w:val="24"/>
+          <w:szCs w:val="24"/>
+          <w:lang w:val="fr-FR"/>
+        </w:rPr>
+        <w:t>from</w:t>
+      </w:r>
+      <w:proofErr w:type="spellEnd"/>
+      <w:r>
+        <w:rPr>
+          <w:rFonts w:ascii="Times New Roman" w:hAnsi="Times New Roman" w:cs="Times New Roman"/>
+          <w:sz w:val="24"/>
+          <w:szCs w:val="24"/>
+          <w:lang w:val="fr-FR"/>
+        </w:rPr>
+        <w:t xml:space="preserve"> home menu</w:t>
+      </w:r>
+    </w:p>
+    <w:p>
+      <w:pPr>
+        <w:pStyle w:val="ListParagraph"/>
+        <w:numPr>
+          <w:ilvl w:val="0"/>
+          <w:numId w:val="4"/>
+        </w:numPr>
+        <w:spacing w:after="0" w:line="276" w:lineRule="auto"/>
+        <w:rPr>
+          <w:rFonts w:ascii="Times New Roman" w:hAnsi="Times New Roman" w:cs="Times New Roman"/>
+          <w:sz w:val="24"/>
+          <w:szCs w:val="24"/>
+          <w:lang w:val="fr-FR"/>
+        </w:rPr>
+      </w:pPr>
+      <w:r>
+        <w:rPr>
+          <w:rFonts w:ascii="Times New Roman" w:hAnsi="Times New Roman" w:cs="Times New Roman"/>
+          <w:sz w:val="24"/>
+          <w:szCs w:val="24"/>
+          <w:lang w:val="fr-FR"/>
+        </w:rPr>
+        <w:t xml:space="preserve">T10 : The user can move </w:t>
+      </w:r>
+      <w:proofErr w:type="spellStart"/>
+      <w:r>
+        <w:rPr>
+          <w:rFonts w:ascii="Times New Roman" w:hAnsi="Times New Roman" w:cs="Times New Roman"/>
+          <w:sz w:val="24"/>
+          <w:szCs w:val="24"/>
+          <w:lang w:val="fr-FR"/>
+        </w:rPr>
+        <w:t>shapes</w:t>
+      </w:r>
+      <w:proofErr w:type="spellEnd"/>
+      <w:r>
+        <w:rPr>
+          <w:rFonts w:ascii="Times New Roman" w:hAnsi="Times New Roman" w:cs="Times New Roman"/>
+          <w:sz w:val="24"/>
+          <w:szCs w:val="24"/>
+          <w:lang w:val="fr-FR"/>
+        </w:rPr>
+        <w:t xml:space="preserve"> </w:t>
+      </w:r>
+      <w:proofErr w:type="spellStart"/>
+      <w:r>
+        <w:rPr>
+          <w:rFonts w:ascii="Times New Roman" w:hAnsi="Times New Roman" w:cs="Times New Roman"/>
+          <w:sz w:val="24"/>
+          <w:szCs w:val="24"/>
+          <w:lang w:val="fr-FR"/>
+        </w:rPr>
+        <w:t>from</w:t>
+      </w:r>
+      <w:proofErr w:type="spellEnd"/>
+      <w:r>
+        <w:rPr>
+          <w:rFonts w:ascii="Times New Roman" w:hAnsi="Times New Roman" w:cs="Times New Roman"/>
+          <w:sz w:val="24"/>
+          <w:szCs w:val="24"/>
+          <w:lang w:val="fr-FR"/>
+        </w:rPr>
+        <w:t xml:space="preserve"> home menu</w:t>
+      </w:r>
+    </w:p>
+    <w:p>
+      <w:pPr>
+        <w:pStyle w:val="ListParagraph"/>
+        <w:numPr>
+          <w:ilvl w:val="0"/>
+          <w:numId w:val="4"/>
+        </w:numPr>
+        <w:spacing w:after="0" w:line="276" w:lineRule="auto"/>
+        <w:rPr>
+          <w:rFonts w:ascii="Times New Roman" w:hAnsi="Times New Roman" w:cs="Times New Roman"/>
+          <w:sz w:val="24"/>
+          <w:szCs w:val="24"/>
+          <w:lang w:val="fr-FR"/>
+        </w:rPr>
+      </w:pPr>
+      <w:r>
+        <w:rPr>
+          <w:rFonts w:ascii="Times New Roman" w:hAnsi="Times New Roman" w:cs="Times New Roman"/>
+          <w:sz w:val="24"/>
+          <w:szCs w:val="24"/>
+          <w:lang w:val="fr-FR"/>
+        </w:rPr>
+        <w:t xml:space="preserve">T11 : The user can arrange </w:t>
+      </w:r>
+      <w:proofErr w:type="spellStart"/>
+      <w:r>
+        <w:rPr>
+          <w:rFonts w:ascii="Times New Roman" w:hAnsi="Times New Roman" w:cs="Times New Roman"/>
+          <w:sz w:val="24"/>
+          <w:szCs w:val="24"/>
+          <w:lang w:val="fr-FR"/>
+        </w:rPr>
+        <w:t>shape</w:t>
+      </w:r>
+      <w:proofErr w:type="spellEnd"/>
+      <w:r>
+        <w:rPr>
+          <w:rFonts w:ascii="Times New Roman" w:hAnsi="Times New Roman" w:cs="Times New Roman"/>
+          <w:sz w:val="24"/>
+          <w:szCs w:val="24"/>
+          <w:lang w:val="fr-FR"/>
+        </w:rPr>
+        <w:t xml:space="preserve"> by </w:t>
+      </w:r>
+      <w:proofErr w:type="spellStart"/>
+      <w:r>
+        <w:rPr>
+          <w:rFonts w:ascii="Times New Roman" w:hAnsi="Times New Roman" w:cs="Times New Roman"/>
+          <w:sz w:val="24"/>
+          <w:szCs w:val="24"/>
+          <w:lang w:val="fr-FR"/>
+        </w:rPr>
+        <w:t>bringing</w:t>
+      </w:r>
+      <w:proofErr w:type="spellEnd"/>
+      <w:r>
+        <w:rPr>
+          <w:rFonts w:ascii="Times New Roman" w:hAnsi="Times New Roman" w:cs="Times New Roman"/>
+          <w:sz w:val="24"/>
+          <w:szCs w:val="24"/>
+          <w:lang w:val="fr-FR"/>
+        </w:rPr>
+        <w:t xml:space="preserve"> front</w:t>
+      </w:r>
+    </w:p>
+    <w:p>
+      <w:pPr>
+        <w:pStyle w:val="ListParagraph"/>
+        <w:numPr>
+          <w:ilvl w:val="0"/>
+          <w:numId w:val="4"/>
+        </w:numPr>
+        <w:spacing w:after="0" w:line="276" w:lineRule="auto"/>
+        <w:rPr>
+          <w:rFonts w:ascii="Times New Roman" w:hAnsi="Times New Roman" w:cs="Times New Roman"/>
+          <w:sz w:val="24"/>
+          <w:szCs w:val="24"/>
+          <w:lang w:val="fr-FR"/>
+        </w:rPr>
+      </w:pPr>
+      <w:r>
+        <w:rPr>
+          <w:rFonts w:ascii="Times New Roman" w:hAnsi="Times New Roman" w:cs="Times New Roman"/>
+          <w:sz w:val="24"/>
+          <w:szCs w:val="24"/>
+          <w:lang w:val="fr-FR"/>
+        </w:rPr>
+        <w:t xml:space="preserve">T12 : The user can arrange </w:t>
+      </w:r>
+      <w:proofErr w:type="spellStart"/>
+      <w:r>
+        <w:rPr>
+          <w:rFonts w:ascii="Times New Roman" w:hAnsi="Times New Roman" w:cs="Times New Roman"/>
+          <w:sz w:val="24"/>
+          <w:szCs w:val="24"/>
+          <w:lang w:val="fr-FR"/>
+        </w:rPr>
+        <w:t>shape</w:t>
+      </w:r>
+      <w:proofErr w:type="spellEnd"/>
+      <w:r>
+        <w:rPr>
+          <w:rFonts w:ascii="Times New Roman" w:hAnsi="Times New Roman" w:cs="Times New Roman"/>
+          <w:sz w:val="24"/>
+          <w:szCs w:val="24"/>
+          <w:lang w:val="fr-FR"/>
+        </w:rPr>
+        <w:t xml:space="preserve"> by </w:t>
+      </w:r>
+      <w:proofErr w:type="spellStart"/>
+      <w:r>
+        <w:rPr>
+          <w:rFonts w:ascii="Times New Roman" w:hAnsi="Times New Roman" w:cs="Times New Roman"/>
+          <w:sz w:val="24"/>
+          <w:szCs w:val="24"/>
+          <w:lang w:val="fr-FR"/>
+        </w:rPr>
+        <w:t>bringing</w:t>
+      </w:r>
+      <w:proofErr w:type="spellEnd"/>
+      <w:r>
+        <w:rPr>
+          <w:rFonts w:ascii="Times New Roman" w:hAnsi="Times New Roman" w:cs="Times New Roman"/>
+          <w:sz w:val="24"/>
+          <w:szCs w:val="24"/>
+          <w:lang w:val="fr-FR"/>
+        </w:rPr>
+        <w:t xml:space="preserve"> </w:t>
+      </w:r>
+      <w:proofErr w:type="spellStart"/>
+      <w:r>
+        <w:rPr>
+          <w:rFonts w:ascii="Times New Roman" w:hAnsi="Times New Roman" w:cs="Times New Roman"/>
+          <w:sz w:val="24"/>
+          <w:szCs w:val="24"/>
+          <w:lang w:val="fr-FR"/>
+        </w:rPr>
+        <w:t>forward</w:t>
+      </w:r>
+      <w:proofErr w:type="spellEnd"/>
+    </w:p>
+    <w:p>
+      <w:pPr>
+        <w:pStyle w:val="ListParagraph"/>
+        <w:numPr>
+          <w:ilvl w:val="0"/>
+          <w:numId w:val="4"/>
+        </w:numPr>
+        <w:spacing w:after="0" w:line="276" w:lineRule="auto"/>
+        <w:rPr>
+          <w:rFonts w:ascii="Times New Roman" w:hAnsi="Times New Roman" w:cs="Times New Roman"/>
+          <w:sz w:val="24"/>
+          <w:szCs w:val="24"/>
+          <w:lang w:val="fr-FR"/>
+        </w:rPr>
+      </w:pPr>
+      <w:r>
+        <w:rPr>
+          <w:rFonts w:ascii="Times New Roman" w:hAnsi="Times New Roman" w:cs="Times New Roman"/>
+          <w:sz w:val="24"/>
+          <w:szCs w:val="24"/>
+          <w:lang w:val="fr-FR"/>
+        </w:rPr>
+        <w:t xml:space="preserve">T13 : The user can arrange </w:t>
+      </w:r>
+      <w:proofErr w:type="spellStart"/>
+      <w:r>
+        <w:rPr>
+          <w:rFonts w:ascii="Times New Roman" w:hAnsi="Times New Roman" w:cs="Times New Roman"/>
+          <w:sz w:val="24"/>
+          <w:szCs w:val="24"/>
+          <w:lang w:val="fr-FR"/>
+        </w:rPr>
+        <w:t>shape</w:t>
+      </w:r>
+      <w:proofErr w:type="spellEnd"/>
+      <w:r>
+        <w:rPr>
+          <w:rFonts w:ascii="Times New Roman" w:hAnsi="Times New Roman" w:cs="Times New Roman"/>
+          <w:sz w:val="24"/>
+          <w:szCs w:val="24"/>
+          <w:lang w:val="fr-FR"/>
+        </w:rPr>
+        <w:t xml:space="preserve"> by </w:t>
+      </w:r>
+      <w:proofErr w:type="spellStart"/>
+      <w:r>
+        <w:rPr>
+          <w:rFonts w:ascii="Times New Roman" w:hAnsi="Times New Roman" w:cs="Times New Roman"/>
+          <w:sz w:val="24"/>
+          <w:szCs w:val="24"/>
+          <w:lang w:val="fr-FR"/>
+        </w:rPr>
+        <w:t>sending</w:t>
+      </w:r>
+      <w:proofErr w:type="spellEnd"/>
+      <w:r>
+        <w:rPr>
+          <w:rFonts w:ascii="Times New Roman" w:hAnsi="Times New Roman" w:cs="Times New Roman"/>
+          <w:sz w:val="24"/>
+          <w:szCs w:val="24"/>
+          <w:lang w:val="fr-FR"/>
+        </w:rPr>
+        <w:t xml:space="preserve"> back </w:t>
+      </w:r>
+    </w:p>
+    <w:p>
+      <w:pPr>
+        <w:pStyle w:val="ListParagraph"/>
+        <w:numPr>
+          <w:ilvl w:val="0"/>
+          <w:numId w:val="4"/>
+        </w:numPr>
+        <w:spacing w:after="0" w:line="276" w:lineRule="auto"/>
+        <w:rPr>
+          <w:rFonts w:ascii="Times New Roman" w:hAnsi="Times New Roman" w:cs="Times New Roman"/>
+          <w:sz w:val="24"/>
+          <w:szCs w:val="24"/>
+          <w:lang w:val="fr-FR"/>
+        </w:rPr>
+      </w:pPr>
+      <w:r>
+        <w:rPr>
+          <w:rFonts w:ascii="Times New Roman" w:hAnsi="Times New Roman" w:cs="Times New Roman"/>
+          <w:sz w:val="24"/>
+          <w:szCs w:val="24"/>
+          <w:lang w:val="fr-FR"/>
+        </w:rPr>
+        <w:t xml:space="preserve">T14 : The user can arrange </w:t>
+      </w:r>
+      <w:proofErr w:type="spellStart"/>
+      <w:r>
+        <w:rPr>
+          <w:rFonts w:ascii="Times New Roman" w:hAnsi="Times New Roman" w:cs="Times New Roman"/>
+          <w:sz w:val="24"/>
+          <w:szCs w:val="24"/>
+          <w:lang w:val="fr-FR"/>
+        </w:rPr>
+        <w:t>shape</w:t>
+      </w:r>
+      <w:proofErr w:type="spellEnd"/>
+      <w:r>
+        <w:rPr>
+          <w:rFonts w:ascii="Times New Roman" w:hAnsi="Times New Roman" w:cs="Times New Roman"/>
+          <w:sz w:val="24"/>
+          <w:szCs w:val="24"/>
+          <w:lang w:val="fr-FR"/>
+        </w:rPr>
+        <w:t xml:space="preserve"> by </w:t>
+      </w:r>
+      <w:proofErr w:type="spellStart"/>
+      <w:r>
+        <w:rPr>
+          <w:rFonts w:ascii="Times New Roman" w:hAnsi="Times New Roman" w:cs="Times New Roman"/>
+          <w:sz w:val="24"/>
+          <w:szCs w:val="24"/>
+          <w:lang w:val="fr-FR"/>
+        </w:rPr>
+        <w:t>sending</w:t>
+      </w:r>
+      <w:proofErr w:type="spellEnd"/>
+      <w:r>
+        <w:rPr>
+          <w:rFonts w:ascii="Times New Roman" w:hAnsi="Times New Roman" w:cs="Times New Roman"/>
+          <w:sz w:val="24"/>
+          <w:szCs w:val="24"/>
+          <w:lang w:val="fr-FR"/>
+        </w:rPr>
+        <w:t xml:space="preserve"> </w:t>
+      </w:r>
+      <w:proofErr w:type="spellStart"/>
+      <w:r>
+        <w:rPr>
+          <w:rFonts w:ascii="Times New Roman" w:hAnsi="Times New Roman" w:cs="Times New Roman"/>
+          <w:sz w:val="24"/>
+          <w:szCs w:val="24"/>
+          <w:lang w:val="fr-FR"/>
+        </w:rPr>
+        <w:t>backword</w:t>
+      </w:r>
+      <w:proofErr w:type="spellEnd"/>
+    </w:p>
+    <w:p>
+      <w:pPr>
+        <w:pStyle w:val="ListParagraph"/>
+        <w:numPr>
+          <w:ilvl w:val="0"/>
+          <w:numId w:val="4"/>
+        </w:numPr>
+        <w:spacing w:after="0" w:line="276" w:lineRule="auto"/>
+        <w:rPr>
+          <w:rFonts w:ascii="Times New Roman" w:hAnsi="Times New Roman" w:cs="Times New Roman"/>
+          <w:sz w:val="24"/>
+          <w:szCs w:val="24"/>
+          <w:lang w:val="fr-FR"/>
+        </w:rPr>
+      </w:pPr>
+      <w:r>
+        <w:rPr>
+          <w:rFonts w:ascii="Times New Roman" w:hAnsi="Times New Roman" w:cs="Times New Roman"/>
+          <w:sz w:val="24"/>
+          <w:szCs w:val="24"/>
+          <w:lang w:val="fr-FR"/>
+        </w:rPr>
+        <w:t xml:space="preserve">T15 : The user can change </w:t>
+      </w:r>
+      <w:proofErr w:type="spellStart"/>
+      <w:r>
+        <w:rPr>
+          <w:rFonts w:ascii="Times New Roman" w:hAnsi="Times New Roman" w:cs="Times New Roman"/>
+          <w:sz w:val="24"/>
+          <w:szCs w:val="24"/>
+          <w:lang w:val="fr-FR"/>
+        </w:rPr>
+        <w:t>color</w:t>
+      </w:r>
+      <w:proofErr w:type="spellEnd"/>
+      <w:r>
+        <w:rPr>
+          <w:rFonts w:ascii="Times New Roman" w:hAnsi="Times New Roman" w:cs="Times New Roman"/>
+          <w:sz w:val="24"/>
+          <w:szCs w:val="24"/>
+          <w:lang w:val="fr-FR"/>
+        </w:rPr>
+        <w:t xml:space="preserve"> of </w:t>
+      </w:r>
+      <w:proofErr w:type="spellStart"/>
+      <w:r>
+        <w:rPr>
+          <w:rFonts w:ascii="Times New Roman" w:hAnsi="Times New Roman" w:cs="Times New Roman"/>
+          <w:sz w:val="24"/>
+          <w:szCs w:val="24"/>
+          <w:lang w:val="fr-FR"/>
+        </w:rPr>
+        <w:t>shapes</w:t>
+      </w:r>
+      <w:proofErr w:type="spellEnd"/>
+      <w:r>
+        <w:rPr>
+          <w:rFonts w:ascii="Times New Roman" w:hAnsi="Times New Roman" w:cs="Times New Roman"/>
+          <w:sz w:val="24"/>
+          <w:szCs w:val="24"/>
+          <w:lang w:val="fr-FR"/>
+        </w:rPr>
+        <w:t xml:space="preserve"> </w:t>
+      </w:r>
+      <w:proofErr w:type="spellStart"/>
+      <w:r>
+        <w:rPr>
+          <w:rFonts w:ascii="Times New Roman" w:hAnsi="Times New Roman" w:cs="Times New Roman"/>
+          <w:sz w:val="24"/>
+          <w:szCs w:val="24"/>
+          <w:lang w:val="fr-FR"/>
+        </w:rPr>
+        <w:t>from</w:t>
+      </w:r>
+      <w:proofErr w:type="spellEnd"/>
+      <w:r>
+        <w:rPr>
+          <w:rFonts w:ascii="Times New Roman" w:hAnsi="Times New Roman" w:cs="Times New Roman"/>
+          <w:sz w:val="24"/>
+          <w:szCs w:val="24"/>
+          <w:lang w:val="fr-FR"/>
+        </w:rPr>
+        <w:t xml:space="preserve"> home menu</w:t>
+      </w:r>
+    </w:p>
+    <w:p>
+      <w:pPr>
+        <w:pStyle w:val="ListParagraph"/>
+        <w:numPr>
+          <w:ilvl w:val="0"/>
+          <w:numId w:val="4"/>
+        </w:numPr>
+        <w:spacing w:after="0" w:line="276" w:lineRule="auto"/>
+        <w:rPr>
+          <w:rFonts w:ascii="Times New Roman" w:hAnsi="Times New Roman" w:cs="Times New Roman"/>
+          <w:sz w:val="24"/>
+          <w:szCs w:val="24"/>
+          <w:lang w:val="fr-FR"/>
+        </w:rPr>
+      </w:pPr>
+      <w:r>
+        <w:rPr>
+          <w:rFonts w:ascii="Times New Roman" w:hAnsi="Times New Roman" w:cs="Times New Roman"/>
+          <w:sz w:val="24"/>
+          <w:szCs w:val="24"/>
+          <w:lang w:val="fr-FR"/>
+        </w:rPr>
+        <w:t xml:space="preserve">T16 : The user can </w:t>
+      </w:r>
+      <w:proofErr w:type="spellStart"/>
+      <w:r>
+        <w:rPr>
+          <w:rFonts w:ascii="Times New Roman" w:hAnsi="Times New Roman" w:cs="Times New Roman"/>
+          <w:sz w:val="24"/>
+          <w:szCs w:val="24"/>
+          <w:lang w:val="fr-FR"/>
+        </w:rPr>
+        <w:t>create</w:t>
+      </w:r>
+      <w:proofErr w:type="spellEnd"/>
+      <w:r>
+        <w:rPr>
+          <w:rFonts w:ascii="Times New Roman" w:hAnsi="Times New Roman" w:cs="Times New Roman"/>
+          <w:sz w:val="24"/>
+          <w:szCs w:val="24"/>
+          <w:lang w:val="fr-FR"/>
+        </w:rPr>
+        <w:t xml:space="preserve"> </w:t>
+      </w:r>
+      <w:proofErr w:type="spellStart"/>
+      <w:r>
+        <w:rPr>
+          <w:rFonts w:ascii="Times New Roman" w:hAnsi="Times New Roman" w:cs="Times New Roman"/>
+          <w:sz w:val="24"/>
+          <w:szCs w:val="24"/>
+          <w:lang w:val="fr-FR"/>
+        </w:rPr>
+        <w:t>textbox</w:t>
+      </w:r>
+      <w:proofErr w:type="spellEnd"/>
+      <w:r>
+        <w:rPr>
+          <w:rFonts w:ascii="Times New Roman" w:hAnsi="Times New Roman" w:cs="Times New Roman"/>
+          <w:sz w:val="24"/>
+          <w:szCs w:val="24"/>
+          <w:lang w:val="fr-FR"/>
+        </w:rPr>
+        <w:t xml:space="preserve"> for </w:t>
+      </w:r>
+      <w:proofErr w:type="spellStart"/>
+      <w:r>
+        <w:rPr>
+          <w:rFonts w:ascii="Times New Roman" w:hAnsi="Times New Roman" w:cs="Times New Roman"/>
+          <w:sz w:val="24"/>
+          <w:szCs w:val="24"/>
+          <w:lang w:val="fr-FR"/>
+        </w:rPr>
+        <w:t>writting</w:t>
+      </w:r>
+      <w:proofErr w:type="spellEnd"/>
+      <w:r>
+        <w:rPr>
+          <w:rFonts w:ascii="Times New Roman" w:hAnsi="Times New Roman" w:cs="Times New Roman"/>
+          <w:sz w:val="24"/>
+          <w:szCs w:val="24"/>
+          <w:lang w:val="fr-FR"/>
+        </w:rPr>
+        <w:t xml:space="preserve"> </w:t>
+      </w:r>
+      <w:proofErr w:type="spellStart"/>
+      <w:r>
+        <w:rPr>
+          <w:rFonts w:ascii="Times New Roman" w:hAnsi="Times New Roman" w:cs="Times New Roman"/>
+          <w:sz w:val="24"/>
+          <w:szCs w:val="24"/>
+          <w:lang w:val="fr-FR"/>
+        </w:rPr>
+        <w:t>text</w:t>
+      </w:r>
+      <w:proofErr w:type="spellEnd"/>
+      <w:r>
+        <w:rPr>
+          <w:rFonts w:ascii="Times New Roman" w:hAnsi="Times New Roman" w:cs="Times New Roman"/>
+          <w:sz w:val="24"/>
+          <w:szCs w:val="24"/>
+          <w:lang w:val="fr-FR"/>
+        </w:rPr>
+        <w:t xml:space="preserve"> </w:t>
+      </w:r>
+      <w:proofErr w:type="spellStart"/>
+      <w:r>
+        <w:rPr>
+          <w:rFonts w:ascii="Times New Roman" w:hAnsi="Times New Roman" w:cs="Times New Roman"/>
+          <w:sz w:val="24"/>
+          <w:szCs w:val="24"/>
+          <w:lang w:val="fr-FR"/>
+        </w:rPr>
+        <w:t>from</w:t>
+      </w:r>
+      <w:proofErr w:type="spellEnd"/>
+      <w:r>
+        <w:rPr>
+          <w:rFonts w:ascii="Times New Roman" w:hAnsi="Times New Roman" w:cs="Times New Roman"/>
+          <w:sz w:val="24"/>
+          <w:szCs w:val="24"/>
+          <w:lang w:val="fr-FR"/>
+        </w:rPr>
+        <w:t xml:space="preserve"> home menu</w:t>
+      </w:r>
+    </w:p>
+    <w:p>
+      <w:pPr>
+        <w:pStyle w:val="ListParagraph"/>
+        <w:numPr>
+          <w:ilvl w:val="0"/>
+          <w:numId w:val="4"/>
+        </w:numPr>
+        <w:spacing w:after="0" w:line="276" w:lineRule="auto"/>
+        <w:rPr>
+          <w:rFonts w:ascii="Times New Roman" w:hAnsi="Times New Roman" w:cs="Times New Roman"/>
+          <w:sz w:val="24"/>
+          <w:szCs w:val="24"/>
+          <w:lang w:val="fr-FR"/>
+        </w:rPr>
+      </w:pPr>
+      <w:r>
+        <w:rPr>
+          <w:rFonts w:ascii="Times New Roman" w:hAnsi="Times New Roman" w:cs="Times New Roman"/>
+          <w:sz w:val="24"/>
+          <w:szCs w:val="24"/>
+          <w:lang w:val="fr-FR"/>
+        </w:rPr>
+        <w:t xml:space="preserve">T17 : The user can </w:t>
+      </w:r>
+      <w:proofErr w:type="spellStart"/>
+      <w:r>
+        <w:rPr>
+          <w:rFonts w:ascii="Times New Roman" w:hAnsi="Times New Roman" w:cs="Times New Roman"/>
+          <w:sz w:val="24"/>
+          <w:szCs w:val="24"/>
+          <w:lang w:val="fr-FR"/>
+        </w:rPr>
+        <w:t>choose</w:t>
+      </w:r>
+      <w:proofErr w:type="spellEnd"/>
+      <w:r>
+        <w:rPr>
+          <w:rFonts w:ascii="Times New Roman" w:hAnsi="Times New Roman" w:cs="Times New Roman"/>
+          <w:sz w:val="24"/>
+          <w:szCs w:val="24"/>
+          <w:lang w:val="fr-FR"/>
+        </w:rPr>
+        <w:t xml:space="preserve"> </w:t>
+      </w:r>
+      <w:proofErr w:type="spellStart"/>
+      <w:r>
+        <w:rPr>
+          <w:rFonts w:ascii="Times New Roman" w:hAnsi="Times New Roman" w:cs="Times New Roman"/>
+          <w:sz w:val="24"/>
+          <w:szCs w:val="24"/>
+          <w:lang w:val="fr-FR"/>
+        </w:rPr>
+        <w:t>Text</w:t>
+      </w:r>
+      <w:proofErr w:type="spellEnd"/>
+      <w:r>
+        <w:rPr>
+          <w:rFonts w:ascii="Times New Roman" w:hAnsi="Times New Roman" w:cs="Times New Roman"/>
+          <w:sz w:val="24"/>
+          <w:szCs w:val="24"/>
+          <w:lang w:val="fr-FR"/>
+        </w:rPr>
+        <w:t xml:space="preserve"> Font </w:t>
+      </w:r>
+      <w:proofErr w:type="spellStart"/>
+      <w:r>
+        <w:rPr>
+          <w:rFonts w:ascii="Times New Roman" w:hAnsi="Times New Roman" w:cs="Times New Roman"/>
+          <w:sz w:val="24"/>
+          <w:szCs w:val="24"/>
+          <w:lang w:val="fr-FR"/>
+        </w:rPr>
+        <w:t>from</w:t>
+      </w:r>
+      <w:proofErr w:type="spellEnd"/>
+      <w:r>
+        <w:rPr>
+          <w:rFonts w:ascii="Times New Roman" w:hAnsi="Times New Roman" w:cs="Times New Roman"/>
+          <w:sz w:val="24"/>
+          <w:szCs w:val="24"/>
+          <w:lang w:val="fr-FR"/>
+        </w:rPr>
+        <w:t xml:space="preserve"> the </w:t>
+      </w:r>
+      <w:proofErr w:type="spellStart"/>
+      <w:r>
+        <w:rPr>
+          <w:rFonts w:ascii="Times New Roman" w:hAnsi="Times New Roman" w:cs="Times New Roman"/>
+          <w:sz w:val="24"/>
+          <w:szCs w:val="24"/>
+          <w:lang w:val="fr-FR"/>
+        </w:rPr>
+        <w:t>text</w:t>
+      </w:r>
+      <w:proofErr w:type="spellEnd"/>
+      <w:r>
+        <w:rPr>
+          <w:rFonts w:ascii="Times New Roman" w:hAnsi="Times New Roman" w:cs="Times New Roman"/>
+          <w:sz w:val="24"/>
+          <w:szCs w:val="24"/>
+          <w:lang w:val="fr-FR"/>
+        </w:rPr>
+        <w:t xml:space="preserve"> drop down menu.</w:t>
+      </w:r>
+    </w:p>
+    <w:p>
+      <w:pPr>
+        <w:pStyle w:val="ListParagraph"/>
+        <w:numPr>
+          <w:ilvl w:val="0"/>
+          <w:numId w:val="4"/>
+        </w:numPr>
+        <w:spacing w:after="0" w:line="276" w:lineRule="auto"/>
+        <w:rPr>
+          <w:rFonts w:ascii="Times New Roman" w:hAnsi="Times New Roman" w:cs="Times New Roman"/>
+          <w:sz w:val="24"/>
+          <w:szCs w:val="24"/>
+          <w:lang w:val="fr-FR"/>
+        </w:rPr>
+      </w:pPr>
+      <w:r>
+        <w:rPr>
+          <w:rFonts w:ascii="Times New Roman" w:hAnsi="Times New Roman" w:cs="Times New Roman"/>
+          <w:sz w:val="24"/>
+          <w:szCs w:val="24"/>
+          <w:lang w:val="fr-FR"/>
+        </w:rPr>
+        <w:t xml:space="preserve">T18 : The user can change the </w:t>
+      </w:r>
+      <w:proofErr w:type="spellStart"/>
+      <w:r>
+        <w:rPr>
+          <w:rFonts w:ascii="Times New Roman" w:hAnsi="Times New Roman" w:cs="Times New Roman"/>
+          <w:sz w:val="24"/>
+          <w:szCs w:val="24"/>
+          <w:lang w:val="fr-FR"/>
+        </w:rPr>
+        <w:t>text</w:t>
+      </w:r>
+      <w:proofErr w:type="spellEnd"/>
+      <w:r>
+        <w:rPr>
+          <w:rFonts w:ascii="Times New Roman" w:hAnsi="Times New Roman" w:cs="Times New Roman"/>
+          <w:sz w:val="24"/>
+          <w:szCs w:val="24"/>
+          <w:lang w:val="fr-FR"/>
+        </w:rPr>
+        <w:t xml:space="preserve"> size.</w:t>
+      </w:r>
+    </w:p>
+    <w:p>
+      <w:pPr>
+        <w:pStyle w:val="ListParagraph"/>
+        <w:numPr>
+          <w:ilvl w:val="0"/>
+          <w:numId w:val="4"/>
+        </w:numPr>
+        <w:spacing w:after="0" w:line="276" w:lineRule="auto"/>
+        <w:rPr>
+          <w:rFonts w:ascii="Times New Roman" w:hAnsi="Times New Roman" w:cs="Times New Roman"/>
+          <w:sz w:val="24"/>
+          <w:szCs w:val="24"/>
+          <w:lang w:val="fr-FR"/>
+        </w:rPr>
+      </w:pPr>
+      <w:r>
+        <w:rPr>
+          <w:rFonts w:ascii="Times New Roman" w:hAnsi="Times New Roman" w:cs="Times New Roman"/>
+          <w:sz w:val="24"/>
+          <w:szCs w:val="24"/>
+          <w:lang w:val="fr-FR"/>
+        </w:rPr>
+        <w:t xml:space="preserve">T19 : The user can change the </w:t>
+      </w:r>
+      <w:proofErr w:type="spellStart"/>
+      <w:r>
+        <w:rPr>
+          <w:rFonts w:ascii="Times New Roman" w:hAnsi="Times New Roman" w:cs="Times New Roman"/>
+          <w:sz w:val="24"/>
+          <w:szCs w:val="24"/>
+          <w:lang w:val="fr-FR"/>
+        </w:rPr>
+        <w:t>color</w:t>
+      </w:r>
+      <w:proofErr w:type="spellEnd"/>
+      <w:r>
+        <w:rPr>
+          <w:rFonts w:ascii="Times New Roman" w:hAnsi="Times New Roman" w:cs="Times New Roman"/>
+          <w:sz w:val="24"/>
+          <w:szCs w:val="24"/>
+          <w:lang w:val="fr-FR"/>
+        </w:rPr>
+        <w:t xml:space="preserve"> of the </w:t>
+      </w:r>
+      <w:proofErr w:type="spellStart"/>
+      <w:r>
+        <w:rPr>
+          <w:rFonts w:ascii="Times New Roman" w:hAnsi="Times New Roman" w:cs="Times New Roman"/>
+          <w:sz w:val="24"/>
+          <w:szCs w:val="24"/>
+          <w:lang w:val="fr-FR"/>
+        </w:rPr>
+        <w:t>text</w:t>
+      </w:r>
+      <w:proofErr w:type="spellEnd"/>
+      <w:r>
+        <w:rPr>
+          <w:rFonts w:ascii="Times New Roman" w:hAnsi="Times New Roman" w:cs="Times New Roman"/>
+          <w:sz w:val="24"/>
+          <w:szCs w:val="24"/>
+          <w:lang w:val="fr-FR"/>
+        </w:rPr>
+        <w:t>.</w:t>
+      </w:r>
+    </w:p>
+    <w:p>
+      <w:pPr>
+        <w:pStyle w:val="ListParagraph"/>
+        <w:numPr>
+          <w:ilvl w:val="0"/>
+          <w:numId w:val="4"/>
+        </w:numPr>
+        <w:spacing w:after="0" w:line="276" w:lineRule="auto"/>
+        <w:rPr>
+          <w:rFonts w:ascii="Times New Roman" w:hAnsi="Times New Roman" w:cs="Times New Roman"/>
+          <w:sz w:val="24"/>
+          <w:szCs w:val="24"/>
+          <w:lang w:val="fr-FR"/>
+        </w:rPr>
+      </w:pPr>
+      <w:r>
+        <w:rPr>
+          <w:rFonts w:ascii="Times New Roman" w:hAnsi="Times New Roman" w:cs="Times New Roman"/>
+          <w:sz w:val="24"/>
+          <w:szCs w:val="24"/>
+          <w:lang w:val="fr-FR"/>
+        </w:rPr>
+        <w:t xml:space="preserve">T20 : The user can move the </w:t>
+      </w:r>
+      <w:proofErr w:type="spellStart"/>
+      <w:r>
+        <w:rPr>
+          <w:rFonts w:ascii="Times New Roman" w:hAnsi="Times New Roman" w:cs="Times New Roman"/>
+          <w:sz w:val="24"/>
+          <w:szCs w:val="24"/>
+          <w:lang w:val="fr-FR"/>
+        </w:rPr>
+        <w:t>text</w:t>
+      </w:r>
+      <w:proofErr w:type="spellEnd"/>
+      <w:r>
+        <w:rPr>
+          <w:rFonts w:ascii="Times New Roman" w:hAnsi="Times New Roman" w:cs="Times New Roman"/>
+          <w:sz w:val="24"/>
+          <w:szCs w:val="24"/>
+          <w:lang w:val="fr-FR"/>
+        </w:rPr>
+        <w:t xml:space="preserve"> box </w:t>
+      </w:r>
+      <w:proofErr w:type="spellStart"/>
+      <w:r>
+        <w:rPr>
+          <w:rFonts w:ascii="Times New Roman" w:hAnsi="Times New Roman" w:cs="Times New Roman"/>
+          <w:sz w:val="24"/>
+          <w:szCs w:val="24"/>
+          <w:lang w:val="fr-FR"/>
+        </w:rPr>
+        <w:t>using</w:t>
+      </w:r>
+      <w:proofErr w:type="spellEnd"/>
+      <w:r>
+        <w:rPr>
+          <w:rFonts w:ascii="Times New Roman" w:hAnsi="Times New Roman" w:cs="Times New Roman"/>
+          <w:sz w:val="24"/>
+          <w:szCs w:val="24"/>
+          <w:lang w:val="fr-FR"/>
+        </w:rPr>
+        <w:t xml:space="preserve"> move </w:t>
+      </w:r>
+      <w:proofErr w:type="spellStart"/>
+      <w:r>
+        <w:rPr>
+          <w:rFonts w:ascii="Times New Roman" w:hAnsi="Times New Roman" w:cs="Times New Roman"/>
+          <w:sz w:val="24"/>
+          <w:szCs w:val="24"/>
+          <w:lang w:val="fr-FR"/>
+        </w:rPr>
+        <w:t>button</w:t>
+      </w:r>
+      <w:proofErr w:type="spellEnd"/>
+      <w:r>
+        <w:rPr>
+          <w:rFonts w:ascii="Times New Roman" w:hAnsi="Times New Roman" w:cs="Times New Roman"/>
+          <w:sz w:val="24"/>
+          <w:szCs w:val="24"/>
+          <w:lang w:val="fr-FR"/>
+        </w:rPr>
+        <w:t>.</w:t>
+      </w:r>
+    </w:p>
+    <w:p>
+      <w:pPr>
+        <w:pStyle w:val="ListParagraph"/>
+        <w:numPr>
+          <w:ilvl w:val="0"/>
+          <w:numId w:val="4"/>
+        </w:numPr>
+        <w:spacing w:after="0" w:line="276" w:lineRule="auto"/>
+        <w:rPr>
+          <w:rFonts w:ascii="Times New Roman" w:hAnsi="Times New Roman" w:cs="Times New Roman"/>
+          <w:sz w:val="24"/>
+          <w:szCs w:val="24"/>
+          <w:lang w:val="fr-FR"/>
+        </w:rPr>
+      </w:pPr>
+      <w:r>
+        <w:rPr>
+          <w:rFonts w:ascii="Times New Roman" w:hAnsi="Times New Roman" w:cs="Times New Roman"/>
+          <w:sz w:val="24"/>
+          <w:szCs w:val="24"/>
+          <w:lang w:val="fr-FR"/>
+        </w:rPr>
+        <w:t xml:space="preserve">T21 : The user can undo </w:t>
+      </w:r>
+      <w:proofErr w:type="spellStart"/>
+      <w:r>
+        <w:rPr>
+          <w:rFonts w:ascii="Times New Roman" w:hAnsi="Times New Roman" w:cs="Times New Roman"/>
+          <w:sz w:val="24"/>
+          <w:szCs w:val="24"/>
+          <w:lang w:val="fr-FR"/>
+        </w:rPr>
+        <w:t>from</w:t>
+      </w:r>
+      <w:proofErr w:type="spellEnd"/>
+      <w:r>
+        <w:rPr>
+          <w:rFonts w:ascii="Times New Roman" w:hAnsi="Times New Roman" w:cs="Times New Roman"/>
+          <w:sz w:val="24"/>
+          <w:szCs w:val="24"/>
+          <w:lang w:val="fr-FR"/>
+        </w:rPr>
+        <w:t xml:space="preserve"> </w:t>
+      </w:r>
+      <w:proofErr w:type="spellStart"/>
+      <w:r>
+        <w:rPr>
+          <w:rFonts w:ascii="Times New Roman" w:hAnsi="Times New Roman" w:cs="Times New Roman"/>
+          <w:sz w:val="24"/>
+          <w:szCs w:val="24"/>
+          <w:lang w:val="fr-FR"/>
+        </w:rPr>
+        <w:t>edit</w:t>
+      </w:r>
+      <w:proofErr w:type="spellEnd"/>
+      <w:r>
+        <w:rPr>
+          <w:rFonts w:ascii="Times New Roman" w:hAnsi="Times New Roman" w:cs="Times New Roman"/>
+          <w:sz w:val="24"/>
+          <w:szCs w:val="24"/>
+          <w:lang w:val="fr-FR"/>
+        </w:rPr>
+        <w:t xml:space="preserve"> menu</w:t>
+      </w:r>
+    </w:p>
+    <w:p>
+      <w:pPr>
+        <w:pStyle w:val="ListParagraph"/>
+        <w:numPr>
+          <w:ilvl w:val="0"/>
+          <w:numId w:val="4"/>
+        </w:numPr>
+        <w:spacing w:after="0" w:line="276" w:lineRule="auto"/>
+        <w:rPr>
+          <w:rFonts w:ascii="Times New Roman" w:hAnsi="Times New Roman" w:cs="Times New Roman"/>
+          <w:sz w:val="24"/>
+          <w:szCs w:val="24"/>
+          <w:lang w:val="fr-FR"/>
+        </w:rPr>
+      </w:pPr>
+      <w:r>
+        <w:rPr>
+          <w:rFonts w:ascii="Times New Roman" w:hAnsi="Times New Roman" w:cs="Times New Roman"/>
+          <w:sz w:val="24"/>
+          <w:szCs w:val="24"/>
+          <w:lang w:val="fr-FR"/>
+        </w:rPr>
+        <w:t xml:space="preserve">T22 : The user can </w:t>
+      </w:r>
+      <w:proofErr w:type="spellStart"/>
+      <w:r>
+        <w:rPr>
+          <w:rFonts w:ascii="Times New Roman" w:hAnsi="Times New Roman" w:cs="Times New Roman"/>
+          <w:sz w:val="24"/>
+          <w:szCs w:val="24"/>
+          <w:lang w:val="fr-FR"/>
+        </w:rPr>
+        <w:t>redo</w:t>
+      </w:r>
+      <w:proofErr w:type="spellEnd"/>
+      <w:r>
+        <w:rPr>
+          <w:rFonts w:ascii="Times New Roman" w:hAnsi="Times New Roman" w:cs="Times New Roman"/>
+          <w:sz w:val="24"/>
+          <w:szCs w:val="24"/>
+          <w:lang w:val="fr-FR"/>
+        </w:rPr>
+        <w:t xml:space="preserve"> </w:t>
+      </w:r>
+      <w:proofErr w:type="spellStart"/>
+      <w:r>
+        <w:rPr>
+          <w:rFonts w:ascii="Times New Roman" w:hAnsi="Times New Roman" w:cs="Times New Roman"/>
+          <w:sz w:val="24"/>
+          <w:szCs w:val="24"/>
+          <w:lang w:val="fr-FR"/>
+        </w:rPr>
+        <w:t>from</w:t>
+      </w:r>
+      <w:proofErr w:type="spellEnd"/>
+      <w:r>
+        <w:rPr>
+          <w:rFonts w:ascii="Times New Roman" w:hAnsi="Times New Roman" w:cs="Times New Roman"/>
+          <w:sz w:val="24"/>
+          <w:szCs w:val="24"/>
+          <w:lang w:val="fr-FR"/>
+        </w:rPr>
+        <w:t xml:space="preserve"> </w:t>
+      </w:r>
+      <w:proofErr w:type="spellStart"/>
+      <w:r>
+        <w:rPr>
+          <w:rFonts w:ascii="Times New Roman" w:hAnsi="Times New Roman" w:cs="Times New Roman"/>
+          <w:sz w:val="24"/>
+          <w:szCs w:val="24"/>
+          <w:lang w:val="fr-FR"/>
+        </w:rPr>
+        <w:t>edit</w:t>
+      </w:r>
+      <w:proofErr w:type="spellEnd"/>
+      <w:r>
+        <w:rPr>
+          <w:rFonts w:ascii="Times New Roman" w:hAnsi="Times New Roman" w:cs="Times New Roman"/>
+          <w:sz w:val="24"/>
+          <w:szCs w:val="24"/>
+          <w:lang w:val="fr-FR"/>
+        </w:rPr>
+        <w:t xml:space="preserve"> menu</w:t>
+      </w:r>
+    </w:p>
+    <w:p>
+      <w:pPr>
+        <w:pStyle w:val="ListParagraph"/>
+        <w:numPr>
+          <w:ilvl w:val="0"/>
+          <w:numId w:val="4"/>
+        </w:numPr>
+        <w:spacing w:after="0" w:line="276" w:lineRule="auto"/>
+        <w:rPr>
+          <w:rFonts w:ascii="Times New Roman" w:hAnsi="Times New Roman" w:cs="Times New Roman"/>
+          <w:sz w:val="24"/>
+          <w:szCs w:val="24"/>
+          <w:lang w:val="fr-FR"/>
+        </w:rPr>
+      </w:pPr>
+      <w:r>
+        <w:rPr>
+          <w:rFonts w:ascii="Times New Roman" w:hAnsi="Times New Roman" w:cs="Times New Roman"/>
+          <w:sz w:val="24"/>
+          <w:szCs w:val="24"/>
+          <w:lang w:val="fr-FR"/>
+        </w:rPr>
+        <w:t xml:space="preserve">T23 : The user can duplicate the state </w:t>
+      </w:r>
+      <w:proofErr w:type="spellStart"/>
+      <w:r>
+        <w:rPr>
+          <w:rFonts w:ascii="Times New Roman" w:hAnsi="Times New Roman" w:cs="Times New Roman"/>
+          <w:sz w:val="24"/>
+          <w:szCs w:val="24"/>
+          <w:lang w:val="fr-FR"/>
+        </w:rPr>
+        <w:t>from</w:t>
+      </w:r>
+      <w:proofErr w:type="spellEnd"/>
+      <w:r>
+        <w:rPr>
+          <w:rFonts w:ascii="Times New Roman" w:hAnsi="Times New Roman" w:cs="Times New Roman"/>
+          <w:sz w:val="24"/>
+          <w:szCs w:val="24"/>
+          <w:lang w:val="fr-FR"/>
+        </w:rPr>
+        <w:t xml:space="preserve"> </w:t>
+      </w:r>
+      <w:proofErr w:type="spellStart"/>
+      <w:r>
+        <w:rPr>
+          <w:rFonts w:ascii="Times New Roman" w:hAnsi="Times New Roman" w:cs="Times New Roman"/>
+          <w:sz w:val="24"/>
+          <w:szCs w:val="24"/>
+          <w:lang w:val="fr-FR"/>
+        </w:rPr>
+        <w:t>edit</w:t>
+      </w:r>
+      <w:proofErr w:type="spellEnd"/>
+      <w:r>
+        <w:rPr>
+          <w:rFonts w:ascii="Times New Roman" w:hAnsi="Times New Roman" w:cs="Times New Roman"/>
+          <w:sz w:val="24"/>
+          <w:szCs w:val="24"/>
+          <w:lang w:val="fr-FR"/>
+        </w:rPr>
+        <w:t xml:space="preserve"> menu.</w:t>
+      </w:r>
+    </w:p>
+    <w:p>
+      <w:pPr>
+        <w:pStyle w:val="ListParagraph"/>
+        <w:spacing w:after="0" w:line="276" w:lineRule="auto"/>
+        <w:rPr>
+          <w:rFonts w:ascii="Times New Roman" w:hAnsi="Times New Roman" w:cs="Times New Roman"/>
+          <w:sz w:val="24"/>
+          <w:szCs w:val="24"/>
+          <w:lang w:val="fr-FR"/>
+        </w:rPr>
+      </w:pPr>
+    </w:p>
+    <w:p>
+      <w:pPr>
+        <w:pStyle w:val="ListParagraph"/>
+        <w:numPr>
+          <w:ilvl w:val="0"/>
+          <w:numId w:val="4"/>
+        </w:numPr>
+        <w:spacing w:after="0" w:line="276" w:lineRule="auto"/>
+        <w:rPr>
+          <w:rFonts w:ascii="Times New Roman" w:hAnsi="Times New Roman" w:cs="Times New Roman"/>
+          <w:sz w:val="24"/>
+          <w:szCs w:val="24"/>
+          <w:lang w:val="fr-FR"/>
+        </w:rPr>
+      </w:pPr>
+      <w:r>
+        <w:rPr>
+          <w:rFonts w:ascii="Times New Roman" w:hAnsi="Times New Roman" w:cs="Times New Roman"/>
+          <w:sz w:val="24"/>
+          <w:szCs w:val="24"/>
+          <w:lang w:val="fr-FR"/>
+        </w:rPr>
+        <w:t xml:space="preserve">T24 : The user can check the </w:t>
+      </w:r>
+      <w:proofErr w:type="spellStart"/>
+      <w:r>
+        <w:rPr>
+          <w:rFonts w:ascii="Times New Roman" w:hAnsi="Times New Roman" w:cs="Times New Roman"/>
+          <w:sz w:val="24"/>
+          <w:szCs w:val="24"/>
+          <w:lang w:val="fr-FR"/>
+        </w:rPr>
+        <w:t>details</w:t>
+      </w:r>
+      <w:proofErr w:type="spellEnd"/>
+      <w:r>
+        <w:rPr>
+          <w:rFonts w:ascii="Times New Roman" w:hAnsi="Times New Roman" w:cs="Times New Roman"/>
+          <w:sz w:val="24"/>
+          <w:szCs w:val="24"/>
+          <w:lang w:val="fr-FR"/>
+        </w:rPr>
+        <w:t xml:space="preserve"> about </w:t>
+      </w:r>
+      <w:proofErr w:type="spellStart"/>
+      <w:r>
+        <w:rPr>
+          <w:rFonts w:ascii="Times New Roman" w:hAnsi="Times New Roman" w:cs="Times New Roman"/>
+          <w:sz w:val="24"/>
+          <w:szCs w:val="24"/>
+          <w:lang w:val="fr-FR"/>
+        </w:rPr>
+        <w:t>every</w:t>
+      </w:r>
+      <w:proofErr w:type="spellEnd"/>
+      <w:r>
+        <w:rPr>
+          <w:rFonts w:ascii="Times New Roman" w:hAnsi="Times New Roman" w:cs="Times New Roman"/>
+          <w:sz w:val="24"/>
+          <w:szCs w:val="24"/>
+          <w:lang w:val="fr-FR"/>
+        </w:rPr>
+        <w:t xml:space="preserve"> </w:t>
+      </w:r>
+      <w:proofErr w:type="spellStart"/>
+      <w:r>
+        <w:rPr>
+          <w:rFonts w:ascii="Times New Roman" w:hAnsi="Times New Roman" w:cs="Times New Roman"/>
+          <w:sz w:val="24"/>
+          <w:szCs w:val="24"/>
+          <w:lang w:val="fr-FR"/>
+        </w:rPr>
+        <w:t>shape</w:t>
+      </w:r>
+      <w:proofErr w:type="spellEnd"/>
+      <w:r>
+        <w:rPr>
+          <w:rFonts w:ascii="Times New Roman" w:hAnsi="Times New Roman" w:cs="Times New Roman"/>
+          <w:sz w:val="24"/>
+          <w:szCs w:val="24"/>
+          <w:lang w:val="fr-FR"/>
+        </w:rPr>
+        <w:t>.</w:t>
+      </w:r>
+    </w:p>
+    <w:p>
+      <w:pPr>
+        <w:pStyle w:val="ListParagraph"/>
+        <w:numPr>
+          <w:ilvl w:val="0"/>
+          <w:numId w:val="4"/>
+        </w:numPr>
+        <w:spacing w:after="0" w:line="276" w:lineRule="auto"/>
+        <w:rPr>
+          <w:rFonts w:ascii="Times New Roman" w:hAnsi="Times New Roman" w:cs="Times New Roman"/>
+          <w:sz w:val="24"/>
+          <w:szCs w:val="24"/>
+          <w:lang w:val="fr-FR"/>
+        </w:rPr>
+      </w:pPr>
+      <w:r>
+        <w:rPr>
+          <w:rFonts w:ascii="Times New Roman" w:hAnsi="Times New Roman" w:cs="Times New Roman"/>
+          <w:sz w:val="24"/>
+          <w:szCs w:val="24"/>
+          <w:lang w:val="fr-FR"/>
+        </w:rPr>
+        <w:t xml:space="preserve">T25 : The system </w:t>
+      </w:r>
+      <w:proofErr w:type="spellStart"/>
+      <w:r>
+        <w:rPr>
+          <w:rFonts w:ascii="Times New Roman" w:hAnsi="Times New Roman" w:cs="Times New Roman"/>
+          <w:sz w:val="24"/>
+          <w:szCs w:val="24"/>
+          <w:lang w:val="fr-FR"/>
+        </w:rPr>
+        <w:t>will</w:t>
+      </w:r>
+      <w:proofErr w:type="spellEnd"/>
+      <w:r>
+        <w:rPr>
+          <w:rFonts w:ascii="Times New Roman" w:hAnsi="Times New Roman" w:cs="Times New Roman"/>
+          <w:sz w:val="24"/>
+          <w:szCs w:val="24"/>
+          <w:lang w:val="fr-FR"/>
+        </w:rPr>
+        <w:t xml:space="preserve"> </w:t>
+      </w:r>
+      <w:proofErr w:type="spellStart"/>
+      <w:r>
+        <w:rPr>
+          <w:rFonts w:ascii="Times New Roman" w:hAnsi="Times New Roman" w:cs="Times New Roman"/>
+          <w:sz w:val="24"/>
+          <w:szCs w:val="24"/>
+          <w:lang w:val="fr-FR"/>
+        </w:rPr>
+        <w:t>give</w:t>
+      </w:r>
+      <w:proofErr w:type="spellEnd"/>
+      <w:r>
+        <w:rPr>
+          <w:rFonts w:ascii="Times New Roman" w:hAnsi="Times New Roman" w:cs="Times New Roman"/>
+          <w:sz w:val="24"/>
+          <w:szCs w:val="24"/>
+          <w:lang w:val="fr-FR"/>
+        </w:rPr>
+        <w:t xml:space="preserve"> a </w:t>
+      </w:r>
+      <w:proofErr w:type="spellStart"/>
+      <w:r>
+        <w:rPr>
+          <w:rFonts w:ascii="Times New Roman" w:hAnsi="Times New Roman" w:cs="Times New Roman"/>
+          <w:sz w:val="24"/>
+          <w:szCs w:val="24"/>
+          <w:lang w:val="fr-FR"/>
+        </w:rPr>
+        <w:t>pop up</w:t>
+      </w:r>
+      <w:proofErr w:type="spellEnd"/>
+      <w:r>
+        <w:rPr>
+          <w:rFonts w:ascii="Times New Roman" w:hAnsi="Times New Roman" w:cs="Times New Roman"/>
+          <w:sz w:val="24"/>
+          <w:szCs w:val="24"/>
+          <w:lang w:val="fr-FR"/>
+        </w:rPr>
+        <w:t xml:space="preserve"> menu if the user </w:t>
+      </w:r>
+      <w:proofErr w:type="spellStart"/>
+      <w:r>
+        <w:rPr>
+          <w:rFonts w:ascii="Times New Roman" w:hAnsi="Times New Roman" w:cs="Times New Roman"/>
+          <w:sz w:val="24"/>
+          <w:szCs w:val="24"/>
+          <w:lang w:val="fr-FR"/>
+        </w:rPr>
+        <w:t>want</w:t>
+      </w:r>
+      <w:proofErr w:type="spellEnd"/>
+      <w:r>
+        <w:rPr>
+          <w:rFonts w:ascii="Times New Roman" w:hAnsi="Times New Roman" w:cs="Times New Roman"/>
+          <w:sz w:val="24"/>
+          <w:szCs w:val="24"/>
+          <w:lang w:val="fr-FR"/>
+        </w:rPr>
+        <w:t xml:space="preserve"> to </w:t>
+      </w:r>
+      <w:proofErr w:type="spellStart"/>
+      <w:r>
+        <w:rPr>
+          <w:rFonts w:ascii="Times New Roman" w:hAnsi="Times New Roman" w:cs="Times New Roman"/>
+          <w:sz w:val="24"/>
+          <w:szCs w:val="24"/>
+          <w:lang w:val="fr-FR"/>
+        </w:rPr>
+        <w:t>save</w:t>
+      </w:r>
+      <w:proofErr w:type="spellEnd"/>
+      <w:r>
+        <w:rPr>
+          <w:rFonts w:ascii="Times New Roman" w:hAnsi="Times New Roman" w:cs="Times New Roman"/>
+          <w:sz w:val="24"/>
+          <w:szCs w:val="24"/>
+          <w:lang w:val="fr-FR"/>
+        </w:rPr>
+        <w:t xml:space="preserve"> the changes if </w:t>
+      </w:r>
+      <w:proofErr w:type="spellStart"/>
+      <w:r>
+        <w:rPr>
+          <w:rFonts w:ascii="Times New Roman" w:hAnsi="Times New Roman" w:cs="Times New Roman"/>
+          <w:sz w:val="24"/>
+          <w:szCs w:val="24"/>
+          <w:lang w:val="fr-FR"/>
+        </w:rPr>
+        <w:t>it</w:t>
+      </w:r>
+      <w:proofErr w:type="spellEnd"/>
+      <w:r>
+        <w:rPr>
+          <w:rFonts w:ascii="Times New Roman" w:hAnsi="Times New Roman" w:cs="Times New Roman"/>
+          <w:sz w:val="24"/>
+          <w:szCs w:val="24"/>
+          <w:lang w:val="fr-FR"/>
+        </w:rPr>
+        <w:t xml:space="preserve"> </w:t>
+      </w:r>
+      <w:proofErr w:type="spellStart"/>
+      <w:r>
+        <w:rPr>
+          <w:rFonts w:ascii="Times New Roman" w:hAnsi="Times New Roman" w:cs="Times New Roman"/>
+          <w:sz w:val="24"/>
+          <w:szCs w:val="24"/>
+          <w:lang w:val="fr-FR"/>
+        </w:rPr>
+        <w:t>was</w:t>
+      </w:r>
+      <w:proofErr w:type="spellEnd"/>
+      <w:r>
+        <w:rPr>
+          <w:rFonts w:ascii="Times New Roman" w:hAnsi="Times New Roman" w:cs="Times New Roman"/>
+          <w:sz w:val="24"/>
+          <w:szCs w:val="24"/>
+          <w:lang w:val="fr-FR"/>
+        </w:rPr>
+        <w:t xml:space="preserve"> </w:t>
+      </w:r>
+      <w:proofErr w:type="spellStart"/>
+      <w:r>
+        <w:rPr>
+          <w:rFonts w:ascii="Times New Roman" w:hAnsi="Times New Roman" w:cs="Times New Roman"/>
+          <w:sz w:val="24"/>
+          <w:szCs w:val="24"/>
+          <w:lang w:val="fr-FR"/>
+        </w:rPr>
+        <w:t>unsaved</w:t>
+      </w:r>
+      <w:proofErr w:type="spellEnd"/>
+      <w:r>
+        <w:rPr>
+          <w:rFonts w:ascii="Times New Roman" w:hAnsi="Times New Roman" w:cs="Times New Roman"/>
+          <w:sz w:val="24"/>
+          <w:szCs w:val="24"/>
+          <w:lang w:val="fr-FR"/>
+        </w:rPr>
+        <w:t xml:space="preserve"> </w:t>
+      </w:r>
+      <w:proofErr w:type="spellStart"/>
+      <w:r>
+        <w:rPr>
+          <w:rFonts w:ascii="Times New Roman" w:hAnsi="Times New Roman" w:cs="Times New Roman"/>
+          <w:sz w:val="24"/>
+          <w:szCs w:val="24"/>
+          <w:lang w:val="fr-FR"/>
+        </w:rPr>
+        <w:t>before</w:t>
+      </w:r>
+      <w:proofErr w:type="spellEnd"/>
+      <w:r>
+        <w:rPr>
+          <w:rFonts w:ascii="Times New Roman" w:hAnsi="Times New Roman" w:cs="Times New Roman"/>
+          <w:sz w:val="24"/>
+          <w:szCs w:val="24"/>
+          <w:lang w:val="fr-FR"/>
+        </w:rPr>
+        <w:t xml:space="preserve"> </w:t>
+      </w:r>
+      <w:proofErr w:type="spellStart"/>
+      <w:r>
+        <w:rPr>
+          <w:rFonts w:ascii="Times New Roman" w:hAnsi="Times New Roman" w:cs="Times New Roman"/>
+          <w:sz w:val="24"/>
+          <w:szCs w:val="24"/>
+          <w:lang w:val="fr-FR"/>
+        </w:rPr>
+        <w:t>closing</w:t>
+      </w:r>
+      <w:proofErr w:type="spellEnd"/>
+      <w:r>
+        <w:rPr>
+          <w:rFonts w:ascii="Times New Roman" w:hAnsi="Times New Roman" w:cs="Times New Roman"/>
+          <w:sz w:val="24"/>
+          <w:szCs w:val="24"/>
+          <w:lang w:val="fr-FR"/>
+        </w:rPr>
+        <w:t xml:space="preserve"> the system.</w:t>
+      </w:r>
+    </w:p>
+    <w:p>
+      <w:pPr>
+        <w:pStyle w:val="ListParagraph"/>
+        <w:numPr>
+          <w:ilvl w:val="0"/>
+          <w:numId w:val="4"/>
+        </w:numPr>
+        <w:spacing w:after="0" w:line="276" w:lineRule="auto"/>
+        <w:rPr>
+          <w:rFonts w:ascii="Times New Roman" w:hAnsi="Times New Roman" w:cs="Times New Roman"/>
+          <w:sz w:val="24"/>
+          <w:szCs w:val="24"/>
+          <w:lang w:val="fr-FR"/>
+        </w:rPr>
+      </w:pPr>
+      <w:r>
+        <w:rPr>
+          <w:rFonts w:ascii="Times New Roman" w:hAnsi="Times New Roman" w:cs="Times New Roman"/>
+          <w:sz w:val="24"/>
+          <w:szCs w:val="24"/>
+          <w:lang w:val="fr-FR"/>
+        </w:rPr>
+        <w:t xml:space="preserve">T26 : The user can start the </w:t>
+      </w:r>
+      <w:proofErr w:type="spellStart"/>
+      <w:r>
+        <w:rPr>
+          <w:rFonts w:ascii="Times New Roman" w:hAnsi="Times New Roman" w:cs="Times New Roman"/>
+          <w:sz w:val="24"/>
+          <w:szCs w:val="24"/>
+          <w:lang w:val="fr-FR"/>
+        </w:rPr>
+        <w:t>presentation</w:t>
+      </w:r>
+      <w:proofErr w:type="spellEnd"/>
+      <w:r>
+        <w:rPr>
+          <w:rFonts w:ascii="Times New Roman" w:hAnsi="Times New Roman" w:cs="Times New Roman"/>
+          <w:sz w:val="24"/>
+          <w:szCs w:val="24"/>
+          <w:lang w:val="fr-FR"/>
+        </w:rPr>
+        <w:t xml:space="preserve"> </w:t>
+      </w:r>
+      <w:proofErr w:type="spellStart"/>
+      <w:r>
+        <w:rPr>
+          <w:rFonts w:ascii="Times New Roman" w:hAnsi="Times New Roman" w:cs="Times New Roman"/>
+          <w:sz w:val="24"/>
+          <w:szCs w:val="24"/>
+          <w:lang w:val="fr-FR"/>
+        </w:rPr>
+        <w:t>from</w:t>
+      </w:r>
+      <w:proofErr w:type="spellEnd"/>
+      <w:r>
+        <w:rPr>
+          <w:rFonts w:ascii="Times New Roman" w:hAnsi="Times New Roman" w:cs="Times New Roman"/>
+          <w:sz w:val="24"/>
+          <w:szCs w:val="24"/>
+          <w:lang w:val="fr-FR"/>
+        </w:rPr>
+        <w:t xml:space="preserve"> </w:t>
+      </w:r>
+      <w:proofErr w:type="spellStart"/>
+      <w:r>
+        <w:rPr>
+          <w:rFonts w:ascii="Times New Roman" w:hAnsi="Times New Roman" w:cs="Times New Roman"/>
+          <w:sz w:val="24"/>
+          <w:szCs w:val="24"/>
+          <w:lang w:val="fr-FR"/>
+        </w:rPr>
+        <w:t>presentation</w:t>
+      </w:r>
+      <w:proofErr w:type="spellEnd"/>
+      <w:r>
+        <w:rPr>
+          <w:rFonts w:ascii="Times New Roman" w:hAnsi="Times New Roman" w:cs="Times New Roman"/>
+          <w:sz w:val="24"/>
+          <w:szCs w:val="24"/>
+          <w:lang w:val="fr-FR"/>
+        </w:rPr>
+        <w:t xml:space="preserve"> menu</w:t>
+      </w:r>
+    </w:p>
+    <w:p>
+      <w:pPr>
+        <w:pStyle w:val="ListParagraph"/>
+        <w:numPr>
+          <w:ilvl w:val="0"/>
+          <w:numId w:val="4"/>
+        </w:numPr>
+        <w:spacing w:after="0" w:line="276" w:lineRule="auto"/>
+        <w:rPr>
+          <w:rFonts w:ascii="Times New Roman" w:hAnsi="Times New Roman" w:cs="Times New Roman"/>
+          <w:sz w:val="24"/>
+          <w:szCs w:val="24"/>
+          <w:lang w:val="fr-FR"/>
+        </w:rPr>
+      </w:pPr>
+      <w:r>
+        <w:rPr>
+          <w:rFonts w:ascii="Times New Roman" w:hAnsi="Times New Roman" w:cs="Times New Roman"/>
+          <w:sz w:val="24"/>
+          <w:szCs w:val="24"/>
+          <w:lang w:val="fr-FR"/>
+        </w:rPr>
+        <w:t xml:space="preserve">T27 : The user can start transition </w:t>
+      </w:r>
+      <w:proofErr w:type="spellStart"/>
+      <w:r>
+        <w:rPr>
+          <w:rFonts w:ascii="Times New Roman" w:hAnsi="Times New Roman" w:cs="Times New Roman"/>
+          <w:sz w:val="24"/>
+          <w:szCs w:val="24"/>
+          <w:lang w:val="fr-FR"/>
+        </w:rPr>
+        <w:t>from</w:t>
+      </w:r>
+      <w:proofErr w:type="spellEnd"/>
+      <w:r>
+        <w:rPr>
+          <w:rFonts w:ascii="Times New Roman" w:hAnsi="Times New Roman" w:cs="Times New Roman"/>
+          <w:sz w:val="24"/>
+          <w:szCs w:val="24"/>
+          <w:lang w:val="fr-FR"/>
+        </w:rPr>
+        <w:t xml:space="preserve"> transition menu</w:t>
+      </w:r>
+    </w:p>
+    <w:p>
+      <w:pPr>
+        <w:pStyle w:val="ListParagraph"/>
+        <w:numPr>
+          <w:ilvl w:val="0"/>
+          <w:numId w:val="4"/>
+        </w:numPr>
+        <w:spacing w:after="0" w:line="276" w:lineRule="auto"/>
+        <w:rPr>
+          <w:rFonts w:ascii="Times New Roman" w:hAnsi="Times New Roman" w:cs="Times New Roman"/>
+          <w:sz w:val="24"/>
+          <w:szCs w:val="24"/>
+          <w:lang w:val="fr-FR"/>
+        </w:rPr>
+      </w:pPr>
+      <w:r>
+        <w:rPr>
+          <w:rFonts w:ascii="Times New Roman" w:hAnsi="Times New Roman" w:cs="Times New Roman"/>
+          <w:sz w:val="24"/>
+          <w:szCs w:val="24"/>
+          <w:lang w:val="fr-FR"/>
+        </w:rPr>
+        <w:t xml:space="preserve">T28 : The user can go </w:t>
+      </w:r>
+      <w:proofErr w:type="spellStart"/>
+      <w:r>
+        <w:rPr>
+          <w:rFonts w:ascii="Times New Roman" w:hAnsi="Times New Roman" w:cs="Times New Roman"/>
+          <w:sz w:val="24"/>
+          <w:szCs w:val="24"/>
+          <w:lang w:val="fr-FR"/>
+        </w:rPr>
+        <w:t>next</w:t>
+      </w:r>
+      <w:proofErr w:type="spellEnd"/>
+      <w:r>
+        <w:rPr>
+          <w:rFonts w:ascii="Times New Roman" w:hAnsi="Times New Roman" w:cs="Times New Roman"/>
+          <w:sz w:val="24"/>
+          <w:szCs w:val="24"/>
+          <w:lang w:val="fr-FR"/>
+        </w:rPr>
+        <w:t xml:space="preserve"> slide in the </w:t>
+      </w:r>
+      <w:proofErr w:type="spellStart"/>
+      <w:r>
+        <w:rPr>
+          <w:rFonts w:ascii="Times New Roman" w:hAnsi="Times New Roman" w:cs="Times New Roman"/>
+          <w:sz w:val="24"/>
+          <w:szCs w:val="24"/>
+          <w:lang w:val="fr-FR"/>
+        </w:rPr>
+        <w:t>presentation</w:t>
+      </w:r>
+      <w:proofErr w:type="spellEnd"/>
+      <w:r>
+        <w:rPr>
+          <w:rFonts w:ascii="Times New Roman" w:hAnsi="Times New Roman" w:cs="Times New Roman"/>
+          <w:sz w:val="24"/>
+          <w:szCs w:val="24"/>
+          <w:lang w:val="fr-FR"/>
+        </w:rPr>
+        <w:t xml:space="preserve"> mode</w:t>
+      </w:r>
+    </w:p>
+    <w:p>
+      <w:pPr>
+        <w:pStyle w:val="ListParagraph"/>
+        <w:numPr>
+          <w:ilvl w:val="0"/>
+          <w:numId w:val="4"/>
+        </w:numPr>
+        <w:spacing w:after="0" w:line="276" w:lineRule="auto"/>
+        <w:rPr>
+          <w:rFonts w:ascii="Times New Roman" w:hAnsi="Times New Roman" w:cs="Times New Roman"/>
+          <w:sz w:val="24"/>
+          <w:szCs w:val="24"/>
+          <w:lang w:val="fr-FR"/>
+        </w:rPr>
+      </w:pPr>
+      <w:r>
+        <w:rPr>
+          <w:rFonts w:ascii="Times New Roman" w:hAnsi="Times New Roman" w:cs="Times New Roman"/>
+          <w:sz w:val="24"/>
+          <w:szCs w:val="24"/>
+          <w:lang w:val="fr-FR"/>
+        </w:rPr>
+        <w:t xml:space="preserve">T29 : The user can go </w:t>
+      </w:r>
+      <w:proofErr w:type="spellStart"/>
+      <w:r>
+        <w:rPr>
+          <w:rFonts w:ascii="Times New Roman" w:hAnsi="Times New Roman" w:cs="Times New Roman"/>
+          <w:sz w:val="24"/>
+          <w:szCs w:val="24"/>
+          <w:lang w:val="fr-FR"/>
+        </w:rPr>
+        <w:t>previous</w:t>
+      </w:r>
+      <w:proofErr w:type="spellEnd"/>
+      <w:r>
+        <w:rPr>
+          <w:rFonts w:ascii="Times New Roman" w:hAnsi="Times New Roman" w:cs="Times New Roman"/>
+          <w:sz w:val="24"/>
+          <w:szCs w:val="24"/>
+          <w:lang w:val="fr-FR"/>
+        </w:rPr>
+        <w:t xml:space="preserve"> slide in the </w:t>
+      </w:r>
+      <w:proofErr w:type="spellStart"/>
+      <w:r>
+        <w:rPr>
+          <w:rFonts w:ascii="Times New Roman" w:hAnsi="Times New Roman" w:cs="Times New Roman"/>
+          <w:sz w:val="24"/>
+          <w:szCs w:val="24"/>
+          <w:lang w:val="fr-FR"/>
+        </w:rPr>
+        <w:t>presentation</w:t>
+      </w:r>
+      <w:proofErr w:type="spellEnd"/>
+      <w:r>
+        <w:rPr>
+          <w:rFonts w:ascii="Times New Roman" w:hAnsi="Times New Roman" w:cs="Times New Roman"/>
+          <w:sz w:val="24"/>
+          <w:szCs w:val="24"/>
+          <w:lang w:val="fr-FR"/>
+        </w:rPr>
+        <w:t xml:space="preserve"> mode</w:t>
+      </w:r>
+    </w:p>
+    <w:p>
+      <w:pPr>
+        <w:pStyle w:val="ListParagraph"/>
+        <w:numPr>
+          <w:ilvl w:val="0"/>
+          <w:numId w:val="4"/>
+        </w:numPr>
+        <w:spacing w:after="0" w:line="276" w:lineRule="auto"/>
+        <w:rPr>
+          <w:rFonts w:ascii="Times New Roman" w:hAnsi="Times New Roman" w:cs="Times New Roman"/>
+          <w:sz w:val="24"/>
+          <w:szCs w:val="24"/>
+          <w:lang w:val="fr-FR"/>
+        </w:rPr>
+      </w:pPr>
+      <w:r>
+        <w:rPr>
+          <w:rFonts w:ascii="Times New Roman" w:hAnsi="Times New Roman" w:cs="Times New Roman"/>
+          <w:sz w:val="24"/>
+          <w:szCs w:val="24"/>
+          <w:lang w:val="fr-FR"/>
+        </w:rPr>
+        <w:t xml:space="preserve">T30 : The user can </w:t>
+      </w:r>
+      <w:proofErr w:type="spellStart"/>
+      <w:r>
+        <w:rPr>
+          <w:rFonts w:ascii="Times New Roman" w:hAnsi="Times New Roman" w:cs="Times New Roman"/>
+          <w:sz w:val="24"/>
+          <w:szCs w:val="24"/>
+          <w:lang w:val="fr-FR"/>
+        </w:rPr>
+        <w:t>allow</w:t>
+      </w:r>
+      <w:proofErr w:type="spellEnd"/>
+      <w:r>
+        <w:rPr>
+          <w:rFonts w:ascii="Times New Roman" w:hAnsi="Times New Roman" w:cs="Times New Roman"/>
+          <w:sz w:val="24"/>
+          <w:szCs w:val="24"/>
+          <w:lang w:val="fr-FR"/>
+        </w:rPr>
+        <w:t xml:space="preserve"> transition in </w:t>
+      </w:r>
+      <w:proofErr w:type="spellStart"/>
+      <w:r>
+        <w:rPr>
+          <w:rFonts w:ascii="Times New Roman" w:hAnsi="Times New Roman" w:cs="Times New Roman"/>
+          <w:sz w:val="24"/>
+          <w:szCs w:val="24"/>
+          <w:lang w:val="fr-FR"/>
+        </w:rPr>
+        <w:t>presentation</w:t>
+      </w:r>
+      <w:proofErr w:type="spellEnd"/>
+      <w:r>
+        <w:rPr>
+          <w:rFonts w:ascii="Times New Roman" w:hAnsi="Times New Roman" w:cs="Times New Roman"/>
+          <w:sz w:val="24"/>
+          <w:szCs w:val="24"/>
+          <w:lang w:val="fr-FR"/>
+        </w:rPr>
+        <w:t xml:space="preserve"> mode.</w:t>
+      </w:r>
+    </w:p>
+    <w:p>
+      <w:pPr>
+        <w:pStyle w:val="ListParagraph"/>
+        <w:numPr>
+          <w:ilvl w:val="0"/>
+          <w:numId w:val="4"/>
+        </w:numPr>
+        <w:spacing w:after="0" w:line="276" w:lineRule="auto"/>
+        <w:rPr>
+          <w:rFonts w:ascii="Times New Roman" w:hAnsi="Times New Roman" w:cs="Times New Roman"/>
+          <w:sz w:val="24"/>
+          <w:szCs w:val="24"/>
+          <w:lang w:val="fr-FR"/>
+        </w:rPr>
+      </w:pPr>
+      <w:r>
+        <w:rPr>
+          <w:rFonts w:ascii="Times New Roman" w:hAnsi="Times New Roman" w:cs="Times New Roman"/>
+          <w:sz w:val="24"/>
+          <w:szCs w:val="24"/>
+          <w:lang w:val="fr-FR"/>
+        </w:rPr>
+        <w:t xml:space="preserve">T31 : The user can exit </w:t>
+      </w:r>
+      <w:proofErr w:type="spellStart"/>
+      <w:r>
+        <w:rPr>
+          <w:rFonts w:ascii="Times New Roman" w:hAnsi="Times New Roman" w:cs="Times New Roman"/>
+          <w:sz w:val="24"/>
+          <w:szCs w:val="24"/>
+          <w:lang w:val="fr-FR"/>
+        </w:rPr>
+        <w:t>presentation</w:t>
+      </w:r>
+      <w:proofErr w:type="spellEnd"/>
+      <w:r>
+        <w:rPr>
+          <w:rFonts w:ascii="Times New Roman" w:hAnsi="Times New Roman" w:cs="Times New Roman"/>
+          <w:sz w:val="24"/>
+          <w:szCs w:val="24"/>
+          <w:lang w:val="fr-FR"/>
+        </w:rPr>
+        <w:t xml:space="preserve"> </w:t>
+      </w:r>
+      <w:proofErr w:type="spellStart"/>
+      <w:r>
+        <w:rPr>
+          <w:rFonts w:ascii="Times New Roman" w:hAnsi="Times New Roman" w:cs="Times New Roman"/>
+          <w:sz w:val="24"/>
+          <w:szCs w:val="24"/>
+          <w:lang w:val="fr-FR"/>
+        </w:rPr>
+        <w:t>window</w:t>
+      </w:r>
+      <w:proofErr w:type="spellEnd"/>
+      <w:r>
+        <w:rPr>
+          <w:rFonts w:ascii="Times New Roman" w:hAnsi="Times New Roman" w:cs="Times New Roman"/>
+          <w:sz w:val="24"/>
+          <w:szCs w:val="24"/>
+          <w:lang w:val="fr-FR"/>
+        </w:rPr>
+        <w:t xml:space="preserve"> </w:t>
+      </w:r>
+      <w:proofErr w:type="spellStart"/>
+      <w:r>
+        <w:rPr>
+          <w:rFonts w:ascii="Times New Roman" w:hAnsi="Times New Roman" w:cs="Times New Roman"/>
+          <w:sz w:val="24"/>
+          <w:szCs w:val="24"/>
+          <w:lang w:val="fr-FR"/>
+        </w:rPr>
+        <w:t>using</w:t>
+      </w:r>
+      <w:proofErr w:type="spellEnd"/>
+      <w:r>
+        <w:rPr>
+          <w:rFonts w:ascii="Times New Roman" w:hAnsi="Times New Roman" w:cs="Times New Roman"/>
+          <w:sz w:val="24"/>
+          <w:szCs w:val="24"/>
+          <w:lang w:val="fr-FR"/>
+        </w:rPr>
+        <w:t xml:space="preserve"> the close </w:t>
+      </w:r>
+      <w:proofErr w:type="spellStart"/>
+      <w:r>
+        <w:rPr>
+          <w:rFonts w:ascii="Times New Roman" w:hAnsi="Times New Roman" w:cs="Times New Roman"/>
+          <w:sz w:val="24"/>
+          <w:szCs w:val="24"/>
+          <w:lang w:val="fr-FR"/>
+        </w:rPr>
+        <w:t>button</w:t>
+      </w:r>
+      <w:proofErr w:type="spellEnd"/>
+      <w:r>
+        <w:rPr>
+          <w:rFonts w:ascii="Times New Roman" w:hAnsi="Times New Roman" w:cs="Times New Roman"/>
+          <w:sz w:val="24"/>
+          <w:szCs w:val="24"/>
+          <w:lang w:val="fr-FR"/>
+        </w:rPr>
+        <w:t>.</w:t>
+      </w:r>
+    </w:p>
+    <w:p>
+      <w:pPr>
+        <w:spacing w:after="0" w:line="276" w:lineRule="auto"/>
+        <w:rPr>
+          <w:rFonts w:ascii="Times New Roman" w:hAnsi="Times New Roman" w:cs="Times New Roman"/>
+          <w:sz w:val="24"/>
+          <w:szCs w:val="24"/>
+          <w:lang w:val="fr-FR"/>
+        </w:rPr>
+      </w:pPr>
+    </w:p>
+    <w:p>
+      <w:pPr>
+        <w:rPr>
+          <w:rFonts w:ascii="Times New Roman" w:hAnsi="Times New Roman" w:cs="Times New Roman"/>
+          <w:sz w:val="24"/>
+          <w:szCs w:val="24"/>
+          <w:lang w:val="fr-FR"/>
+        </w:rPr>
+      </w:pPr>
+    </w:p>
+    <w:p>
+      <w:pPr>
+        <w:rPr>
+          <w:rFonts w:ascii="Times New Roman" w:hAnsi="Times New Roman" w:cs="Times New Roman"/>
+          <w:sz w:val="24"/>
+          <w:szCs w:val="24"/>
+          <w:lang w:val="fr-FR"/>
+        </w:rPr>
+      </w:pPr>
+      <w:proofErr w:type="spellStart"/>
+      <w:r>
+        <w:rPr>
+          <w:rFonts w:ascii="Times New Roman" w:hAnsi="Times New Roman" w:cs="Times New Roman"/>
+          <w:sz w:val="24"/>
+          <w:szCs w:val="24"/>
+          <w:lang w:val="fr-FR"/>
+        </w:rPr>
+        <w:t>Started</w:t>
+      </w:r>
+      <w:proofErr w:type="spellEnd"/>
+      <w:r>
+        <w:rPr>
+          <w:rFonts w:ascii="Times New Roman" w:hAnsi="Times New Roman" w:cs="Times New Roman"/>
+          <w:sz w:val="24"/>
+          <w:szCs w:val="24"/>
+          <w:lang w:val="fr-FR"/>
+        </w:rPr>
+        <w:t>:</w:t>
+      </w:r>
+    </w:p>
+    <w:p>
+      <w:pPr>
+        <w:pStyle w:val="ListParagraph"/>
+        <w:numPr>
+          <w:ilvl w:val="0"/>
+          <w:numId w:val="4"/>
+        </w:numPr>
+        <w:spacing w:after="0" w:line="276" w:lineRule="auto"/>
+        <w:rPr>
+          <w:rFonts w:ascii="Times New Roman" w:hAnsi="Times New Roman" w:cs="Times New Roman"/>
+          <w:sz w:val="24"/>
+          <w:szCs w:val="24"/>
+          <w:lang w:val="fr-FR"/>
+        </w:rPr>
+      </w:pPr>
+      <w:r>
+        <w:rPr>
+          <w:rFonts w:ascii="Times New Roman" w:hAnsi="Times New Roman" w:cs="Times New Roman"/>
+          <w:sz w:val="24"/>
+          <w:szCs w:val="24"/>
+          <w:lang w:val="fr-FR"/>
+        </w:rPr>
+        <w:t>T32 : The user can zoom the file.</w:t>
+      </w:r>
+    </w:p>
+    <w:p>
+      <w:pPr>
+        <w:pStyle w:val="ListParagraph"/>
+        <w:numPr>
+          <w:ilvl w:val="0"/>
+          <w:numId w:val="4"/>
+        </w:numPr>
+        <w:spacing w:after="0" w:line="276" w:lineRule="auto"/>
+        <w:rPr>
+          <w:rFonts w:ascii="Times New Roman" w:hAnsi="Times New Roman" w:cs="Times New Roman"/>
+          <w:sz w:val="24"/>
+          <w:szCs w:val="24"/>
+          <w:lang w:val="fr-FR"/>
+        </w:rPr>
+      </w:pPr>
+      <w:r>
+        <w:rPr>
+          <w:rFonts w:ascii="Times New Roman" w:hAnsi="Times New Roman" w:cs="Times New Roman"/>
+          <w:sz w:val="24"/>
+          <w:szCs w:val="24"/>
+          <w:lang w:val="fr-FR"/>
+        </w:rPr>
+        <w:t xml:space="preserve">T33 : The user can import files </w:t>
+      </w:r>
+      <w:proofErr w:type="spellStart"/>
+      <w:r>
+        <w:rPr>
+          <w:rFonts w:ascii="Times New Roman" w:hAnsi="Times New Roman" w:cs="Times New Roman"/>
+          <w:sz w:val="24"/>
+          <w:szCs w:val="24"/>
+          <w:lang w:val="fr-FR"/>
+        </w:rPr>
+        <w:t>from</w:t>
+      </w:r>
+      <w:proofErr w:type="spellEnd"/>
+      <w:r>
+        <w:rPr>
+          <w:rFonts w:ascii="Times New Roman" w:hAnsi="Times New Roman" w:cs="Times New Roman"/>
+          <w:sz w:val="24"/>
+          <w:szCs w:val="24"/>
+          <w:lang w:val="fr-FR"/>
+        </w:rPr>
+        <w:t xml:space="preserve"> home.</w:t>
+      </w:r>
+    </w:p>
+    <w:p>
+      <w:pPr>
+        <w:pStyle w:val="ListParagraph"/>
+        <w:numPr>
+          <w:ilvl w:val="0"/>
+          <w:numId w:val="4"/>
+        </w:numPr>
+        <w:spacing w:after="0" w:line="276" w:lineRule="auto"/>
+        <w:rPr>
+          <w:rFonts w:ascii="Times New Roman" w:hAnsi="Times New Roman" w:cs="Times New Roman"/>
+          <w:sz w:val="24"/>
+          <w:szCs w:val="24"/>
+          <w:lang w:val="fr-FR"/>
+        </w:rPr>
+      </w:pPr>
+      <w:r>
+        <w:rPr>
+          <w:rFonts w:ascii="Times New Roman" w:hAnsi="Times New Roman" w:cs="Times New Roman"/>
+          <w:sz w:val="24"/>
+          <w:szCs w:val="24"/>
+          <w:lang w:val="fr-FR"/>
+        </w:rPr>
+        <w:t xml:space="preserve">T34 : The user can export files </w:t>
+      </w:r>
+      <w:proofErr w:type="spellStart"/>
+      <w:r>
+        <w:rPr>
+          <w:rFonts w:ascii="Times New Roman" w:hAnsi="Times New Roman" w:cs="Times New Roman"/>
+          <w:sz w:val="24"/>
+          <w:szCs w:val="24"/>
+          <w:lang w:val="fr-FR"/>
+        </w:rPr>
+        <w:t>from</w:t>
+      </w:r>
+      <w:proofErr w:type="spellEnd"/>
+      <w:r>
+        <w:rPr>
+          <w:rFonts w:ascii="Times New Roman" w:hAnsi="Times New Roman" w:cs="Times New Roman"/>
+          <w:sz w:val="24"/>
+          <w:szCs w:val="24"/>
+          <w:lang w:val="fr-FR"/>
+        </w:rPr>
+        <w:t xml:space="preserve"> home.</w:t>
+      </w:r>
+    </w:p>
+    <w:p>
+      <w:pPr>
+        <w:pStyle w:val="ListParagraph"/>
+        <w:numPr>
+          <w:ilvl w:val="0"/>
+          <w:numId w:val="4"/>
+        </w:numPr>
+        <w:spacing w:after="0" w:line="276" w:lineRule="auto"/>
+        <w:rPr>
+          <w:rFonts w:ascii="Times New Roman" w:hAnsi="Times New Roman" w:cs="Times New Roman"/>
+          <w:sz w:val="24"/>
+          <w:szCs w:val="24"/>
+          <w:lang w:val="fr-FR"/>
+        </w:rPr>
+      </w:pPr>
+      <w:r>
+        <w:rPr>
+          <w:rFonts w:ascii="Times New Roman" w:hAnsi="Times New Roman" w:cs="Times New Roman"/>
+          <w:sz w:val="24"/>
+          <w:szCs w:val="24"/>
+          <w:lang w:val="fr-FR"/>
+        </w:rPr>
+        <w:t xml:space="preserve">T35 : The user can </w:t>
+      </w:r>
+      <w:proofErr w:type="spellStart"/>
+      <w:r>
+        <w:rPr>
+          <w:rFonts w:ascii="Times New Roman" w:hAnsi="Times New Roman" w:cs="Times New Roman"/>
+          <w:sz w:val="24"/>
+          <w:szCs w:val="24"/>
+          <w:lang w:val="fr-FR"/>
+        </w:rPr>
+        <w:t>cut</w:t>
+      </w:r>
+      <w:proofErr w:type="spellEnd"/>
+      <w:r>
+        <w:rPr>
+          <w:rFonts w:ascii="Times New Roman" w:hAnsi="Times New Roman" w:cs="Times New Roman"/>
+          <w:sz w:val="24"/>
+          <w:szCs w:val="24"/>
+          <w:lang w:val="fr-FR"/>
+        </w:rPr>
+        <w:t xml:space="preserve"> and paste </w:t>
+      </w:r>
+      <w:proofErr w:type="spellStart"/>
+      <w:r>
+        <w:rPr>
+          <w:rFonts w:ascii="Times New Roman" w:hAnsi="Times New Roman" w:cs="Times New Roman"/>
+          <w:sz w:val="24"/>
+          <w:szCs w:val="24"/>
+          <w:lang w:val="fr-FR"/>
+        </w:rPr>
+        <w:t>using</w:t>
+      </w:r>
+      <w:proofErr w:type="spellEnd"/>
+      <w:r>
+        <w:rPr>
+          <w:rFonts w:ascii="Times New Roman" w:hAnsi="Times New Roman" w:cs="Times New Roman"/>
+          <w:sz w:val="24"/>
+          <w:szCs w:val="24"/>
+          <w:lang w:val="fr-FR"/>
+        </w:rPr>
+        <w:t xml:space="preserve"> </w:t>
+      </w:r>
+      <w:proofErr w:type="spellStart"/>
+      <w:r>
+        <w:rPr>
+          <w:rFonts w:ascii="Times New Roman" w:hAnsi="Times New Roman" w:cs="Times New Roman"/>
+          <w:sz w:val="24"/>
+          <w:szCs w:val="24"/>
+          <w:lang w:val="fr-FR"/>
+        </w:rPr>
+        <w:t>cut</w:t>
+      </w:r>
+      <w:proofErr w:type="spellEnd"/>
+      <w:r>
+        <w:rPr>
+          <w:rFonts w:ascii="Times New Roman" w:hAnsi="Times New Roman" w:cs="Times New Roman"/>
+          <w:sz w:val="24"/>
+          <w:szCs w:val="24"/>
+          <w:lang w:val="fr-FR"/>
+        </w:rPr>
+        <w:t xml:space="preserve"> and paste </w:t>
+      </w:r>
+      <w:proofErr w:type="spellStart"/>
+      <w:r>
+        <w:rPr>
+          <w:rFonts w:ascii="Times New Roman" w:hAnsi="Times New Roman" w:cs="Times New Roman"/>
+          <w:sz w:val="24"/>
+          <w:szCs w:val="24"/>
+          <w:lang w:val="fr-FR"/>
+        </w:rPr>
+        <w:t>button</w:t>
+      </w:r>
+      <w:proofErr w:type="spellEnd"/>
+      <w:r>
+        <w:rPr>
+          <w:rFonts w:ascii="Times New Roman" w:hAnsi="Times New Roman" w:cs="Times New Roman"/>
+          <w:sz w:val="24"/>
+          <w:szCs w:val="24"/>
+          <w:lang w:val="fr-FR"/>
+        </w:rPr>
+        <w:t xml:space="preserve"> </w:t>
+      </w:r>
+      <w:proofErr w:type="spellStart"/>
+      <w:r>
+        <w:rPr>
+          <w:rFonts w:ascii="Times New Roman" w:hAnsi="Times New Roman" w:cs="Times New Roman"/>
+          <w:sz w:val="24"/>
+          <w:szCs w:val="24"/>
+          <w:lang w:val="fr-FR"/>
+        </w:rPr>
+        <w:t>from</w:t>
+      </w:r>
+      <w:proofErr w:type="spellEnd"/>
+      <w:r>
+        <w:rPr>
+          <w:rFonts w:ascii="Times New Roman" w:hAnsi="Times New Roman" w:cs="Times New Roman"/>
+          <w:sz w:val="24"/>
+          <w:szCs w:val="24"/>
+          <w:lang w:val="fr-FR"/>
+        </w:rPr>
+        <w:t xml:space="preserve"> </w:t>
+      </w:r>
+      <w:proofErr w:type="spellStart"/>
+      <w:r>
+        <w:rPr>
+          <w:rFonts w:ascii="Times New Roman" w:hAnsi="Times New Roman" w:cs="Times New Roman"/>
+          <w:sz w:val="24"/>
+          <w:szCs w:val="24"/>
+          <w:lang w:val="fr-FR"/>
+        </w:rPr>
+        <w:t>edit</w:t>
+      </w:r>
+      <w:proofErr w:type="spellEnd"/>
+      <w:r>
+        <w:rPr>
+          <w:rFonts w:ascii="Times New Roman" w:hAnsi="Times New Roman" w:cs="Times New Roman"/>
+          <w:sz w:val="24"/>
+          <w:szCs w:val="24"/>
+          <w:lang w:val="fr-FR"/>
+        </w:rPr>
+        <w:t>.</w:t>
+      </w:r>
+    </w:p>
+    <w:p>
+      <w:pPr>
+        <w:pStyle w:val="ListParagraph"/>
+        <w:numPr>
+          <w:ilvl w:val="0"/>
+          <w:numId w:val="4"/>
+        </w:numPr>
+        <w:spacing w:after="0" w:line="276" w:lineRule="auto"/>
+        <w:rPr>
+          <w:rFonts w:ascii="Times New Roman" w:hAnsi="Times New Roman" w:cs="Times New Roman"/>
+          <w:sz w:val="24"/>
+          <w:szCs w:val="24"/>
+          <w:lang w:val="fr-FR"/>
+        </w:rPr>
+      </w:pPr>
+      <w:r>
+        <w:rPr>
+          <w:rFonts w:ascii="Times New Roman" w:hAnsi="Times New Roman" w:cs="Times New Roman"/>
+          <w:sz w:val="24"/>
+          <w:szCs w:val="24"/>
+          <w:lang w:val="fr-FR"/>
+        </w:rPr>
+        <w:t xml:space="preserve">T36 : The user can copy and paste </w:t>
+      </w:r>
+      <w:proofErr w:type="spellStart"/>
+      <w:r>
+        <w:rPr>
+          <w:rFonts w:ascii="Times New Roman" w:hAnsi="Times New Roman" w:cs="Times New Roman"/>
+          <w:sz w:val="24"/>
+          <w:szCs w:val="24"/>
+          <w:lang w:val="fr-FR"/>
+        </w:rPr>
+        <w:t>using</w:t>
+      </w:r>
+      <w:proofErr w:type="spellEnd"/>
+      <w:r>
+        <w:rPr>
+          <w:rFonts w:ascii="Times New Roman" w:hAnsi="Times New Roman" w:cs="Times New Roman"/>
+          <w:sz w:val="24"/>
+          <w:szCs w:val="24"/>
+          <w:lang w:val="fr-FR"/>
+        </w:rPr>
+        <w:t xml:space="preserve"> copy and paste </w:t>
+      </w:r>
+      <w:proofErr w:type="spellStart"/>
+      <w:r>
+        <w:rPr>
+          <w:rFonts w:ascii="Times New Roman" w:hAnsi="Times New Roman" w:cs="Times New Roman"/>
+          <w:sz w:val="24"/>
+          <w:szCs w:val="24"/>
+          <w:lang w:val="fr-FR"/>
+        </w:rPr>
+        <w:t>button</w:t>
+      </w:r>
+      <w:proofErr w:type="spellEnd"/>
+      <w:r>
+        <w:rPr>
+          <w:rFonts w:ascii="Times New Roman" w:hAnsi="Times New Roman" w:cs="Times New Roman"/>
+          <w:sz w:val="24"/>
+          <w:szCs w:val="24"/>
+          <w:lang w:val="fr-FR"/>
+        </w:rPr>
+        <w:t xml:space="preserve"> </w:t>
+      </w:r>
+      <w:proofErr w:type="spellStart"/>
+      <w:r>
+        <w:rPr>
+          <w:rFonts w:ascii="Times New Roman" w:hAnsi="Times New Roman" w:cs="Times New Roman"/>
+          <w:sz w:val="24"/>
+          <w:szCs w:val="24"/>
+          <w:lang w:val="fr-FR"/>
+        </w:rPr>
+        <w:t>from</w:t>
+      </w:r>
+      <w:proofErr w:type="spellEnd"/>
+      <w:r>
+        <w:rPr>
+          <w:rFonts w:ascii="Times New Roman" w:hAnsi="Times New Roman" w:cs="Times New Roman"/>
+          <w:sz w:val="24"/>
+          <w:szCs w:val="24"/>
+          <w:lang w:val="fr-FR"/>
+        </w:rPr>
+        <w:t xml:space="preserve"> </w:t>
+      </w:r>
+      <w:proofErr w:type="spellStart"/>
+      <w:r>
+        <w:rPr>
+          <w:rFonts w:ascii="Times New Roman" w:hAnsi="Times New Roman" w:cs="Times New Roman"/>
+          <w:sz w:val="24"/>
+          <w:szCs w:val="24"/>
+          <w:lang w:val="fr-FR"/>
+        </w:rPr>
+        <w:t>edit</w:t>
+      </w:r>
+      <w:proofErr w:type="spellEnd"/>
+      <w:r>
+        <w:rPr>
+          <w:rFonts w:ascii="Times New Roman" w:hAnsi="Times New Roman" w:cs="Times New Roman"/>
+          <w:sz w:val="24"/>
+          <w:szCs w:val="24"/>
+          <w:lang w:val="fr-FR"/>
+        </w:rPr>
+        <w:t>.</w:t>
+      </w:r>
+    </w:p>
+    <w:p>
+      <w:pPr>
+        <w:pStyle w:val="ListParagraph"/>
+        <w:numPr>
+          <w:ilvl w:val="0"/>
+          <w:numId w:val="4"/>
+        </w:numPr>
+        <w:spacing w:after="0" w:line="276" w:lineRule="auto"/>
+        <w:rPr>
+          <w:rFonts w:ascii="Times New Roman" w:hAnsi="Times New Roman" w:cs="Times New Roman"/>
+          <w:sz w:val="24"/>
+          <w:szCs w:val="24"/>
+          <w:lang w:val="fr-FR"/>
+        </w:rPr>
+      </w:pPr>
+      <w:r>
+        <w:rPr>
+          <w:rFonts w:ascii="Times New Roman" w:hAnsi="Times New Roman" w:cs="Times New Roman"/>
+          <w:sz w:val="24"/>
+          <w:szCs w:val="24"/>
+          <w:lang w:val="fr-FR"/>
+        </w:rPr>
+        <w:t xml:space="preserve">T37 : Edit the </w:t>
+      </w:r>
+      <w:proofErr w:type="spellStart"/>
+      <w:r>
+        <w:rPr>
+          <w:rFonts w:ascii="Times New Roman" w:hAnsi="Times New Roman" w:cs="Times New Roman"/>
+          <w:sz w:val="24"/>
+          <w:szCs w:val="24"/>
+          <w:lang w:val="fr-FR"/>
+        </w:rPr>
+        <w:t>presentation</w:t>
+      </w:r>
+      <w:proofErr w:type="spellEnd"/>
+      <w:r>
+        <w:rPr>
+          <w:rFonts w:ascii="Times New Roman" w:hAnsi="Times New Roman" w:cs="Times New Roman"/>
+          <w:sz w:val="24"/>
+          <w:szCs w:val="24"/>
+          <w:lang w:val="fr-FR"/>
+        </w:rPr>
+        <w:t xml:space="preserve"> can change the duration.</w:t>
+      </w:r>
+    </w:p>
+    <w:p>
+      <w:pPr>
+        <w:pStyle w:val="ListParagraph"/>
+        <w:numPr>
+          <w:ilvl w:val="0"/>
+          <w:numId w:val="5"/>
+        </w:numPr>
+        <w:spacing w:after="0" w:line="276" w:lineRule="auto"/>
+        <w:rPr>
+          <w:rFonts w:ascii="Times New Roman" w:hAnsi="Times New Roman" w:cs="Times New Roman"/>
+          <w:sz w:val="24"/>
+          <w:szCs w:val="24"/>
+          <w:lang w:val="fr-FR"/>
+        </w:rPr>
+      </w:pPr>
+      <w:r>
+        <w:rPr>
+          <w:rFonts w:ascii="Times New Roman" w:hAnsi="Times New Roman" w:cs="Times New Roman"/>
+          <w:sz w:val="24"/>
+          <w:szCs w:val="24"/>
+          <w:lang w:val="fr-FR"/>
+        </w:rPr>
+        <w:t xml:space="preserve">T38 : </w:t>
+      </w:r>
+      <w:proofErr w:type="spellStart"/>
+      <w:r>
+        <w:rPr>
+          <w:rFonts w:ascii="Times New Roman" w:hAnsi="Times New Roman" w:cs="Times New Roman"/>
+          <w:sz w:val="24"/>
+          <w:szCs w:val="24"/>
+          <w:lang w:val="fr-FR"/>
+        </w:rPr>
+        <w:t>Load</w:t>
+      </w:r>
+      <w:proofErr w:type="spellEnd"/>
+      <w:r>
+        <w:rPr>
+          <w:rFonts w:ascii="Times New Roman" w:hAnsi="Times New Roman" w:cs="Times New Roman"/>
+          <w:sz w:val="24"/>
+          <w:szCs w:val="24"/>
+          <w:lang w:val="fr-FR"/>
+        </w:rPr>
+        <w:t xml:space="preserve"> </w:t>
+      </w:r>
+      <w:proofErr w:type="spellStart"/>
+      <w:r>
+        <w:rPr>
+          <w:rFonts w:ascii="Times New Roman" w:hAnsi="Times New Roman" w:cs="Times New Roman"/>
+          <w:sz w:val="24"/>
+          <w:szCs w:val="24"/>
+          <w:lang w:val="fr-FR"/>
+        </w:rPr>
+        <w:t>presentation</w:t>
+      </w:r>
+      <w:proofErr w:type="spellEnd"/>
+      <w:r>
+        <w:rPr>
+          <w:rFonts w:ascii="Times New Roman" w:hAnsi="Times New Roman" w:cs="Times New Roman"/>
+          <w:sz w:val="24"/>
+          <w:szCs w:val="24"/>
+          <w:lang w:val="fr-FR"/>
+        </w:rPr>
+        <w:t xml:space="preserve"> can move to the first slide </w:t>
+      </w:r>
+      <w:proofErr w:type="spellStart"/>
+      <w:r>
+        <w:rPr>
+          <w:rFonts w:ascii="Times New Roman" w:hAnsi="Times New Roman" w:cs="Times New Roman"/>
+          <w:sz w:val="24"/>
+          <w:szCs w:val="24"/>
+          <w:lang w:val="fr-FR"/>
+        </w:rPr>
+        <w:t>using</w:t>
+      </w:r>
+      <w:proofErr w:type="spellEnd"/>
+      <w:r>
+        <w:rPr>
+          <w:rFonts w:ascii="Times New Roman" w:hAnsi="Times New Roman" w:cs="Times New Roman"/>
+          <w:sz w:val="24"/>
+          <w:szCs w:val="24"/>
+          <w:lang w:val="fr-FR"/>
+        </w:rPr>
+        <w:t xml:space="preserve"> the timeline.</w:t>
+      </w:r>
+    </w:p>
+    <w:p>
+      <w:pPr>
+        <w:pStyle w:val="ListParagraph"/>
+        <w:numPr>
+          <w:ilvl w:val="0"/>
+          <w:numId w:val="5"/>
+        </w:numPr>
+        <w:spacing w:after="0" w:line="276" w:lineRule="auto"/>
+        <w:rPr>
+          <w:rFonts w:ascii="Times New Roman" w:hAnsi="Times New Roman" w:cs="Times New Roman"/>
+          <w:sz w:val="24"/>
+          <w:szCs w:val="24"/>
+          <w:lang w:val="fr-FR"/>
+        </w:rPr>
+      </w:pPr>
+      <w:r>
+        <w:rPr>
+          <w:rFonts w:ascii="Times New Roman" w:hAnsi="Times New Roman" w:cs="Times New Roman"/>
+          <w:sz w:val="24"/>
+          <w:szCs w:val="24"/>
+          <w:lang w:val="fr-FR"/>
+        </w:rPr>
+        <w:t xml:space="preserve">T39 : </w:t>
+      </w:r>
+      <w:proofErr w:type="spellStart"/>
+      <w:r>
+        <w:rPr>
+          <w:rFonts w:ascii="Times New Roman" w:hAnsi="Times New Roman" w:cs="Times New Roman"/>
+          <w:sz w:val="24"/>
+          <w:szCs w:val="24"/>
+          <w:lang w:val="fr-FR"/>
+        </w:rPr>
+        <w:t>Load</w:t>
+      </w:r>
+      <w:proofErr w:type="spellEnd"/>
+      <w:r>
+        <w:rPr>
+          <w:rFonts w:ascii="Times New Roman" w:hAnsi="Times New Roman" w:cs="Times New Roman"/>
+          <w:sz w:val="24"/>
+          <w:szCs w:val="24"/>
+          <w:lang w:val="fr-FR"/>
+        </w:rPr>
+        <w:t xml:space="preserve"> </w:t>
+      </w:r>
+      <w:proofErr w:type="spellStart"/>
+      <w:r>
+        <w:rPr>
+          <w:rFonts w:ascii="Times New Roman" w:hAnsi="Times New Roman" w:cs="Times New Roman"/>
+          <w:sz w:val="24"/>
+          <w:szCs w:val="24"/>
+          <w:lang w:val="fr-FR"/>
+        </w:rPr>
+        <w:t>presentation</w:t>
+      </w:r>
+      <w:proofErr w:type="spellEnd"/>
+      <w:r>
+        <w:rPr>
+          <w:rFonts w:ascii="Times New Roman" w:hAnsi="Times New Roman" w:cs="Times New Roman"/>
+          <w:sz w:val="24"/>
+          <w:szCs w:val="24"/>
+          <w:lang w:val="fr-FR"/>
+        </w:rPr>
+        <w:t xml:space="preserve"> can move to the last slide </w:t>
+      </w:r>
+      <w:proofErr w:type="spellStart"/>
+      <w:r>
+        <w:rPr>
+          <w:rFonts w:ascii="Times New Roman" w:hAnsi="Times New Roman" w:cs="Times New Roman"/>
+          <w:sz w:val="24"/>
+          <w:szCs w:val="24"/>
+          <w:lang w:val="fr-FR"/>
+        </w:rPr>
+        <w:t>using</w:t>
+      </w:r>
+      <w:proofErr w:type="spellEnd"/>
+      <w:r>
+        <w:rPr>
+          <w:rFonts w:ascii="Times New Roman" w:hAnsi="Times New Roman" w:cs="Times New Roman"/>
+          <w:sz w:val="24"/>
+          <w:szCs w:val="24"/>
+          <w:lang w:val="fr-FR"/>
+        </w:rPr>
+        <w:t xml:space="preserve"> the timeline.</w:t>
+      </w:r>
+    </w:p>
+    <w:p>
+      <w:pPr>
+        <w:pStyle w:val="ListParagraph"/>
+        <w:numPr>
+          <w:ilvl w:val="0"/>
+          <w:numId w:val="5"/>
+        </w:numPr>
+        <w:spacing w:after="0" w:line="276" w:lineRule="auto"/>
+        <w:rPr>
+          <w:rFonts w:ascii="Times New Roman" w:hAnsi="Times New Roman" w:cs="Times New Roman"/>
+          <w:sz w:val="24"/>
+          <w:szCs w:val="24"/>
+          <w:lang w:val="fr-FR"/>
+        </w:rPr>
+      </w:pPr>
+      <w:r>
+        <w:rPr>
+          <w:rFonts w:ascii="Times New Roman" w:hAnsi="Times New Roman" w:cs="Times New Roman"/>
+          <w:sz w:val="24"/>
+          <w:szCs w:val="24"/>
+          <w:lang w:val="fr-FR"/>
+        </w:rPr>
+        <w:t>T40 : </w:t>
+      </w:r>
+      <w:proofErr w:type="spellStart"/>
+      <w:r>
+        <w:rPr>
+          <w:rFonts w:ascii="Times New Roman" w:hAnsi="Times New Roman" w:cs="Times New Roman"/>
+          <w:sz w:val="24"/>
+          <w:szCs w:val="24"/>
+          <w:lang w:val="fr-FR"/>
+        </w:rPr>
+        <w:t>Load</w:t>
+      </w:r>
+      <w:proofErr w:type="spellEnd"/>
+      <w:r>
+        <w:rPr>
+          <w:rFonts w:ascii="Times New Roman" w:hAnsi="Times New Roman" w:cs="Times New Roman"/>
+          <w:sz w:val="24"/>
+          <w:szCs w:val="24"/>
+          <w:lang w:val="fr-FR"/>
+        </w:rPr>
+        <w:t xml:space="preserve"> </w:t>
+      </w:r>
+      <w:proofErr w:type="spellStart"/>
+      <w:r>
+        <w:rPr>
+          <w:rFonts w:ascii="Times New Roman" w:hAnsi="Times New Roman" w:cs="Times New Roman"/>
+          <w:sz w:val="24"/>
+          <w:szCs w:val="24"/>
+          <w:lang w:val="fr-FR"/>
+        </w:rPr>
+        <w:t>presentation</w:t>
+      </w:r>
+      <w:proofErr w:type="spellEnd"/>
+      <w:r>
+        <w:rPr>
+          <w:rFonts w:ascii="Times New Roman" w:hAnsi="Times New Roman" w:cs="Times New Roman"/>
+          <w:sz w:val="24"/>
+          <w:szCs w:val="24"/>
+          <w:lang w:val="fr-FR"/>
+        </w:rPr>
+        <w:t xml:space="preserve"> can move the camera to the </w:t>
+      </w:r>
+      <w:proofErr w:type="spellStart"/>
+      <w:r>
+        <w:rPr>
+          <w:rFonts w:ascii="Times New Roman" w:hAnsi="Times New Roman" w:cs="Times New Roman"/>
+          <w:sz w:val="24"/>
+          <w:szCs w:val="24"/>
+          <w:lang w:val="fr-FR"/>
+        </w:rPr>
+        <w:t>left</w:t>
+      </w:r>
+      <w:proofErr w:type="spellEnd"/>
+      <w:r>
+        <w:rPr>
+          <w:rFonts w:ascii="Times New Roman" w:hAnsi="Times New Roman" w:cs="Times New Roman"/>
+          <w:sz w:val="24"/>
+          <w:szCs w:val="24"/>
+          <w:lang w:val="fr-FR"/>
+        </w:rPr>
+        <w:t xml:space="preserve"> </w:t>
+      </w:r>
+      <w:proofErr w:type="spellStart"/>
+      <w:r>
+        <w:rPr>
+          <w:rFonts w:ascii="Times New Roman" w:hAnsi="Times New Roman" w:cs="Times New Roman"/>
+          <w:sz w:val="24"/>
+          <w:szCs w:val="24"/>
+          <w:lang w:val="fr-FR"/>
+        </w:rPr>
+        <w:t>or</w:t>
+      </w:r>
+      <w:proofErr w:type="spellEnd"/>
+      <w:r>
+        <w:rPr>
+          <w:rFonts w:ascii="Times New Roman" w:hAnsi="Times New Roman" w:cs="Times New Roman"/>
+          <w:sz w:val="24"/>
+          <w:szCs w:val="24"/>
+          <w:lang w:val="fr-FR"/>
+        </w:rPr>
+        <w:t xml:space="preserve"> the right.</w:t>
+      </w:r>
+    </w:p>
+    <w:p>
+      <w:pPr>
+        <w:pStyle w:val="ListParagraph"/>
+        <w:numPr>
+          <w:ilvl w:val="0"/>
+          <w:numId w:val="5"/>
+        </w:numPr>
+        <w:spacing w:after="0" w:line="276" w:lineRule="auto"/>
+        <w:rPr>
+          <w:rFonts w:ascii="Times New Roman" w:hAnsi="Times New Roman" w:cs="Times New Roman"/>
+          <w:sz w:val="24"/>
+          <w:szCs w:val="24"/>
+          <w:lang w:val="fr-FR"/>
+        </w:rPr>
+      </w:pPr>
+      <w:r>
+        <w:rPr>
+          <w:rFonts w:ascii="Times New Roman" w:hAnsi="Times New Roman" w:cs="Times New Roman"/>
+          <w:sz w:val="24"/>
+          <w:szCs w:val="24"/>
+          <w:lang w:val="fr-FR"/>
+        </w:rPr>
+        <w:t xml:space="preserve">T41 : </w:t>
+      </w:r>
+      <w:proofErr w:type="spellStart"/>
+      <w:r>
+        <w:rPr>
+          <w:rFonts w:ascii="Times New Roman" w:hAnsi="Times New Roman" w:cs="Times New Roman"/>
+          <w:sz w:val="24"/>
+          <w:szCs w:val="24"/>
+          <w:lang w:val="fr-FR"/>
+        </w:rPr>
+        <w:t>Load</w:t>
+      </w:r>
+      <w:proofErr w:type="spellEnd"/>
+      <w:r>
+        <w:rPr>
+          <w:rFonts w:ascii="Times New Roman" w:hAnsi="Times New Roman" w:cs="Times New Roman"/>
+          <w:sz w:val="24"/>
+          <w:szCs w:val="24"/>
+          <w:lang w:val="fr-FR"/>
+        </w:rPr>
+        <w:t xml:space="preserve"> </w:t>
+      </w:r>
+      <w:proofErr w:type="spellStart"/>
+      <w:r>
+        <w:rPr>
+          <w:rFonts w:ascii="Times New Roman" w:hAnsi="Times New Roman" w:cs="Times New Roman"/>
+          <w:sz w:val="24"/>
+          <w:szCs w:val="24"/>
+          <w:lang w:val="fr-FR"/>
+        </w:rPr>
+        <w:t>presentation</w:t>
+      </w:r>
+      <w:proofErr w:type="spellEnd"/>
+      <w:r>
+        <w:rPr>
+          <w:rFonts w:ascii="Times New Roman" w:hAnsi="Times New Roman" w:cs="Times New Roman"/>
+          <w:sz w:val="24"/>
+          <w:szCs w:val="24"/>
+          <w:lang w:val="fr-FR"/>
+        </w:rPr>
+        <w:t xml:space="preserve"> can </w:t>
+      </w:r>
+      <w:proofErr w:type="spellStart"/>
+      <w:r>
+        <w:rPr>
+          <w:rFonts w:ascii="Times New Roman" w:hAnsi="Times New Roman" w:cs="Times New Roman"/>
+          <w:sz w:val="24"/>
+          <w:szCs w:val="24"/>
+          <w:lang w:val="fr-FR"/>
+        </w:rPr>
+        <w:t>modify</w:t>
+      </w:r>
+      <w:proofErr w:type="spellEnd"/>
+      <w:r>
+        <w:rPr>
+          <w:rFonts w:ascii="Times New Roman" w:hAnsi="Times New Roman" w:cs="Times New Roman"/>
+          <w:sz w:val="24"/>
+          <w:szCs w:val="24"/>
+          <w:lang w:val="fr-FR"/>
+        </w:rPr>
+        <w:t xml:space="preserve"> the </w:t>
+      </w:r>
+      <w:proofErr w:type="spellStart"/>
+      <w:r>
+        <w:rPr>
+          <w:rFonts w:ascii="Times New Roman" w:hAnsi="Times New Roman" w:cs="Times New Roman"/>
+          <w:sz w:val="24"/>
+          <w:szCs w:val="24"/>
+          <w:lang w:val="fr-FR"/>
+        </w:rPr>
+        <w:t>orientation,vertical</w:t>
+      </w:r>
+      <w:proofErr w:type="spellEnd"/>
+      <w:r>
+        <w:rPr>
+          <w:rFonts w:ascii="Times New Roman" w:hAnsi="Times New Roman" w:cs="Times New Roman"/>
+          <w:sz w:val="24"/>
+          <w:szCs w:val="24"/>
+          <w:lang w:val="fr-FR"/>
+        </w:rPr>
+        <w:t xml:space="preserve"> or horizontal, of the camera.</w:t>
+      </w:r>
+    </w:p>
+    <w:p>
+      <w:pPr>
+        <w:spacing w:after="0" w:line="276" w:lineRule="auto"/>
+        <w:ind w:left="360"/>
+        <w:rPr>
+          <w:rFonts w:ascii="Times New Roman" w:eastAsia="Times New Roman" w:hAnsi="Times New Roman" w:cs="Times New Roman"/>
+          <w:bCs/>
+          <w:sz w:val="24"/>
+          <w:szCs w:val="24"/>
+          <w:lang w:val="en-CA" w:eastAsia="en-CA"/>
+        </w:rPr>
+      </w:pPr>
+    </w:p>
+    <w:p>
+      <w:pPr>
+        <w:spacing w:after="0" w:line="276" w:lineRule="auto"/>
+        <w:rPr>
+          <w:rFonts w:ascii="Times New Roman" w:eastAsia="Times New Roman" w:hAnsi="Times New Roman" w:cs="Times New Roman"/>
+          <w:bCs/>
+          <w:sz w:val="24"/>
+          <w:szCs w:val="24"/>
+          <w:lang w:eastAsia="en-CA"/>
+        </w:rPr>
+      </w:pPr>
+      <w:r>
+        <w:rPr>
+          <w:rFonts w:ascii="Times New Roman" w:eastAsia="Times New Roman" w:hAnsi="Times New Roman" w:cs="Times New Roman"/>
+          <w:bCs/>
+          <w:sz w:val="24"/>
+          <w:szCs w:val="24"/>
+          <w:lang w:eastAsia="en-CA"/>
+        </w:rPr>
+        <w:t>Not Started:</w:t>
+      </w:r>
+    </w:p>
+    <w:p>
+      <w:pPr>
+        <w:pStyle w:val="ListParagraph"/>
+        <w:numPr>
+          <w:ilvl w:val="0"/>
+          <w:numId w:val="4"/>
+        </w:numPr>
+        <w:spacing w:after="0" w:line="276" w:lineRule="auto"/>
+        <w:rPr>
+          <w:rFonts w:ascii="Times New Roman" w:eastAsiaTheme="minorHAnsi" w:hAnsi="Times New Roman" w:cs="Times New Roman"/>
+          <w:sz w:val="24"/>
+          <w:szCs w:val="24"/>
+          <w:lang w:val="fr-FR" w:eastAsia="en-US"/>
+        </w:rPr>
+      </w:pPr>
+      <w:r>
+        <w:rPr>
+          <w:rFonts w:ascii="Times New Roman" w:hAnsi="Times New Roman" w:cs="Times New Roman"/>
+          <w:sz w:val="24"/>
+          <w:szCs w:val="24"/>
+          <w:lang w:val="fr-FR"/>
+        </w:rPr>
+        <w:t xml:space="preserve">T42 : The user can </w:t>
+      </w:r>
+      <w:proofErr w:type="spellStart"/>
+      <w:r>
+        <w:rPr>
+          <w:rFonts w:ascii="Times New Roman" w:hAnsi="Times New Roman" w:cs="Times New Roman"/>
+          <w:sz w:val="24"/>
+          <w:szCs w:val="24"/>
+          <w:lang w:val="fr-FR"/>
+        </w:rPr>
+        <w:t>share</w:t>
+      </w:r>
+      <w:proofErr w:type="spellEnd"/>
+      <w:r>
+        <w:rPr>
+          <w:rFonts w:ascii="Times New Roman" w:hAnsi="Times New Roman" w:cs="Times New Roman"/>
+          <w:sz w:val="24"/>
+          <w:szCs w:val="24"/>
+          <w:lang w:val="fr-FR"/>
+        </w:rPr>
+        <w:t xml:space="preserve"> the file </w:t>
+      </w:r>
+      <w:proofErr w:type="spellStart"/>
+      <w:r>
+        <w:rPr>
+          <w:rFonts w:ascii="Times New Roman" w:hAnsi="Times New Roman" w:cs="Times New Roman"/>
+          <w:sz w:val="24"/>
+          <w:szCs w:val="24"/>
+          <w:lang w:val="fr-FR"/>
+        </w:rPr>
+        <w:t>from</w:t>
+      </w:r>
+      <w:proofErr w:type="spellEnd"/>
+      <w:r>
+        <w:rPr>
+          <w:rFonts w:ascii="Times New Roman" w:hAnsi="Times New Roman" w:cs="Times New Roman"/>
+          <w:sz w:val="24"/>
+          <w:szCs w:val="24"/>
+          <w:lang w:val="fr-FR"/>
+        </w:rPr>
+        <w:t xml:space="preserve"> home.</w:t>
+      </w:r>
+    </w:p>
+    <w:p>
+      <w:pPr>
+        <w:pStyle w:val="ListParagraph"/>
+        <w:numPr>
+          <w:ilvl w:val="0"/>
+          <w:numId w:val="4"/>
+        </w:numPr>
+        <w:spacing w:after="0" w:line="276" w:lineRule="auto"/>
+        <w:rPr>
+          <w:rFonts w:ascii="Times New Roman" w:hAnsi="Times New Roman" w:cs="Times New Roman"/>
+          <w:sz w:val="24"/>
+          <w:szCs w:val="24"/>
+          <w:lang w:val="fr-FR"/>
+        </w:rPr>
+      </w:pPr>
+      <w:r>
+        <w:rPr>
+          <w:rFonts w:ascii="Times New Roman" w:hAnsi="Times New Roman" w:cs="Times New Roman"/>
+          <w:sz w:val="24"/>
+          <w:szCs w:val="24"/>
+          <w:lang w:val="fr-FR"/>
+        </w:rPr>
+        <w:t xml:space="preserve">T43 : Edit the </w:t>
+      </w:r>
+      <w:proofErr w:type="spellStart"/>
+      <w:r>
+        <w:rPr>
+          <w:rFonts w:ascii="Times New Roman" w:hAnsi="Times New Roman" w:cs="Times New Roman"/>
+          <w:sz w:val="24"/>
+          <w:szCs w:val="24"/>
+          <w:lang w:val="fr-FR"/>
+        </w:rPr>
+        <w:t>presentation</w:t>
+      </w:r>
+      <w:proofErr w:type="spellEnd"/>
+      <w:r>
+        <w:rPr>
+          <w:rFonts w:ascii="Times New Roman" w:hAnsi="Times New Roman" w:cs="Times New Roman"/>
+          <w:sz w:val="24"/>
+          <w:szCs w:val="24"/>
+          <w:lang w:val="fr-FR"/>
+        </w:rPr>
+        <w:t xml:space="preserve"> can </w:t>
+      </w:r>
+      <w:proofErr w:type="spellStart"/>
+      <w:r>
+        <w:rPr>
+          <w:rFonts w:ascii="Times New Roman" w:hAnsi="Times New Roman" w:cs="Times New Roman"/>
+          <w:sz w:val="24"/>
+          <w:szCs w:val="24"/>
+          <w:lang w:val="fr-FR"/>
+        </w:rPr>
+        <w:t>add</w:t>
+      </w:r>
+      <w:proofErr w:type="spellEnd"/>
+      <w:r>
+        <w:rPr>
+          <w:rFonts w:ascii="Times New Roman" w:hAnsi="Times New Roman" w:cs="Times New Roman"/>
+          <w:sz w:val="24"/>
+          <w:szCs w:val="24"/>
+          <w:lang w:val="fr-FR"/>
+        </w:rPr>
+        <w:t xml:space="preserve"> interpolation to an </w:t>
+      </w:r>
+      <w:proofErr w:type="spellStart"/>
+      <w:r>
+        <w:rPr>
+          <w:rFonts w:ascii="Times New Roman" w:hAnsi="Times New Roman" w:cs="Times New Roman"/>
+          <w:sz w:val="24"/>
+          <w:szCs w:val="24"/>
+          <w:lang w:val="fr-FR"/>
+        </w:rPr>
+        <w:t>object</w:t>
+      </w:r>
+      <w:proofErr w:type="spellEnd"/>
+      <w:r>
+        <w:rPr>
+          <w:rFonts w:ascii="Times New Roman" w:hAnsi="Times New Roman" w:cs="Times New Roman"/>
+          <w:sz w:val="24"/>
+          <w:szCs w:val="24"/>
+          <w:lang w:val="fr-FR"/>
+        </w:rPr>
+        <w:t>.</w:t>
+      </w:r>
+    </w:p>
+    <w:p>
+      <w:pPr>
+        <w:pStyle w:val="ListParagraph"/>
+        <w:numPr>
+          <w:ilvl w:val="0"/>
+          <w:numId w:val="4"/>
+        </w:numPr>
+        <w:spacing w:after="0" w:line="276" w:lineRule="auto"/>
+        <w:rPr>
+          <w:rFonts w:ascii="Times New Roman" w:hAnsi="Times New Roman" w:cs="Times New Roman"/>
+          <w:sz w:val="24"/>
+          <w:szCs w:val="24"/>
+          <w:lang w:val="fr-FR"/>
+        </w:rPr>
+      </w:pPr>
+      <w:r>
+        <w:rPr>
+          <w:rFonts w:ascii="Times New Roman" w:hAnsi="Times New Roman" w:cs="Times New Roman"/>
+          <w:sz w:val="24"/>
+          <w:szCs w:val="24"/>
+          <w:lang w:val="fr-FR"/>
+        </w:rPr>
+        <w:t xml:space="preserve">T44 : </w:t>
+      </w:r>
+      <w:proofErr w:type="spellStart"/>
+      <w:r>
+        <w:rPr>
+          <w:rFonts w:ascii="Times New Roman" w:hAnsi="Times New Roman" w:cs="Times New Roman"/>
+          <w:sz w:val="24"/>
+          <w:szCs w:val="24"/>
+          <w:lang w:val="fr-FR"/>
+        </w:rPr>
+        <w:t>Load</w:t>
+      </w:r>
+      <w:proofErr w:type="spellEnd"/>
+      <w:r>
+        <w:rPr>
+          <w:rFonts w:ascii="Times New Roman" w:hAnsi="Times New Roman" w:cs="Times New Roman"/>
+          <w:sz w:val="24"/>
+          <w:szCs w:val="24"/>
+          <w:lang w:val="fr-FR"/>
+        </w:rPr>
+        <w:t xml:space="preserve"> </w:t>
+      </w:r>
+      <w:proofErr w:type="spellStart"/>
+      <w:r>
+        <w:rPr>
+          <w:rFonts w:ascii="Times New Roman" w:hAnsi="Times New Roman" w:cs="Times New Roman"/>
+          <w:sz w:val="24"/>
+          <w:szCs w:val="24"/>
+          <w:lang w:val="fr-FR"/>
+        </w:rPr>
+        <w:t>presentation,modify</w:t>
+      </w:r>
+      <w:proofErr w:type="spellEnd"/>
+      <w:r>
+        <w:rPr>
+          <w:rFonts w:ascii="Times New Roman" w:hAnsi="Times New Roman" w:cs="Times New Roman"/>
+          <w:sz w:val="24"/>
+          <w:szCs w:val="24"/>
+          <w:lang w:val="fr-FR"/>
+        </w:rPr>
+        <w:t xml:space="preserve"> the interpolation.</w:t>
+      </w:r>
+    </w:p>
+    <w:p>
+      <w:pPr>
+        <w:pStyle w:val="ListParagraph"/>
+        <w:spacing w:after="0" w:line="276" w:lineRule="auto"/>
+        <w:rPr>
+          <w:rFonts w:ascii="Times New Roman" w:hAnsi="Times New Roman" w:cs="Times New Roman"/>
+          <w:sz w:val="24"/>
+          <w:szCs w:val="24"/>
+          <w:lang w:val="fr-FR"/>
+        </w:rPr>
+      </w:pPr>
+    </w:p>
+    <w:p>
+      <w:pPr>
+        <w:rPr>
+          <w:rFonts w:ascii="Times New Roman" w:hAnsi="Times New Roman" w:cs="Times New Roman"/>
+          <w:b/>
+          <w:bCs/>
+          <w:sz w:val="32"/>
+          <w:szCs w:val="32"/>
+        </w:rPr>
+      </w:pPr>
     </w:p>
     <w:sectPr>
       <w:pgSz w:w="12240" w:h="15840"/>
@@ -5448,7 +9415,7 @@
 </file>
 
 <file path=word/numbering.xml><?xml version="1.0" encoding="utf-8"?>
-<w:numbering xmlns:wpc="http://schemas.microsoft.com/office/word/2010/wordprocessingCanvas" xmlns:cx="http://schemas.microsoft.com/office/drawing/2014/chartex" xmlns:cx1="http://schemas.microsoft.com/office/drawing/2015/9/8/chartex" xmlns:mc="http://schemas.openxmlformats.org/markup-compatibility/2006" xmlns:o="urn:schemas-microsoft-com:office:office" xmlns:r="http://schemas.openxmlformats.org/officeDocument/2006/relationships" xmlns:m="http://schemas.openxmlformats.org/officeDocument/2006/math" xmlns:v="urn:schemas-microsoft-com:vml" xmlns:wp14="http://schemas.microsoft.com/office/word/2010/wordprocessingDrawing" xmlns:wp="http://schemas.openxmlformats.org/drawingml/2006/wordprocessingDrawing" xmlns:w10="urn:schemas-microsoft-com:office:word" xmlns:w="http://schemas.openxmlformats.org/wordprocessingml/2006/main" xmlns:w14="http://schemas.microsoft.com/office/word/2010/wordml" xmlns:w15="http://schemas.microsoft.com/office/word/2012/wordml" xmlns:w16se="http://schemas.microsoft.com/office/word/2015/wordml/symex" xmlns:wpg="http://schemas.microsoft.com/office/word/2010/wordprocessingGroup" xmlns:wpi="http://schemas.microsoft.com/office/word/2010/wordprocessingInk" xmlns:wne="http://schemas.microsoft.com/office/word/2006/wordml" xmlns:wps="http://schemas.microsoft.com/office/word/2010/wordprocessingShape" mc:Ignorable="w14 w15 w16se wp14">
+<w:numbering xmlns:wpc="http://schemas.microsoft.com/office/word/2010/wordprocessingCanvas" xmlns:cx="http://schemas.microsoft.com/office/drawing/2014/chartex" xmlns:cx1="http://schemas.microsoft.com/office/drawing/2015/9/8/chartex" xmlns:cx2="http://schemas.microsoft.com/office/drawing/2015/10/21/chartex" xmlns:cx3="http://schemas.microsoft.com/office/drawing/2016/5/9/chartex" xmlns:cx4="http://schemas.microsoft.com/office/drawing/2016/5/10/chartex" xmlns:cx5="http://schemas.microsoft.com/office/drawing/2016/5/11/chartex" xmlns:cx6="http://schemas.microsoft.com/office/drawing/2016/5/12/chartex" xmlns:cx7="http://schemas.microsoft.com/office/drawing/2016/5/13/chartex" xmlns:cx8="http://schemas.microsoft.com/office/drawing/2016/5/14/chartex" xmlns:mc="http://schemas.openxmlformats.org/markup-compatibility/2006" xmlns:aink="http://schemas.microsoft.com/office/drawing/2016/ink" xmlns:am3d="http://schemas.microsoft.com/office/drawing/2017/model3d" xmlns:o="urn:schemas-microsoft-com:office:office" xmlns:r="http://schemas.openxmlformats.org/officeDocument/2006/relationships" xmlns:m="http://schemas.openxmlformats.org/officeDocument/2006/math" xmlns:v="urn:schemas-microsoft-com:vml" xmlns:wp14="http://schemas.microsoft.com/office/word/2010/wordprocessingDrawing" xmlns:wp="http://schemas.openxmlformats.org/drawingml/2006/wordprocessingDrawing" xmlns:w10="urn:schemas-microsoft-com:office:word" xmlns:w="http://schemas.openxmlformats.org/wordprocessingml/2006/main" xmlns:w14="http://schemas.microsoft.com/office/word/2010/wordml" xmlns:w15="http://schemas.microsoft.com/office/word/2012/wordml" xmlns:w16cex="http://schemas.microsoft.com/office/word/2018/wordml/cex" xmlns:w16cid="http://schemas.microsoft.com/office/word/2016/wordml/cid" xmlns:w16="http://schemas.microsoft.com/office/word/2018/wordml" xmlns:w16se="http://schemas.microsoft.com/office/word/2015/wordml/symex" xmlns:wpg="http://schemas.microsoft.com/office/word/2010/wordprocessingGroup" xmlns:wpi="http://schemas.microsoft.com/office/word/2010/wordprocessingInk" xmlns:wne="http://schemas.microsoft.com/office/word/2006/wordml" xmlns:wps="http://schemas.microsoft.com/office/word/2010/wordprocessingShape" mc:Ignorable="w14 w15 w16se w16cid w16 w16cex wp14">
   <w:abstractNum w:abstractNumId="0" w15:restartNumberingAfterBreak="0">
     <w:nsid w:val="31566193"/>
     <w:multiLevelType w:val="hybridMultilevel"/>
@@ -5539,6 +9506,94 @@
     </w:lvl>
   </w:abstractNum>
   <w:abstractNum w:abstractNumId="1" w15:restartNumberingAfterBreak="0">
+    <w:nsid w:val="35EB26BA"/>
+    <w:multiLevelType w:val="hybridMultilevel"/>
+    <w:tmpl w:val="78C248FE"/>
+    <w:lvl w:ilvl="0" w:tplc="04090001">
+      <w:numFmt w:val="decimal"/>
+      <w:lvlText w:val=""/>
+      <w:lvlJc w:val="left"/>
+      <w:pPr>
+        <w:ind w:left="720" w:hanging="360"/>
+      </w:pPr>
+      <w:rPr>
+        <w:rFonts w:ascii="Symbol" w:hAnsi="Symbol" w:hint="default"/>
+      </w:rPr>
+    </w:lvl>
+    <w:lvl w:ilvl="1" w:tplc="04090019">
+      <w:start w:val="1"/>
+      <w:numFmt w:val="lowerLetter"/>
+      <w:lvlText w:val="%2."/>
+      <w:lvlJc w:val="left"/>
+      <w:pPr>
+        <w:ind w:left="1440" w:hanging="360"/>
+      </w:pPr>
+    </w:lvl>
+    <w:lvl w:ilvl="2" w:tplc="0409001B">
+      <w:start w:val="1"/>
+      <w:numFmt w:val="lowerRoman"/>
+      <w:lvlText w:val="%3."/>
+      <w:lvlJc w:val="right"/>
+      <w:pPr>
+        <w:ind w:left="2160" w:hanging="180"/>
+      </w:pPr>
+    </w:lvl>
+    <w:lvl w:ilvl="3" w:tplc="0409000F">
+      <w:start w:val="1"/>
+      <w:numFmt w:val="decimal"/>
+      <w:lvlText w:val="%4."/>
+      <w:lvlJc w:val="left"/>
+      <w:pPr>
+        <w:ind w:left="2880" w:hanging="360"/>
+      </w:pPr>
+    </w:lvl>
+    <w:lvl w:ilvl="4" w:tplc="04090019">
+      <w:start w:val="1"/>
+      <w:numFmt w:val="lowerLetter"/>
+      <w:lvlText w:val="%5."/>
+      <w:lvlJc w:val="left"/>
+      <w:pPr>
+        <w:ind w:left="3600" w:hanging="360"/>
+      </w:pPr>
+    </w:lvl>
+    <w:lvl w:ilvl="5" w:tplc="0409001B">
+      <w:start w:val="1"/>
+      <w:numFmt w:val="lowerRoman"/>
+      <w:lvlText w:val="%6."/>
+      <w:lvlJc w:val="right"/>
+      <w:pPr>
+        <w:ind w:left="4320" w:hanging="180"/>
+      </w:pPr>
+    </w:lvl>
+    <w:lvl w:ilvl="6" w:tplc="0409000F">
+      <w:start w:val="1"/>
+      <w:numFmt w:val="decimal"/>
+      <w:lvlText w:val="%7."/>
+      <w:lvlJc w:val="left"/>
+      <w:pPr>
+        <w:ind w:left="5040" w:hanging="360"/>
+      </w:pPr>
+    </w:lvl>
+    <w:lvl w:ilvl="7" w:tplc="04090019">
+      <w:start w:val="1"/>
+      <w:numFmt w:val="lowerLetter"/>
+      <w:lvlText w:val="%8."/>
+      <w:lvlJc w:val="left"/>
+      <w:pPr>
+        <w:ind w:left="5760" w:hanging="360"/>
+      </w:pPr>
+    </w:lvl>
+    <w:lvl w:ilvl="8" w:tplc="0409001B">
+      <w:start w:val="1"/>
+      <w:numFmt w:val="lowerRoman"/>
+      <w:lvlText w:val="%9."/>
+      <w:lvlJc w:val="right"/>
+      <w:pPr>
+        <w:ind w:left="6480" w:hanging="180"/>
+      </w:pPr>
+    </w:lvl>
+  </w:abstractNum>
+  <w:abstractNum w:abstractNumId="2" w15:restartNumberingAfterBreak="0">
     <w:nsid w:val="52F41268"/>
     <w:multiLevelType w:val="hybridMultilevel"/>
     <w:tmpl w:val="8C2CDF02"/>
@@ -5651,7 +9706,95 @@
       </w:rPr>
     </w:lvl>
   </w:abstractNum>
-  <w:abstractNum w:abstractNumId="2" w15:restartNumberingAfterBreak="0">
+  <w:abstractNum w:abstractNumId="3" w15:restartNumberingAfterBreak="0">
+    <w:nsid w:val="582E1844"/>
+    <w:multiLevelType w:val="hybridMultilevel"/>
+    <w:tmpl w:val="A0B81CF4"/>
+    <w:lvl w:ilvl="0" w:tplc="04090001">
+      <w:numFmt w:val="decimal"/>
+      <w:lvlText w:val=""/>
+      <w:lvlJc w:val="left"/>
+      <w:pPr>
+        <w:ind w:left="720" w:hanging="360"/>
+      </w:pPr>
+      <w:rPr>
+        <w:rFonts w:ascii="Symbol" w:hAnsi="Symbol" w:hint="default"/>
+      </w:rPr>
+    </w:lvl>
+    <w:lvl w:ilvl="1" w:tplc="04090019">
+      <w:start w:val="1"/>
+      <w:numFmt w:val="lowerLetter"/>
+      <w:lvlText w:val="%2."/>
+      <w:lvlJc w:val="left"/>
+      <w:pPr>
+        <w:ind w:left="1440" w:hanging="360"/>
+      </w:pPr>
+    </w:lvl>
+    <w:lvl w:ilvl="2" w:tplc="0409001B">
+      <w:start w:val="1"/>
+      <w:numFmt w:val="lowerRoman"/>
+      <w:lvlText w:val="%3."/>
+      <w:lvlJc w:val="right"/>
+      <w:pPr>
+        <w:ind w:left="2160" w:hanging="180"/>
+      </w:pPr>
+    </w:lvl>
+    <w:lvl w:ilvl="3" w:tplc="0409000F">
+      <w:start w:val="1"/>
+      <w:numFmt w:val="decimal"/>
+      <w:lvlText w:val="%4."/>
+      <w:lvlJc w:val="left"/>
+      <w:pPr>
+        <w:ind w:left="2880" w:hanging="360"/>
+      </w:pPr>
+    </w:lvl>
+    <w:lvl w:ilvl="4" w:tplc="04090019">
+      <w:start w:val="1"/>
+      <w:numFmt w:val="lowerLetter"/>
+      <w:lvlText w:val="%5."/>
+      <w:lvlJc w:val="left"/>
+      <w:pPr>
+        <w:ind w:left="3600" w:hanging="360"/>
+      </w:pPr>
+    </w:lvl>
+    <w:lvl w:ilvl="5" w:tplc="0409001B">
+      <w:start w:val="1"/>
+      <w:numFmt w:val="lowerRoman"/>
+      <w:lvlText w:val="%6."/>
+      <w:lvlJc w:val="right"/>
+      <w:pPr>
+        <w:ind w:left="4320" w:hanging="180"/>
+      </w:pPr>
+    </w:lvl>
+    <w:lvl w:ilvl="6" w:tplc="0409000F">
+      <w:start w:val="1"/>
+      <w:numFmt w:val="decimal"/>
+      <w:lvlText w:val="%7."/>
+      <w:lvlJc w:val="left"/>
+      <w:pPr>
+        <w:ind w:left="5040" w:hanging="360"/>
+      </w:pPr>
+    </w:lvl>
+    <w:lvl w:ilvl="7" w:tplc="04090019">
+      <w:start w:val="1"/>
+      <w:numFmt w:val="lowerLetter"/>
+      <w:lvlText w:val="%8."/>
+      <w:lvlJc w:val="left"/>
+      <w:pPr>
+        <w:ind w:left="5760" w:hanging="360"/>
+      </w:pPr>
+    </w:lvl>
+    <w:lvl w:ilvl="8" w:tplc="0409001B">
+      <w:start w:val="1"/>
+      <w:numFmt w:val="lowerRoman"/>
+      <w:lvlText w:val="%9."/>
+      <w:lvlJc w:val="right"/>
+      <w:pPr>
+        <w:ind w:left="6480" w:hanging="180"/>
+      </w:pPr>
+    </w:lvl>
+  </w:abstractNum>
+  <w:abstractNum w:abstractNumId="4" w15:restartNumberingAfterBreak="0">
     <w:nsid w:val="679C0CD1"/>
     <w:multiLevelType w:val="hybridMultilevel"/>
     <w:tmpl w:val="9118E89C"/>
@@ -5768,16 +9911,22 @@
     <w:abstractNumId w:val="0"/>
   </w:num>
   <w:num w:numId="2">
+    <w:abstractNumId w:val="2"/>
+  </w:num>
+  <w:num w:numId="3">
+    <w:abstractNumId w:val="4"/>
+  </w:num>
+  <w:num w:numId="4">
     <w:abstractNumId w:val="1"/>
   </w:num>
-  <w:num w:numId="3">
-    <w:abstractNumId w:val="2"/>
+  <w:num w:numId="5">
+    <w:abstractNumId w:val="3"/>
   </w:num>
 </w:numbering>
 </file>
 
 <file path=word/styles.xml><?xml version="1.0" encoding="utf-8"?>
-<w:styles xmlns:mc="http://schemas.openxmlformats.org/markup-compatibility/2006" xmlns:r="http://schemas.openxmlformats.org/officeDocument/2006/relationships" xmlns:w="http://schemas.openxmlformats.org/wordprocessingml/2006/main" xmlns:w14="http://schemas.microsoft.com/office/word/2010/wordml" xmlns:w15="http://schemas.microsoft.com/office/word/2012/wordml" xmlns:w16se="http://schemas.microsoft.com/office/word/2015/wordml/symex" mc:Ignorable="w14 w15 w16se">
+<w:styles xmlns:mc="http://schemas.openxmlformats.org/markup-compatibility/2006" xmlns:r="http://schemas.openxmlformats.org/officeDocument/2006/relationships" xmlns:w="http://schemas.openxmlformats.org/wordprocessingml/2006/main" xmlns:w14="http://schemas.microsoft.com/office/word/2010/wordml" xmlns:w15="http://schemas.microsoft.com/office/word/2012/wordml" xmlns:w16cex="http://schemas.microsoft.com/office/word/2018/wordml/cex" xmlns:w16cid="http://schemas.microsoft.com/office/word/2016/wordml/cid" xmlns:w16="http://schemas.microsoft.com/office/word/2018/wordml" xmlns:w16se="http://schemas.microsoft.com/office/word/2015/wordml/symex" mc:Ignorable="w14 w15 w16se w16cid w16 w16cex">
   <w:docDefaults>
     <w:rPrDefault>
       <w:rPr>
@@ -5793,7 +9942,7 @@
       </w:pPr>
     </w:pPrDefault>
   </w:docDefaults>
-  <w:latentStyles w:defLockedState="0" w:defUIPriority="99" w:defSemiHidden="0" w:defUnhideWhenUsed="0" w:defQFormat="0" w:count="371">
+  <w:latentStyles w:defLockedState="0" w:defUIPriority="99" w:defSemiHidden="0" w:defUnhideWhenUsed="0" w:defQFormat="0" w:count="376">
     <w:lsdException w:name="Normal" w:uiPriority="0" w:qFormat="1"/>
     <w:lsdException w:name="heading 1" w:uiPriority="9" w:qFormat="1"/>
     <w:lsdException w:name="heading 2" w:semiHidden="1" w:uiPriority="9" w:unhideWhenUsed="1" w:qFormat="1"/>
@@ -5899,7 +10048,6 @@
     <w:lsdException w:name="HTML Sample" w:semiHidden="1" w:unhideWhenUsed="1"/>
     <w:lsdException w:name="HTML Typewriter" w:semiHidden="1" w:unhideWhenUsed="1"/>
     <w:lsdException w:name="HTML Variable" w:semiHidden="1" w:unhideWhenUsed="1"/>
-    <w:lsdException w:name="Normal Table" w:semiHidden="1" w:unhideWhenUsed="1"/>
     <w:lsdException w:name="annotation subject" w:semiHidden="1" w:unhideWhenUsed="1"/>
     <w:lsdException w:name="No List" w:semiHidden="1" w:unhideWhenUsed="1"/>
     <w:lsdException w:name="Outline List 1" w:semiHidden="1" w:unhideWhenUsed="1"/>
@@ -5942,11 +10090,8 @@
     <w:lsdException w:name="Table Contemporary" w:semiHidden="1" w:unhideWhenUsed="1"/>
     <w:lsdException w:name="Table Elegant" w:semiHidden="1" w:unhideWhenUsed="1"/>
     <w:lsdException w:name="Table Professional" w:semiHidden="1" w:unhideWhenUsed="1"/>
-    <w:lsdException w:name="Table Subtle 1" w:semiHidden="1" w:unhideWhenUsed="1"/>
     <w:lsdException w:name="Table Subtle 2" w:semiHidden="1" w:unhideWhenUsed="1"/>
     <w:lsdException w:name="Table Web 1" w:semiHidden="1" w:unhideWhenUsed="1"/>
-    <w:lsdException w:name="Table Web 2" w:semiHidden="1" w:unhideWhenUsed="1"/>
-    <w:lsdException w:name="Table Web 3" w:semiHidden="1" w:unhideWhenUsed="1"/>
     <w:lsdException w:name="Balloon Text" w:semiHidden="1" w:unhideWhenUsed="1"/>
     <w:lsdException w:name="Table Grid" w:uiPriority="39"/>
     <w:lsdException w:name="Table Theme" w:semiHidden="1" w:unhideWhenUsed="1"/>
@@ -6165,6 +10310,11 @@
     <w:lsdException w:name="List Table 5 Dark Accent 6" w:uiPriority="50"/>
     <w:lsdException w:name="List Table 6 Colorful Accent 6" w:uiPriority="51"/>
     <w:lsdException w:name="List Table 7 Colorful Accent 6" w:uiPriority="52"/>
+    <w:lsdException w:name="Mention" w:semiHidden="1" w:unhideWhenUsed="1"/>
+    <w:lsdException w:name="Smart Hyperlink" w:semiHidden="1" w:unhideWhenUsed="1"/>
+    <w:lsdException w:name="Hashtag" w:semiHidden="1" w:unhideWhenUsed="1"/>
+    <w:lsdException w:name="Unresolved Mention" w:semiHidden="1" w:unhideWhenUsed="1"/>
+    <w:lsdException w:name="Smart Link" w:semiHidden="1" w:unhideWhenUsed="1"/>
   </w:latentStyles>
   <w:style w:type="paragraph" w:default="1" w:styleId="Normal">
     <w:name w:val="Normal"/>

</xml_diff>